<commit_message>
Terminado briefing de design EXETO MAPA DE EMPATIA
</commit_message>
<xml_diff>
--- a/Matérias/Design/Atividades/Projeto Segurança da informação/Briefing.docx
+++ b/Matérias/Design/Atividades/Projeto Segurança da informação/Briefing.docx
@@ -696,7 +696,7 @@
           <w:sz w:val="24"/>
           <w:szCs w:val="24"/>
         </w:rPr>
-        <w:t>).....................................................................</w:t>
+        <w:t>) .....................................................................</w:t>
       </w:r>
       <w:r>
         <w:rPr>
@@ -795,9 +795,9 @@
           <w:szCs w:val="24"/>
           <w:lang w:val="en-US"/>
         </w:rPr>
-        <w:t>(</w:t>
-      </w:r>
-      <w:proofErr w:type="spellStart"/>
+        <w:t xml:space="preserve">(itens </w:t>
+      </w:r>
+      <w:proofErr w:type="gramStart"/>
       <w:r>
         <w:rPr>
           <w:rFonts w:ascii="Arial" w:hAnsi="Arial" w:cs="Arial"/>
@@ -807,9 +807,9 @@
           <w:szCs w:val="24"/>
           <w:lang w:val="en-US"/>
         </w:rPr>
-        <w:t>itens</w:t>
-      </w:r>
-      <w:proofErr w:type="spellEnd"/>
+        <w:t>4</w:t>
+      </w:r>
+      <w:proofErr w:type="gramEnd"/>
       <w:r>
         <w:rPr>
           <w:rFonts w:ascii="Arial" w:hAnsi="Arial" w:cs="Arial"/>
@@ -819,6 +819,50 @@
           <w:szCs w:val="24"/>
           <w:lang w:val="en-US"/>
         </w:rPr>
+        <w:t xml:space="preserve"> ao </w:t>
+      </w:r>
+      <w:r>
+        <w:rPr>
+          <w:rFonts w:ascii="Arial" w:hAnsi="Arial" w:cs="Arial"/>
+          <w:b/>
+          <w:bCs/>
+          <w:sz w:val="24"/>
+          <w:szCs w:val="24"/>
+          <w:lang w:val="en-US"/>
+        </w:rPr>
+        <w:t>5</w:t>
+      </w:r>
+      <w:r>
+        <w:rPr>
+          <w:rFonts w:ascii="Arial" w:hAnsi="Arial" w:cs="Arial"/>
+          <w:b/>
+          <w:bCs/>
+          <w:sz w:val="24"/>
+          <w:szCs w:val="24"/>
+          <w:lang w:val="en-US"/>
+        </w:rPr>
+        <w:t>)</w:t>
+      </w:r>
+      <w:r>
+        <w:rPr>
+          <w:rFonts w:ascii="Arial" w:hAnsi="Arial" w:cs="Arial"/>
+          <w:b/>
+          <w:bCs/>
+          <w:sz w:val="24"/>
+          <w:szCs w:val="24"/>
+          <w:lang w:val="en-US"/>
+        </w:rPr>
+        <w:t xml:space="preserve"> .................................................................. </w:t>
+      </w:r>
+      <w:r>
+        <w:rPr>
+          <w:rFonts w:ascii="Arial" w:hAnsi="Arial" w:cs="Arial"/>
+          <w:b/>
+          <w:bCs/>
+          <w:sz w:val="24"/>
+          <w:szCs w:val="24"/>
+          <w:lang w:val="en-US"/>
+        </w:rPr>
         <w:t xml:space="preserve"> </w:t>
       </w:r>
       <w:r>
@@ -830,7 +874,7 @@
           <w:szCs w:val="24"/>
           <w:lang w:val="en-US"/>
         </w:rPr>
-        <w:t>4</w:t>
+        <w:t xml:space="preserve">  </w:t>
       </w:r>
       <w:r>
         <w:rPr>
@@ -841,9 +885,98 @@
           <w:szCs w:val="24"/>
           <w:lang w:val="en-US"/>
         </w:rPr>
+        <w:t>2</w:t>
+      </w:r>
+    </w:p>
+    <w:p>
+      <w:pPr>
+        <w:jc w:val="both"/>
+        <w:rPr>
+          <w:rFonts w:ascii="Arial" w:hAnsi="Arial" w:cs="Arial"/>
+          <w:b/>
+          <w:bCs/>
+          <w:sz w:val="24"/>
+          <w:szCs w:val="24"/>
+          <w:lang w:val="en-US"/>
+        </w:rPr>
+      </w:pPr>
+      <w:r>
+        <w:rPr>
+          <w:rFonts w:ascii="Arial" w:hAnsi="Arial" w:cs="Arial"/>
+          <w:b/>
+          <w:bCs/>
+          <w:sz w:val="24"/>
+          <w:szCs w:val="24"/>
+          <w:lang w:val="en-US"/>
+        </w:rPr>
+        <w:t>1.2</w:t>
+      </w:r>
+      <w:r>
+        <w:rPr>
+          <w:rFonts w:ascii="Arial" w:hAnsi="Arial" w:cs="Arial"/>
+          <w:b/>
+          <w:bCs/>
+          <w:sz w:val="24"/>
+          <w:szCs w:val="24"/>
+          <w:lang w:val="en-US"/>
+        </w:rPr>
+        <w:t xml:space="preserve">     Briefing (</w:t>
+      </w:r>
+      <w:r>
+        <w:rPr>
+          <w:rFonts w:ascii="Arial" w:hAnsi="Arial" w:cs="Arial"/>
+          <w:b/>
+          <w:bCs/>
+          <w:sz w:val="24"/>
+          <w:szCs w:val="24"/>
+          <w:lang w:val="en-US"/>
+        </w:rPr>
+        <w:t>item 5</w:t>
+      </w:r>
+      <w:r>
+        <w:rPr>
+          <w:rFonts w:ascii="Arial" w:hAnsi="Arial" w:cs="Arial"/>
+          <w:b/>
+          <w:bCs/>
+          <w:sz w:val="24"/>
+          <w:szCs w:val="24"/>
+          <w:lang w:val="en-US"/>
+        </w:rPr>
+        <w:t>) ..............................................................</w:t>
+      </w:r>
+      <w:r>
+        <w:rPr>
+          <w:rFonts w:ascii="Arial" w:hAnsi="Arial" w:cs="Arial"/>
+          <w:b/>
+          <w:bCs/>
+          <w:sz w:val="24"/>
+          <w:szCs w:val="24"/>
+          <w:lang w:val="en-US"/>
+        </w:rPr>
+        <w:t>............</w:t>
+      </w:r>
+      <w:r>
+        <w:rPr>
+          <w:rFonts w:ascii="Arial" w:hAnsi="Arial" w:cs="Arial"/>
+          <w:b/>
+          <w:bCs/>
+          <w:sz w:val="24"/>
+          <w:szCs w:val="24"/>
+          <w:lang w:val="en-US"/>
+        </w:rPr>
+        <w:t xml:space="preserve">.. </w:t>
+      </w:r>
+      <w:r>
+        <w:rPr>
+          <w:rFonts w:ascii="Arial" w:hAnsi="Arial" w:cs="Arial"/>
+          <w:b/>
+          <w:bCs/>
+          <w:sz w:val="24"/>
+          <w:szCs w:val="24"/>
+          <w:lang w:val="en-US"/>
+        </w:rPr>
         <w:t xml:space="preserve"> </w:t>
       </w:r>
-      <w:proofErr w:type="spellStart"/>
       <w:r>
         <w:rPr>
           <w:rFonts w:ascii="Arial" w:hAnsi="Arial" w:cs="Arial"/>
@@ -853,10 +986,12 @@
           <w:szCs w:val="24"/>
           <w:lang w:val="en-US"/>
         </w:rPr>
-        <w:t>ao</w:t>
-      </w:r>
-      <w:proofErr w:type="spellEnd"/>
-      <w:r>
+        <w:t xml:space="preserve"> 3</w:t>
+      </w:r>
+    </w:p>
+    <w:p>
+      <w:pPr>
+        <w:jc w:val="both"/>
         <w:rPr>
           <w:rFonts w:ascii="Arial" w:hAnsi="Arial" w:cs="Arial"/>
           <w:b/>
@@ -865,6 +1000,72 @@
           <w:szCs w:val="24"/>
           <w:lang w:val="en-US"/>
         </w:rPr>
+      </w:pPr>
+      <w:r>
+        <w:rPr>
+          <w:rFonts w:ascii="Arial" w:hAnsi="Arial" w:cs="Arial"/>
+          <w:b/>
+          <w:bCs/>
+          <w:sz w:val="24"/>
+          <w:szCs w:val="24"/>
+          <w:lang w:val="en-US"/>
+        </w:rPr>
+        <w:t xml:space="preserve">1.3     Briefing (itens </w:t>
+      </w:r>
+      <w:r>
+        <w:rPr>
+          <w:rFonts w:ascii="Arial" w:hAnsi="Arial" w:cs="Arial"/>
+          <w:b/>
+          <w:bCs/>
+          <w:sz w:val="24"/>
+          <w:szCs w:val="24"/>
+          <w:lang w:val="en-US"/>
+        </w:rPr>
+        <w:t>5) ...........................................................................   4</w:t>
+      </w:r>
+    </w:p>
+    <w:p>
+      <w:pPr>
+        <w:jc w:val="both"/>
+        <w:rPr>
+          <w:rFonts w:ascii="Arial" w:hAnsi="Arial" w:cs="Arial"/>
+          <w:b/>
+          <w:bCs/>
+          <w:sz w:val="24"/>
+          <w:szCs w:val="24"/>
+        </w:rPr>
+      </w:pPr>
+      <w:r>
+        <w:rPr>
+          <w:rFonts w:ascii="Arial" w:hAnsi="Arial" w:cs="Arial"/>
+          <w:b/>
+          <w:bCs/>
+          <w:sz w:val="24"/>
+          <w:szCs w:val="24"/>
+          <w:lang w:val="en-US"/>
+        </w:rPr>
+        <w:t>1.4</w:t>
+      </w:r>
+      <w:r>
+        <w:rPr>
+          <w:rFonts w:ascii="Arial" w:hAnsi="Arial" w:cs="Arial"/>
+          <w:b/>
+          <w:bCs/>
+          <w:sz w:val="24"/>
+          <w:szCs w:val="24"/>
+          <w:lang w:val="en-US"/>
+        </w:rPr>
+        <w:t xml:space="preserve">   </w:t>
+      </w:r>
+      <w:r>
+        <w:rPr>
+          <w:rFonts w:ascii="Arial" w:hAnsi="Arial" w:cs="Arial"/>
+          <w:b/>
+          <w:bCs/>
+          <w:sz w:val="24"/>
+          <w:szCs w:val="24"/>
+          <w:lang w:val="en-US"/>
+        </w:rPr>
         <w:t xml:space="preserve"> </w:t>
       </w:r>
       <w:r>
@@ -876,38 +1077,93 @@
           <w:szCs w:val="24"/>
           <w:lang w:val="en-US"/>
         </w:rPr>
+        <w:t xml:space="preserve"> </w:t>
+      </w:r>
+      <w:r>
+        <w:rPr>
+          <w:rFonts w:ascii="Arial" w:hAnsi="Arial" w:cs="Arial"/>
+          <w:b/>
+          <w:bCs/>
+          <w:sz w:val="24"/>
+          <w:szCs w:val="24"/>
+          <w:lang w:val="en-US"/>
+        </w:rPr>
+        <w:t>Briefing (</w:t>
+      </w:r>
+      <w:r>
+        <w:rPr>
+          <w:rFonts w:ascii="Arial" w:hAnsi="Arial" w:cs="Arial"/>
+          <w:b/>
+          <w:bCs/>
+          <w:sz w:val="24"/>
+          <w:szCs w:val="24"/>
+          <w:lang w:val="en-US"/>
+        </w:rPr>
+        <w:t xml:space="preserve">itens </w:t>
+      </w:r>
+      <w:proofErr w:type="gramStart"/>
+      <w:r>
+        <w:rPr>
+          <w:rFonts w:ascii="Arial" w:hAnsi="Arial" w:cs="Arial"/>
+          <w:b/>
+          <w:bCs/>
+          <w:sz w:val="24"/>
+          <w:szCs w:val="24"/>
+          <w:lang w:val="en-US"/>
+        </w:rPr>
+        <w:t>6</w:t>
+      </w:r>
+      <w:proofErr w:type="gramEnd"/>
+      <w:r>
+        <w:rPr>
+          <w:rFonts w:ascii="Arial" w:hAnsi="Arial" w:cs="Arial"/>
+          <w:b/>
+          <w:bCs/>
+          <w:sz w:val="24"/>
+          <w:szCs w:val="24"/>
+          <w:lang w:val="en-US"/>
+        </w:rPr>
+        <w:t xml:space="preserve"> ao 9) ...................................................................  </w:t>
+      </w:r>
+      <w:r>
+        <w:rPr>
+          <w:rFonts w:ascii="Arial" w:hAnsi="Arial" w:cs="Arial"/>
+          <w:b/>
+          <w:bCs/>
+          <w:sz w:val="24"/>
+          <w:szCs w:val="24"/>
+        </w:rPr>
         <w:t>5</w:t>
       </w:r>
-      <w:r>
-        <w:rPr>
-          <w:rFonts w:ascii="Arial" w:hAnsi="Arial" w:cs="Arial"/>
-          <w:b/>
-          <w:bCs/>
-          <w:sz w:val="24"/>
-          <w:szCs w:val="24"/>
-          <w:lang w:val="en-US"/>
-        </w:rPr>
-        <w:t>)</w:t>
-      </w:r>
-      <w:r>
-        <w:rPr>
-          <w:rFonts w:ascii="Arial" w:hAnsi="Arial" w:cs="Arial"/>
-          <w:b/>
-          <w:bCs/>
-          <w:sz w:val="24"/>
-          <w:szCs w:val="24"/>
-          <w:lang w:val="en-US"/>
-        </w:rPr>
-        <w:t xml:space="preserve"> .................................................................. </w:t>
-      </w:r>
-      <w:r>
-        <w:rPr>
-          <w:rFonts w:ascii="Arial" w:hAnsi="Arial" w:cs="Arial"/>
-          <w:b/>
-          <w:bCs/>
-          <w:sz w:val="24"/>
-          <w:szCs w:val="24"/>
-          <w:lang w:val="en-US"/>
+    </w:p>
+    <w:p>
+      <w:pPr>
+        <w:jc w:val="both"/>
+        <w:rPr>
+          <w:rFonts w:ascii="Arial" w:hAnsi="Arial" w:cs="Arial"/>
+          <w:b/>
+          <w:bCs/>
+          <w:sz w:val="24"/>
+          <w:szCs w:val="24"/>
+        </w:rPr>
+      </w:pPr>
+      <w:r>
+        <w:rPr>
+          <w:rFonts w:ascii="Arial" w:hAnsi="Arial" w:cs="Arial"/>
+          <w:b/>
+          <w:bCs/>
+          <w:sz w:val="24"/>
+          <w:szCs w:val="24"/>
+        </w:rPr>
+        <w:t xml:space="preserve">1.5  </w:t>
+      </w:r>
+      <w:r>
+        <w:rPr>
+          <w:rFonts w:ascii="Arial" w:hAnsi="Arial" w:cs="Arial"/>
+          <w:b/>
+          <w:bCs/>
+          <w:sz w:val="24"/>
+          <w:szCs w:val="24"/>
         </w:rPr>
         <w:t xml:space="preserve"> </w:t>
       </w:r>
@@ -918,7 +1174,6 @@
           <w:bCs/>
           <w:sz w:val="24"/>
           <w:szCs w:val="24"/>
-          <w:lang w:val="en-US"/>
         </w:rPr>
         <w:t xml:space="preserve">  </w:t>
       </w:r>
@@ -929,348 +1184,18 @@
           <w:bCs/>
           <w:sz w:val="24"/>
           <w:szCs w:val="24"/>
-          <w:lang w:val="en-US"/>
-        </w:rPr>
-        <w:t>2</w:t>
-      </w:r>
-    </w:p>
-    <w:p>
-      <w:pPr>
-        <w:jc w:val="both"/>
-        <w:rPr>
-          <w:rFonts w:ascii="Arial" w:hAnsi="Arial" w:cs="Arial"/>
-          <w:b/>
-          <w:bCs/>
-          <w:sz w:val="24"/>
-          <w:szCs w:val="24"/>
-          <w:lang w:val="en-US"/>
-        </w:rPr>
-      </w:pPr>
-      <w:r>
-        <w:rPr>
-          <w:rFonts w:ascii="Arial" w:hAnsi="Arial" w:cs="Arial"/>
-          <w:b/>
-          <w:bCs/>
-          <w:sz w:val="24"/>
-          <w:szCs w:val="24"/>
-          <w:lang w:val="en-US"/>
-        </w:rPr>
-        <w:t>1.2</w:t>
-      </w:r>
-      <w:r>
-        <w:rPr>
-          <w:rFonts w:ascii="Arial" w:hAnsi="Arial" w:cs="Arial"/>
-          <w:b/>
-          <w:bCs/>
-          <w:sz w:val="24"/>
-          <w:szCs w:val="24"/>
-          <w:lang w:val="en-US"/>
-        </w:rPr>
-        <w:t xml:space="preserve">     Briefing (</w:t>
-      </w:r>
-      <w:r>
-        <w:rPr>
-          <w:rFonts w:ascii="Arial" w:hAnsi="Arial" w:cs="Arial"/>
-          <w:b/>
-          <w:bCs/>
-          <w:sz w:val="24"/>
-          <w:szCs w:val="24"/>
-          <w:lang w:val="en-US"/>
-        </w:rPr>
-        <w:t>item 5</w:t>
-      </w:r>
-      <w:r>
-        <w:rPr>
-          <w:rFonts w:ascii="Arial" w:hAnsi="Arial" w:cs="Arial"/>
-          <w:b/>
-          <w:bCs/>
-          <w:sz w:val="24"/>
-          <w:szCs w:val="24"/>
-          <w:lang w:val="en-US"/>
-        </w:rPr>
-        <w:t>) ..............................................................</w:t>
-      </w:r>
-      <w:r>
-        <w:rPr>
-          <w:rFonts w:ascii="Arial" w:hAnsi="Arial" w:cs="Arial"/>
-          <w:b/>
-          <w:bCs/>
-          <w:sz w:val="24"/>
-          <w:szCs w:val="24"/>
-          <w:lang w:val="en-US"/>
-        </w:rPr>
-        <w:t>............</w:t>
-      </w:r>
-      <w:r>
-        <w:rPr>
-          <w:rFonts w:ascii="Arial" w:hAnsi="Arial" w:cs="Arial"/>
-          <w:b/>
-          <w:bCs/>
-          <w:sz w:val="24"/>
-          <w:szCs w:val="24"/>
-          <w:lang w:val="en-US"/>
-        </w:rPr>
-        <w:t xml:space="preserve">.. </w:t>
-      </w:r>
-      <w:r>
-        <w:rPr>
-          <w:rFonts w:ascii="Arial" w:hAnsi="Arial" w:cs="Arial"/>
-          <w:b/>
-          <w:bCs/>
-          <w:sz w:val="24"/>
-          <w:szCs w:val="24"/>
-          <w:lang w:val="en-US"/>
-        </w:rPr>
-        <w:t xml:space="preserve"> </w:t>
-      </w:r>
-      <w:r>
-        <w:rPr>
-          <w:rFonts w:ascii="Arial" w:hAnsi="Arial" w:cs="Arial"/>
-          <w:b/>
-          <w:bCs/>
-          <w:sz w:val="24"/>
-          <w:szCs w:val="24"/>
-          <w:lang w:val="en-US"/>
-        </w:rPr>
-        <w:t xml:space="preserve"> 3</w:t>
-      </w:r>
-    </w:p>
-    <w:p>
-      <w:pPr>
-        <w:jc w:val="both"/>
-        <w:rPr>
-          <w:rFonts w:ascii="Arial" w:hAnsi="Arial" w:cs="Arial"/>
-          <w:b/>
-          <w:bCs/>
-          <w:sz w:val="24"/>
-          <w:szCs w:val="24"/>
-          <w:lang w:val="en-US"/>
-        </w:rPr>
-      </w:pPr>
-      <w:r>
-        <w:rPr>
-          <w:rFonts w:ascii="Arial" w:hAnsi="Arial" w:cs="Arial"/>
-          <w:b/>
-          <w:bCs/>
-          <w:sz w:val="24"/>
-          <w:szCs w:val="24"/>
-          <w:lang w:val="en-US"/>
-        </w:rPr>
-        <w:t>1.3     Briefing (</w:t>
-      </w:r>
-      <w:proofErr w:type="spellStart"/>
-      <w:r>
-        <w:rPr>
-          <w:rFonts w:ascii="Arial" w:hAnsi="Arial" w:cs="Arial"/>
-          <w:b/>
-          <w:bCs/>
-          <w:sz w:val="24"/>
-          <w:szCs w:val="24"/>
-          <w:lang w:val="en-US"/>
-        </w:rPr>
-        <w:t>itens</w:t>
-      </w:r>
-      <w:proofErr w:type="spellEnd"/>
-      <w:r>
-        <w:rPr>
-          <w:rFonts w:ascii="Arial" w:hAnsi="Arial" w:cs="Arial"/>
-          <w:b/>
-          <w:bCs/>
-          <w:sz w:val="24"/>
-          <w:szCs w:val="24"/>
-          <w:lang w:val="en-US"/>
-        </w:rPr>
-        <w:t xml:space="preserve"> </w:t>
-      </w:r>
-      <w:r>
-        <w:rPr>
-          <w:rFonts w:ascii="Arial" w:hAnsi="Arial" w:cs="Arial"/>
-          <w:b/>
-          <w:bCs/>
-          <w:sz w:val="24"/>
-          <w:szCs w:val="24"/>
-          <w:lang w:val="en-US"/>
-        </w:rPr>
-        <w:t>5) ...........................................................................   4</w:t>
-      </w:r>
-    </w:p>
-    <w:p>
-      <w:pPr>
-        <w:jc w:val="both"/>
-        <w:rPr>
-          <w:rFonts w:ascii="Arial" w:hAnsi="Arial" w:cs="Arial"/>
-          <w:b/>
-          <w:bCs/>
-          <w:sz w:val="24"/>
-          <w:szCs w:val="24"/>
-        </w:rPr>
-      </w:pPr>
-      <w:r>
-        <w:rPr>
-          <w:rFonts w:ascii="Arial" w:hAnsi="Arial" w:cs="Arial"/>
-          <w:b/>
-          <w:bCs/>
-          <w:sz w:val="24"/>
-          <w:szCs w:val="24"/>
-          <w:lang w:val="en-US"/>
-        </w:rPr>
-        <w:t>1.4</w:t>
-      </w:r>
-      <w:r>
-        <w:rPr>
-          <w:rFonts w:ascii="Arial" w:hAnsi="Arial" w:cs="Arial"/>
-          <w:b/>
-          <w:bCs/>
-          <w:sz w:val="24"/>
-          <w:szCs w:val="24"/>
-          <w:lang w:val="en-US"/>
-        </w:rPr>
-        <w:t xml:space="preserve">   </w:t>
-      </w:r>
-      <w:r>
-        <w:rPr>
-          <w:rFonts w:ascii="Arial" w:hAnsi="Arial" w:cs="Arial"/>
-          <w:b/>
-          <w:bCs/>
-          <w:sz w:val="24"/>
-          <w:szCs w:val="24"/>
-          <w:lang w:val="en-US"/>
-        </w:rPr>
-        <w:t xml:space="preserve"> </w:t>
-      </w:r>
-      <w:r>
-        <w:rPr>
-          <w:rFonts w:ascii="Arial" w:hAnsi="Arial" w:cs="Arial"/>
-          <w:b/>
-          <w:bCs/>
-          <w:sz w:val="24"/>
-          <w:szCs w:val="24"/>
-          <w:lang w:val="en-US"/>
-        </w:rPr>
-        <w:t xml:space="preserve"> </w:t>
-      </w:r>
-      <w:proofErr w:type="gramStart"/>
-      <w:r>
-        <w:rPr>
-          <w:rFonts w:ascii="Arial" w:hAnsi="Arial" w:cs="Arial"/>
-          <w:b/>
-          <w:bCs/>
-          <w:sz w:val="24"/>
-          <w:szCs w:val="24"/>
-          <w:lang w:val="en-US"/>
-        </w:rPr>
-        <w:t>Briefing  (</w:t>
-      </w:r>
-      <w:proofErr w:type="spellStart"/>
-      <w:proofErr w:type="gramEnd"/>
-      <w:r>
-        <w:rPr>
-          <w:rFonts w:ascii="Arial" w:hAnsi="Arial" w:cs="Arial"/>
-          <w:b/>
-          <w:bCs/>
-          <w:sz w:val="24"/>
-          <w:szCs w:val="24"/>
-          <w:lang w:val="en-US"/>
-        </w:rPr>
-        <w:t>itens</w:t>
-      </w:r>
-      <w:proofErr w:type="spellEnd"/>
-      <w:r>
-        <w:rPr>
-          <w:rFonts w:ascii="Arial" w:hAnsi="Arial" w:cs="Arial"/>
-          <w:b/>
-          <w:bCs/>
-          <w:sz w:val="24"/>
-          <w:szCs w:val="24"/>
-          <w:lang w:val="en-US"/>
-        </w:rPr>
-        <w:t xml:space="preserve"> 6 </w:t>
-      </w:r>
-      <w:proofErr w:type="spellStart"/>
-      <w:r>
-        <w:rPr>
-          <w:rFonts w:ascii="Arial" w:hAnsi="Arial" w:cs="Arial"/>
-          <w:b/>
-          <w:bCs/>
-          <w:sz w:val="24"/>
-          <w:szCs w:val="24"/>
-          <w:lang w:val="en-US"/>
-        </w:rPr>
-        <w:t>ao</w:t>
-      </w:r>
-      <w:proofErr w:type="spellEnd"/>
-      <w:r>
-        <w:rPr>
-          <w:rFonts w:ascii="Arial" w:hAnsi="Arial" w:cs="Arial"/>
-          <w:b/>
-          <w:bCs/>
-          <w:sz w:val="24"/>
-          <w:szCs w:val="24"/>
-          <w:lang w:val="en-US"/>
-        </w:rPr>
-        <w:t xml:space="preserve"> 9) ...................................................................  </w:t>
-      </w:r>
-      <w:r>
-        <w:rPr>
-          <w:rFonts w:ascii="Arial" w:hAnsi="Arial" w:cs="Arial"/>
-          <w:b/>
-          <w:bCs/>
-          <w:sz w:val="24"/>
-          <w:szCs w:val="24"/>
-        </w:rPr>
-        <w:t>5</w:t>
-      </w:r>
-    </w:p>
-    <w:p>
-      <w:pPr>
-        <w:jc w:val="both"/>
-        <w:rPr>
-          <w:rFonts w:ascii="Arial" w:hAnsi="Arial" w:cs="Arial"/>
-          <w:b/>
-          <w:bCs/>
-          <w:sz w:val="24"/>
-          <w:szCs w:val="24"/>
-        </w:rPr>
-      </w:pPr>
-      <w:r>
-        <w:rPr>
-          <w:rFonts w:ascii="Arial" w:hAnsi="Arial" w:cs="Arial"/>
-          <w:b/>
-          <w:bCs/>
-          <w:sz w:val="24"/>
-          <w:szCs w:val="24"/>
-        </w:rPr>
-        <w:t xml:space="preserve">1.5  </w:t>
-      </w:r>
-      <w:r>
-        <w:rPr>
-          <w:rFonts w:ascii="Arial" w:hAnsi="Arial" w:cs="Arial"/>
-          <w:b/>
-          <w:bCs/>
-          <w:sz w:val="24"/>
-          <w:szCs w:val="24"/>
-        </w:rPr>
-        <w:t xml:space="preserve"> </w:t>
-      </w:r>
-      <w:r>
-        <w:rPr>
-          <w:rFonts w:ascii="Arial" w:hAnsi="Arial" w:cs="Arial"/>
-          <w:b/>
-          <w:bCs/>
-          <w:sz w:val="24"/>
-          <w:szCs w:val="24"/>
-        </w:rPr>
-        <w:t xml:space="preserve">  Briefing  </w:t>
-      </w:r>
-      <w:r>
-        <w:rPr>
-          <w:rFonts w:ascii="Arial" w:hAnsi="Arial" w:cs="Arial"/>
-          <w:b/>
-          <w:bCs/>
-          <w:sz w:val="24"/>
-          <w:szCs w:val="24"/>
-        </w:rPr>
-        <w:t>(itens 10 ao 1</w:t>
+        </w:rPr>
+        <w:t>Briefing (</w:t>
+      </w:r>
+      <w:r>
+        <w:rPr>
+          <w:rFonts w:ascii="Arial" w:hAnsi="Arial" w:cs="Arial"/>
+          <w:b/>
+          <w:bCs/>
+          <w:sz w:val="24"/>
+          <w:szCs w:val="24"/>
+        </w:rPr>
+        <w:t>itens 10 ao 1</w:t>
       </w:r>
       <w:r>
         <w:rPr>
@@ -1569,6 +1494,7 @@
     </w:p>
     <w:p>
       <w:pPr>
+        <w:spacing w:line="360" w:lineRule="auto"/>
         <w:jc w:val="both"/>
         <w:rPr>
           <w:rFonts w:ascii="Arial" w:hAnsi="Arial" w:cs="Arial"/>
@@ -1580,72 +1506,25 @@
     </w:p>
     <w:p>
       <w:pPr>
-        <w:jc w:val="both"/>
-        <w:rPr>
-          <w:rFonts w:ascii="Arial" w:hAnsi="Arial" w:cs="Arial"/>
-          <w:color w:val="FF0000"/>
-          <w:sz w:val="24"/>
-          <w:szCs w:val="24"/>
-        </w:rPr>
-      </w:pPr>
-    </w:p>
-    <w:p>
-      <w:pPr>
-        <w:jc w:val="both"/>
-        <w:rPr>
-          <w:rFonts w:ascii="Arial" w:hAnsi="Arial" w:cs="Arial"/>
-          <w:color w:val="FF0000"/>
-          <w:sz w:val="24"/>
-          <w:szCs w:val="24"/>
-        </w:rPr>
-      </w:pPr>
-    </w:p>
-    <w:p>
-      <w:pPr>
-        <w:jc w:val="both"/>
-        <w:rPr>
-          <w:rFonts w:ascii="Arial" w:hAnsi="Arial" w:cs="Arial"/>
-          <w:color w:val="000000" w:themeColor="text1"/>
-          <w:sz w:val="24"/>
-          <w:szCs w:val="24"/>
-        </w:rPr>
-      </w:pPr>
-    </w:p>
-    <w:p>
-      <w:pPr>
-        <w:pStyle w:val="PargrafodaLista"/>
-        <w:numPr>
-          <w:ilvl w:val="0"/>
-          <w:numId w:val="8"/>
-        </w:numPr>
-        <w:spacing w:line="360" w:lineRule="auto"/>
-        <w:jc w:val="both"/>
-        <w:rPr>
-          <w:rFonts w:ascii="Arial" w:hAnsi="Arial" w:cs="Arial"/>
-          <w:b/>
-          <w:bCs/>
-          <w:sz w:val="24"/>
-          <w:szCs w:val="24"/>
-        </w:rPr>
-      </w:pPr>
-      <w:r>
-        <w:rPr>
-          <w:rFonts w:ascii="Arial" w:hAnsi="Arial" w:cs="Arial"/>
-          <w:b/>
-          <w:bCs/>
-          <w:sz w:val="24"/>
-          <w:szCs w:val="24"/>
-        </w:rPr>
-        <w:t xml:space="preserve">- </w:t>
-      </w:r>
-      <w:r>
-        <w:rPr>
-          <w:rFonts w:ascii="Arial" w:hAnsi="Arial" w:cs="Arial"/>
-          <w:b/>
-          <w:bCs/>
-          <w:sz w:val="24"/>
-          <w:szCs w:val="24"/>
-        </w:rPr>
+        <w:spacing w:line="360" w:lineRule="auto"/>
+        <w:jc w:val="both"/>
+        <w:rPr>
+          <w:rFonts w:ascii="Arial" w:hAnsi="Arial" w:cs="Arial"/>
+          <w:b/>
+          <w:bCs/>
+          <w:sz w:val="24"/>
+          <w:szCs w:val="24"/>
+        </w:rPr>
+      </w:pPr>
+      <w:r>
+        <w:rPr>
+          <w:rFonts w:ascii="Arial" w:hAnsi="Arial" w:cs="Arial"/>
+          <w:b/>
+          <w:bCs/>
+          <w:sz w:val="24"/>
+          <w:szCs w:val="24"/>
+        </w:rPr>
+        <w:lastRenderedPageBreak/>
         <w:t xml:space="preserve">1° Objetivo </w:t>
       </w:r>
       <w:r>
@@ -1692,6 +1571,30 @@
         </w:rPr>
         <w:t xml:space="preserve">: </w:t>
       </w:r>
+      <w:r>
+        <w:rPr>
+          <w:rFonts w:ascii="Arial" w:hAnsi="Arial" w:cs="Arial"/>
+          <w:sz w:val="24"/>
+          <w:szCs w:val="24"/>
+        </w:rPr>
+        <w:t xml:space="preserve">Criar uma empresa de </w:t>
+      </w:r>
+      <w:r>
+        <w:rPr>
+          <w:rFonts w:ascii="Arial" w:hAnsi="Arial" w:cs="Arial"/>
+          <w:sz w:val="24"/>
+          <w:szCs w:val="24"/>
+        </w:rPr>
+        <w:t>referência</w:t>
+      </w:r>
+      <w:r>
+        <w:rPr>
+          <w:rFonts w:ascii="Arial" w:hAnsi="Arial" w:cs="Arial"/>
+          <w:sz w:val="24"/>
+          <w:szCs w:val="24"/>
+        </w:rPr>
+        <w:t xml:space="preserve"> e segurança na área da segurança da informação.</w:t>
+      </w:r>
     </w:p>
     <w:p>
       <w:pPr>
@@ -1730,6 +1633,38 @@
         </w:rPr>
         <w:t>específicos:</w:t>
       </w:r>
+      <w:r>
+        <w:rPr>
+          <w:rFonts w:ascii="Arial" w:hAnsi="Arial" w:cs="Arial"/>
+          <w:b/>
+          <w:bCs/>
+          <w:sz w:val="24"/>
+          <w:szCs w:val="24"/>
+        </w:rPr>
+        <w:t xml:space="preserve"> </w:t>
+      </w:r>
+      <w:r>
+        <w:rPr>
+          <w:rFonts w:ascii="Arial" w:hAnsi="Arial" w:cs="Arial"/>
+          <w:sz w:val="24"/>
+          <w:szCs w:val="24"/>
+        </w:rPr>
+        <w:t>Atualizar sempre as tecnologias da empresa, focar no atendimento e Design Thinking, elaborar um aplicativo Mobile para ensinar sobre técnicas de prevenção de falhas de segurança (senhas seguras, não executar arquivos mandados por desconhecidos pelo e-mail)</w:t>
+      </w:r>
+    </w:p>
+    <w:p>
+      <w:pPr>
+        <w:spacing w:line="360" w:lineRule="auto"/>
+        <w:ind w:left="360"/>
+        <w:jc w:val="both"/>
+        <w:rPr>
+          <w:rFonts w:ascii="Arial" w:hAnsi="Arial" w:cs="Arial"/>
+          <w:b/>
+          <w:bCs/>
+          <w:sz w:val="24"/>
+          <w:szCs w:val="24"/>
+        </w:rPr>
+      </w:pPr>
     </w:p>
     <w:p>
       <w:pPr>
@@ -1769,6 +1704,25 @@
         </w:rPr>
         <w:t xml:space="preserve"> </w:t>
       </w:r>
+      <w:r>
+        <w:rPr>
+          <w:rFonts w:ascii="Arial" w:hAnsi="Arial" w:cs="Arial"/>
+          <w:sz w:val="24"/>
+          <w:szCs w:val="24"/>
+        </w:rPr>
+        <w:t xml:space="preserve"> Planilha Separada</w:t>
+      </w:r>
+    </w:p>
+    <w:p>
+      <w:pPr>
+        <w:spacing w:line="360" w:lineRule="auto"/>
+        <w:jc w:val="both"/>
+        <w:rPr>
+          <w:rFonts w:ascii="Arial" w:hAnsi="Arial" w:cs="Arial"/>
+          <w:sz w:val="24"/>
+          <w:szCs w:val="24"/>
+        </w:rPr>
+      </w:pPr>
     </w:p>
     <w:p>
       <w:pPr>
@@ -1810,47 +1764,7 @@
           <w:sz w:val="24"/>
           <w:szCs w:val="24"/>
         </w:rPr>
-        <w:t xml:space="preserve">empresa- suas </w:t>
-      </w:r>
-      <w:r>
-        <w:rPr>
-          <w:rFonts w:ascii="Arial" w:hAnsi="Arial" w:cs="Arial"/>
-          <w:b/>
-          <w:bCs/>
-          <w:sz w:val="24"/>
-          <w:szCs w:val="24"/>
-        </w:rPr>
-        <w:t xml:space="preserve">experiências </w:t>
-      </w:r>
-      <w:r>
-        <w:rPr>
-          <w:rFonts w:ascii="Arial" w:hAnsi="Arial" w:cs="Arial"/>
-          <w:b/>
-          <w:bCs/>
-          <w:sz w:val="24"/>
-          <w:szCs w:val="24"/>
-        </w:rPr>
-        <w:t xml:space="preserve">anteriores. Quais </w:t>
-      </w:r>
-      <w:r>
-        <w:rPr>
-          <w:rFonts w:ascii="Arial" w:hAnsi="Arial" w:cs="Arial"/>
-          <w:b/>
-          <w:bCs/>
-          <w:sz w:val="24"/>
-          <w:szCs w:val="24"/>
-        </w:rPr>
-        <w:t xml:space="preserve">são os seus acertos </w:t>
-      </w:r>
-      <w:r>
-        <w:rPr>
-          <w:rFonts w:ascii="Arial" w:hAnsi="Arial" w:cs="Arial"/>
-          <w:b/>
-          <w:bCs/>
-          <w:sz w:val="24"/>
-          <w:szCs w:val="24"/>
-        </w:rPr>
-        <w:t>e erros</w:t>
+        <w:t>empresa</w:t>
       </w:r>
       <w:r>
         <w:rPr>
@@ -1862,6 +1776,71 @@
         </w:rPr>
         <w:t>:</w:t>
       </w:r>
+    </w:p>
+    <w:p>
+      <w:pPr>
+        <w:spacing w:line="360" w:lineRule="auto"/>
+        <w:ind w:firstLine="708"/>
+        <w:jc w:val="both"/>
+        <w:rPr>
+          <w:rFonts w:ascii="Arial" w:hAnsi="Arial" w:cs="Arial"/>
+          <w:sz w:val="24"/>
+          <w:szCs w:val="24"/>
+        </w:rPr>
+      </w:pPr>
+      <w:r>
+        <w:rPr>
+          <w:rFonts w:ascii="Arial" w:hAnsi="Arial" w:cs="Arial"/>
+          <w:sz w:val="24"/>
+          <w:szCs w:val="24"/>
+        </w:rPr>
+        <w:t xml:space="preserve">A [] foi criada no ano de 2019, antes da pandemia, buscando melhorar na segurança da informação já que é crescente os golpes virtuais devido ao aumento do contato com a internet. Quando a pandemia veio </w:t>
+      </w:r>
+      <w:r>
+        <w:rPr>
+          <w:rFonts w:ascii="Arial" w:hAnsi="Arial" w:cs="Arial"/>
+          <w:sz w:val="24"/>
+          <w:szCs w:val="24"/>
+        </w:rPr>
+        <w:t>houveram</w:t>
+      </w:r>
+      <w:r>
+        <w:rPr>
+          <w:rFonts w:ascii="Arial" w:hAnsi="Arial" w:cs="Arial"/>
+          <w:sz w:val="24"/>
+          <w:szCs w:val="24"/>
+        </w:rPr>
+        <w:t xml:space="preserve"> muitas mudanças tanto na estrutura da empresa, que passou a ser totalmente Home Office, quando na prioridade de nossa empresa que agora é mais focada em ajudar pessoas com pouco conhecimento que estão </w:t>
+      </w:r>
+      <w:r>
+        <w:rPr>
+          <w:rFonts w:ascii="Arial" w:hAnsi="Arial" w:cs="Arial"/>
+          <w:sz w:val="24"/>
+          <w:szCs w:val="24"/>
+        </w:rPr>
+        <w:t>estreitando</w:t>
+      </w:r>
+      <w:r>
+        <w:rPr>
+          <w:rFonts w:ascii="Arial" w:hAnsi="Arial" w:cs="Arial"/>
+          <w:sz w:val="24"/>
+          <w:szCs w:val="24"/>
+        </w:rPr>
+        <w:t xml:space="preserve"> seus laços com a internet em época de isolamento. </w:t>
+      </w:r>
+    </w:p>
+    <w:p>
+      <w:pPr>
+        <w:spacing w:line="360" w:lineRule="auto"/>
+        <w:jc w:val="both"/>
+        <w:rPr>
+          <w:rFonts w:ascii="Arial" w:hAnsi="Arial" w:cs="Arial"/>
+          <w:b/>
+          <w:bCs/>
+          <w:sz w:val="24"/>
+          <w:szCs w:val="24"/>
+        </w:rPr>
+      </w:pPr>
     </w:p>
     <w:p>
       <w:pPr>
@@ -1927,15 +1906,23 @@
           <w:sz w:val="24"/>
           <w:szCs w:val="24"/>
         </w:rPr>
-        <w:t>1°</w:t>
-      </w:r>
-      <w:r>
-        <w:rPr>
-          <w:rFonts w:ascii="Arial" w:hAnsi="Arial" w:cs="Arial"/>
-          <w:sz w:val="24"/>
-          <w:szCs w:val="24"/>
-        </w:rPr>
-        <w:t xml:space="preserve"> </w:t>
+        <w:t>1</w:t>
+      </w:r>
+      <w:r>
+        <w:rPr>
+          <w:rFonts w:ascii="Arial" w:hAnsi="Arial" w:cs="Arial"/>
+          <w:sz w:val="24"/>
+          <w:szCs w:val="24"/>
+        </w:rPr>
+        <w:t xml:space="preserve">° </w:t>
+      </w:r>
+      <w:r>
+        <w:rPr>
+          <w:rFonts w:ascii="Arial" w:hAnsi="Arial" w:cs="Arial"/>
+          <w:sz w:val="24"/>
+          <w:szCs w:val="24"/>
+        </w:rPr>
+        <w:t>Aperfeiçoar o site buscando melhoria no UX Design</w:t>
       </w:r>
     </w:p>
     <w:p>
@@ -1959,15 +1946,23 @@
           <w:sz w:val="24"/>
           <w:szCs w:val="24"/>
         </w:rPr>
-        <w:t>2°</w:t>
-      </w:r>
-      <w:r>
-        <w:rPr>
-          <w:rFonts w:ascii="Arial" w:hAnsi="Arial" w:cs="Arial"/>
-          <w:sz w:val="24"/>
-          <w:szCs w:val="24"/>
-        </w:rPr>
-        <w:t xml:space="preserve"> </w:t>
+        <w:t>2</w:t>
+      </w:r>
+      <w:r>
+        <w:rPr>
+          <w:rFonts w:ascii="Arial" w:hAnsi="Arial" w:cs="Arial"/>
+          <w:sz w:val="24"/>
+          <w:szCs w:val="24"/>
+        </w:rPr>
+        <w:t xml:space="preserve">° </w:t>
+      </w:r>
+      <w:r>
+        <w:rPr>
+          <w:rFonts w:ascii="Arial" w:hAnsi="Arial" w:cs="Arial"/>
+          <w:sz w:val="24"/>
+          <w:szCs w:val="24"/>
+        </w:rPr>
+        <w:t xml:space="preserve">Desenvolver uma aplicação mobile com dicas para se proteger de ataques cibernéticos </w:t>
       </w:r>
     </w:p>
     <w:p>
@@ -2001,6 +1996,14 @@
         </w:rPr>
         <w:t xml:space="preserve"> </w:t>
       </w:r>
+      <w:r>
+        <w:rPr>
+          <w:rFonts w:ascii="Arial" w:hAnsi="Arial" w:cs="Arial"/>
+          <w:sz w:val="24"/>
+          <w:szCs w:val="24"/>
+        </w:rPr>
+        <w:t>Otimizar ao máximo o ambiente de trabalho Home Office para melhorar os lucros da empresa</w:t>
+      </w:r>
     </w:p>
     <w:p>
       <w:pPr>
@@ -2033,6 +2036,14 @@
         </w:rPr>
         <w:t xml:space="preserve"> </w:t>
       </w:r>
+      <w:r>
+        <w:rPr>
+          <w:rFonts w:ascii="Arial" w:hAnsi="Arial" w:cs="Arial"/>
+          <w:sz w:val="24"/>
+          <w:szCs w:val="24"/>
+        </w:rPr>
+        <w:t>Criar um antivírus fácil de utilizar e com uma boa biblioteca de malware</w:t>
+      </w:r>
     </w:p>
     <w:p>
       <w:pPr>
@@ -2073,6 +2084,14 @@
         </w:rPr>
         <w:t xml:space="preserve"> </w:t>
       </w:r>
+      <w:r>
+        <w:rPr>
+          <w:rFonts w:ascii="Arial" w:hAnsi="Arial" w:cs="Arial"/>
+          <w:sz w:val="24"/>
+          <w:szCs w:val="24"/>
+        </w:rPr>
+        <w:t>Criar um serviço de VPN</w:t>
+      </w:r>
     </w:p>
     <w:p>
       <w:pPr>
@@ -2116,6 +2135,7 @@
           <w:sz w:val="24"/>
           <w:szCs w:val="24"/>
         </w:rPr>
+        <w:lastRenderedPageBreak/>
         <w:t xml:space="preserve">5° </w:t>
       </w:r>
       <w:r>
@@ -2128,980 +2148,996 @@
         </w:rPr>
         <w:t xml:space="preserve">Orçamento: </w:t>
       </w:r>
-    </w:p>
-    <w:p>
-      <w:pPr>
-        <w:pStyle w:val="PargrafodaLista"/>
-        <w:spacing w:line="360" w:lineRule="auto"/>
-        <w:ind w:left="840"/>
-        <w:jc w:val="both"/>
-        <w:rPr>
-          <w:rFonts w:ascii="Arial" w:hAnsi="Arial" w:cs="Arial"/>
-          <w:sz w:val="24"/>
-          <w:szCs w:val="24"/>
-        </w:rPr>
-      </w:pPr>
-      <w:r>
-        <w:rPr>
-          <w:rFonts w:ascii="Arial" w:hAnsi="Arial" w:cs="Arial"/>
-          <w:b/>
-          <w:bCs/>
-          <w:sz w:val="24"/>
-          <w:szCs w:val="24"/>
-        </w:rPr>
-        <w:t>*</w:t>
-      </w:r>
-      <w:r>
-        <w:rPr>
-          <w:rFonts w:ascii="Arial" w:hAnsi="Arial" w:cs="Arial"/>
-          <w:sz w:val="24"/>
-          <w:szCs w:val="24"/>
-        </w:rPr>
-        <w:t>O orçamento deve ser colocado em forma de planilha;</w:t>
-      </w:r>
-    </w:p>
-    <w:p>
-      <w:pPr>
-        <w:pStyle w:val="PargrafodaLista"/>
-        <w:spacing w:line="360" w:lineRule="auto"/>
-        <w:ind w:left="840"/>
-        <w:jc w:val="both"/>
-        <w:rPr>
-          <w:rFonts w:ascii="Arial" w:hAnsi="Arial" w:cs="Arial"/>
-          <w:b/>
-          <w:bCs/>
-          <w:sz w:val="24"/>
-          <w:szCs w:val="24"/>
-        </w:rPr>
-      </w:pPr>
-      <w:r>
-        <w:rPr>
-          <w:rFonts w:ascii="Arial" w:hAnsi="Arial" w:cs="Arial"/>
-          <w:b/>
-          <w:bCs/>
-          <w:sz w:val="24"/>
-          <w:szCs w:val="24"/>
-        </w:rPr>
-        <w:t xml:space="preserve">*É preciso elaborar uma tabela com, no mínimo, três empresas para cada </w:t>
-      </w:r>
+      <w:r>
+        <w:rPr>
+          <w:rFonts w:ascii="Arial" w:hAnsi="Arial" w:cs="Arial"/>
+          <w:b/>
+          <w:bCs/>
+          <w:sz w:val="24"/>
+          <w:szCs w:val="24"/>
+        </w:rPr>
+        <w:t xml:space="preserve"> Planilha Separada</w:t>
+      </w:r>
+    </w:p>
+    <w:p>
+      <w:pPr>
+        <w:spacing w:line="360" w:lineRule="auto"/>
+        <w:jc w:val="both"/>
+        <w:rPr>
+          <w:rFonts w:ascii="Arial" w:hAnsi="Arial" w:cs="Arial"/>
+          <w:b/>
+          <w:bCs/>
+          <w:sz w:val="24"/>
+          <w:szCs w:val="24"/>
+        </w:rPr>
+      </w:pPr>
+    </w:p>
+    <w:p>
+      <w:pPr>
+        <w:spacing w:line="360" w:lineRule="auto"/>
+        <w:jc w:val="both"/>
+        <w:rPr>
+          <w:rFonts w:ascii="Arial" w:hAnsi="Arial" w:cs="Arial"/>
+          <w:b/>
+          <w:bCs/>
+          <w:sz w:val="24"/>
+          <w:szCs w:val="24"/>
+        </w:rPr>
+      </w:pPr>
+      <w:r>
+        <w:rPr>
+          <w:rFonts w:ascii="Arial" w:hAnsi="Arial" w:cs="Arial"/>
+          <w:b/>
+          <w:bCs/>
+          <w:sz w:val="24"/>
+          <w:szCs w:val="24"/>
+        </w:rPr>
+        <w:t xml:space="preserve">6° </w:t>
+      </w:r>
+      <w:r>
+        <w:rPr>
+          <w:rFonts w:ascii="Arial" w:hAnsi="Arial" w:cs="Arial"/>
+          <w:b/>
+          <w:bCs/>
+          <w:sz w:val="24"/>
+          <w:szCs w:val="24"/>
+        </w:rPr>
+        <w:t>Público-alvo</w:t>
+      </w:r>
+      <w:r>
+        <w:rPr>
+          <w:rFonts w:ascii="Arial" w:hAnsi="Arial" w:cs="Arial"/>
+          <w:b/>
+          <w:bCs/>
+          <w:sz w:val="24"/>
+          <w:szCs w:val="24"/>
+        </w:rPr>
+        <w:t>- mapa da empatia</w:t>
+      </w:r>
+      <w:r>
+        <w:rPr>
+          <w:rFonts w:ascii="Arial" w:hAnsi="Arial" w:cs="Arial"/>
+          <w:b/>
+          <w:bCs/>
+          <w:sz w:val="24"/>
+          <w:szCs w:val="24"/>
+        </w:rPr>
+        <w:t xml:space="preserve">: </w:t>
+      </w:r>
+    </w:p>
+    <w:p>
+      <w:pPr>
+        <w:spacing w:line="360" w:lineRule="auto"/>
+        <w:jc w:val="both"/>
+        <w:rPr>
+          <w:rFonts w:ascii="Arial" w:hAnsi="Arial" w:cs="Arial"/>
+          <w:sz w:val="24"/>
+          <w:szCs w:val="24"/>
+        </w:rPr>
+      </w:pPr>
+      <w:r>
+        <w:rPr>
+          <w:rFonts w:ascii="Arial" w:hAnsi="Arial" w:cs="Arial"/>
+          <w:b/>
+          <w:bCs/>
+          <w:sz w:val="24"/>
+          <w:szCs w:val="24"/>
+        </w:rPr>
+        <w:t>Ela (pessoa) ele(empresa)</w:t>
+      </w:r>
+    </w:p>
+    <w:p>
+      <w:pPr>
+        <w:spacing w:line="360" w:lineRule="auto"/>
+        <w:jc w:val="both"/>
+        <w:rPr>
+          <w:rFonts w:ascii="Arial" w:hAnsi="Arial" w:cs="Arial"/>
+          <w:sz w:val="24"/>
+          <w:szCs w:val="24"/>
+        </w:rPr>
+      </w:pPr>
+      <w:r>
+        <w:rPr>
+          <w:rFonts w:ascii="Arial" w:hAnsi="Arial" w:cs="Arial"/>
+          <w:sz w:val="24"/>
+          <w:szCs w:val="24"/>
+        </w:rPr>
+        <w:t>Com quem estamos sendo empáticos</w:t>
+      </w:r>
+      <w:r>
+        <w:rPr>
+          <w:rFonts w:ascii="Arial" w:hAnsi="Arial" w:cs="Arial"/>
+          <w:sz w:val="24"/>
+          <w:szCs w:val="24"/>
+        </w:rPr>
+        <w:t>?</w:t>
+      </w:r>
+    </w:p>
+    <w:p>
+      <w:pPr>
+        <w:spacing w:line="360" w:lineRule="auto"/>
+        <w:jc w:val="both"/>
+        <w:rPr>
+          <w:rFonts w:ascii="Arial" w:hAnsi="Arial" w:cs="Arial"/>
+          <w:sz w:val="24"/>
+          <w:szCs w:val="24"/>
+        </w:rPr>
+      </w:pPr>
+    </w:p>
+    <w:p>
+      <w:pPr>
+        <w:spacing w:line="360" w:lineRule="auto"/>
+        <w:jc w:val="both"/>
+        <w:rPr>
+          <w:rFonts w:ascii="Arial" w:hAnsi="Arial" w:cs="Arial"/>
+          <w:sz w:val="24"/>
+          <w:szCs w:val="24"/>
+        </w:rPr>
+      </w:pPr>
+      <w:r>
+        <w:rPr>
+          <w:rFonts w:ascii="Arial" w:hAnsi="Arial" w:cs="Arial"/>
+          <w:sz w:val="24"/>
+          <w:szCs w:val="24"/>
+        </w:rPr>
+        <w:t>O que ela precisa fazer?</w:t>
+      </w:r>
+    </w:p>
+    <w:p>
+      <w:pPr>
+        <w:spacing w:line="360" w:lineRule="auto"/>
+        <w:jc w:val="both"/>
+        <w:rPr>
+          <w:rFonts w:ascii="Arial" w:hAnsi="Arial" w:cs="Arial"/>
+          <w:sz w:val="24"/>
+          <w:szCs w:val="24"/>
+        </w:rPr>
+      </w:pPr>
+    </w:p>
+    <w:p>
+      <w:pPr>
+        <w:spacing w:line="360" w:lineRule="auto"/>
+        <w:jc w:val="both"/>
+        <w:rPr>
+          <w:rFonts w:ascii="Arial" w:hAnsi="Arial" w:cs="Arial"/>
+          <w:sz w:val="24"/>
+          <w:szCs w:val="24"/>
+        </w:rPr>
+      </w:pPr>
+      <w:r>
+        <w:rPr>
+          <w:rFonts w:ascii="Arial" w:hAnsi="Arial" w:cs="Arial"/>
+          <w:sz w:val="24"/>
+          <w:szCs w:val="24"/>
+        </w:rPr>
+        <w:t>O que ele vê?</w:t>
+      </w:r>
+    </w:p>
+    <w:p>
+      <w:pPr>
+        <w:spacing w:line="360" w:lineRule="auto"/>
+        <w:jc w:val="both"/>
+        <w:rPr>
+          <w:rFonts w:ascii="Arial" w:hAnsi="Arial" w:cs="Arial"/>
+          <w:sz w:val="24"/>
+          <w:szCs w:val="24"/>
+        </w:rPr>
+      </w:pPr>
+    </w:p>
+    <w:p>
+      <w:pPr>
+        <w:spacing w:line="360" w:lineRule="auto"/>
+        <w:jc w:val="both"/>
+        <w:rPr>
+          <w:rFonts w:ascii="Arial" w:hAnsi="Arial" w:cs="Arial"/>
+          <w:sz w:val="24"/>
+          <w:szCs w:val="24"/>
+        </w:rPr>
+      </w:pPr>
+      <w:r>
+        <w:rPr>
+          <w:rFonts w:ascii="Arial" w:hAnsi="Arial" w:cs="Arial"/>
+          <w:sz w:val="24"/>
+          <w:szCs w:val="24"/>
+        </w:rPr>
+        <w:t>O que ele fala?</w:t>
+      </w:r>
+    </w:p>
+    <w:p>
+      <w:pPr>
+        <w:spacing w:line="360" w:lineRule="auto"/>
+        <w:jc w:val="both"/>
+        <w:rPr>
+          <w:rFonts w:ascii="Arial" w:hAnsi="Arial" w:cs="Arial"/>
+          <w:sz w:val="24"/>
+          <w:szCs w:val="24"/>
+        </w:rPr>
+      </w:pPr>
+    </w:p>
+    <w:p>
+      <w:pPr>
+        <w:spacing w:line="360" w:lineRule="auto"/>
+        <w:jc w:val="both"/>
+        <w:rPr>
+          <w:rFonts w:ascii="Arial" w:hAnsi="Arial" w:cs="Arial"/>
+          <w:sz w:val="24"/>
+          <w:szCs w:val="24"/>
+        </w:rPr>
+      </w:pPr>
+      <w:r>
+        <w:rPr>
+          <w:rFonts w:ascii="Arial" w:hAnsi="Arial" w:cs="Arial"/>
+          <w:sz w:val="24"/>
+          <w:szCs w:val="24"/>
+        </w:rPr>
+        <w:t xml:space="preserve">O que ele faz? </w:t>
+      </w:r>
+    </w:p>
+    <w:p>
+      <w:pPr>
+        <w:spacing w:line="360" w:lineRule="auto"/>
+        <w:jc w:val="both"/>
+        <w:rPr>
+          <w:rFonts w:ascii="Arial" w:hAnsi="Arial" w:cs="Arial"/>
+          <w:sz w:val="24"/>
+          <w:szCs w:val="24"/>
+        </w:rPr>
+      </w:pPr>
+    </w:p>
+    <w:p>
+      <w:pPr>
+        <w:spacing w:line="360" w:lineRule="auto"/>
+        <w:jc w:val="both"/>
+        <w:rPr>
+          <w:rFonts w:ascii="Arial" w:hAnsi="Arial" w:cs="Arial"/>
+          <w:sz w:val="24"/>
+          <w:szCs w:val="24"/>
+        </w:rPr>
+      </w:pPr>
+      <w:r>
+        <w:rPr>
+          <w:rFonts w:ascii="Arial" w:hAnsi="Arial" w:cs="Arial"/>
+          <w:sz w:val="24"/>
+          <w:szCs w:val="24"/>
+        </w:rPr>
+        <w:t>O que ele escuta?</w:t>
+      </w:r>
+    </w:p>
+    <w:p>
+      <w:pPr>
+        <w:spacing w:line="360" w:lineRule="auto"/>
+        <w:jc w:val="both"/>
+        <w:rPr>
+          <w:rFonts w:ascii="Arial" w:hAnsi="Arial" w:cs="Arial"/>
+          <w:sz w:val="24"/>
+          <w:szCs w:val="24"/>
+        </w:rPr>
+      </w:pPr>
+    </w:p>
+    <w:p>
+      <w:pPr>
+        <w:spacing w:line="360" w:lineRule="auto"/>
+        <w:jc w:val="both"/>
+        <w:rPr>
+          <w:rFonts w:ascii="Arial" w:hAnsi="Arial" w:cs="Arial"/>
+          <w:sz w:val="24"/>
+          <w:szCs w:val="24"/>
+        </w:rPr>
+      </w:pPr>
+      <w:r>
+        <w:rPr>
+          <w:rFonts w:ascii="Arial" w:hAnsi="Arial" w:cs="Arial"/>
+          <w:sz w:val="24"/>
+          <w:szCs w:val="24"/>
+        </w:rPr>
+        <w:t>O que ela pensa e sente?</w:t>
+      </w:r>
+    </w:p>
+    <w:p>
+      <w:pPr>
+        <w:spacing w:line="360" w:lineRule="auto"/>
+        <w:jc w:val="both"/>
+        <w:rPr>
+          <w:rFonts w:ascii="Arial" w:hAnsi="Arial" w:cs="Arial"/>
+          <w:sz w:val="24"/>
+          <w:szCs w:val="24"/>
+        </w:rPr>
+      </w:pPr>
+    </w:p>
+    <w:p>
+      <w:pPr>
+        <w:spacing w:line="360" w:lineRule="auto"/>
+        <w:jc w:val="both"/>
+        <w:rPr>
+          <w:rFonts w:ascii="Arial" w:hAnsi="Arial" w:cs="Arial"/>
+          <w:b/>
+          <w:bCs/>
+          <w:sz w:val="24"/>
+          <w:szCs w:val="24"/>
+        </w:rPr>
+      </w:pPr>
+      <w:r>
+        <w:rPr>
+          <w:rFonts w:ascii="Arial" w:hAnsi="Arial" w:cs="Arial"/>
+          <w:b/>
+          <w:bCs/>
+          <w:sz w:val="24"/>
+          <w:szCs w:val="24"/>
+        </w:rPr>
+        <w:t xml:space="preserve">7° </w:t>
+      </w:r>
+      <w:r>
+        <w:rPr>
+          <w:rFonts w:ascii="Arial" w:hAnsi="Arial" w:cs="Arial"/>
+          <w:b/>
+          <w:bCs/>
+          <w:sz w:val="24"/>
+          <w:szCs w:val="24"/>
+        </w:rPr>
+        <w:t>Pesquise o mercado- o que já existe no mundo?</w:t>
+      </w:r>
+    </w:p>
+    <w:p>
+      <w:pPr>
+        <w:spacing w:line="360" w:lineRule="auto"/>
+        <w:jc w:val="both"/>
+        <w:rPr>
+          <w:rFonts w:ascii="Arial" w:hAnsi="Arial" w:cs="Arial"/>
+          <w:sz w:val="24"/>
+          <w:szCs w:val="24"/>
+        </w:rPr>
+      </w:pPr>
+      <w:r>
+        <w:rPr>
+          <w:rFonts w:ascii="Arial" w:hAnsi="Arial" w:cs="Arial"/>
+          <w:sz w:val="24"/>
+          <w:szCs w:val="24"/>
+        </w:rPr>
+        <w:tab/>
+        <w:t>Existem diversas empresas de criação de antivírus e segurança de dados.</w:t>
+      </w:r>
+    </w:p>
+    <w:p>
+      <w:pPr>
+        <w:spacing w:line="360" w:lineRule="auto"/>
+        <w:jc w:val="both"/>
+        <w:rPr>
+          <w:rFonts w:ascii="Arial" w:hAnsi="Arial" w:cs="Arial"/>
+          <w:sz w:val="24"/>
+          <w:szCs w:val="24"/>
+        </w:rPr>
+      </w:pPr>
+    </w:p>
+    <w:p>
+      <w:pPr>
+        <w:spacing w:line="360" w:lineRule="auto"/>
+        <w:jc w:val="both"/>
+        <w:rPr>
+          <w:rFonts w:ascii="Arial" w:hAnsi="Arial" w:cs="Arial"/>
+          <w:b/>
+          <w:bCs/>
+          <w:color w:val="000000" w:themeColor="text1"/>
+          <w:sz w:val="24"/>
+          <w:szCs w:val="24"/>
+        </w:rPr>
+      </w:pPr>
+      <w:r>
+        <w:rPr>
+          <w:rFonts w:ascii="Arial" w:hAnsi="Arial" w:cs="Arial"/>
+          <w:b/>
+          <w:bCs/>
+          <w:color w:val="000000" w:themeColor="text1"/>
+          <w:sz w:val="24"/>
+          <w:szCs w:val="24"/>
+        </w:rPr>
+        <w:t xml:space="preserve">8° </w:t>
+      </w:r>
+      <w:r>
+        <w:rPr>
+          <w:rFonts w:ascii="Arial" w:hAnsi="Arial" w:cs="Arial"/>
+          <w:b/>
+          <w:bCs/>
+          <w:color w:val="000000" w:themeColor="text1"/>
+          <w:sz w:val="24"/>
+          <w:szCs w:val="24"/>
+        </w:rPr>
+        <w:t>Escopo (</w:t>
+      </w:r>
+      <w:r>
+        <w:rPr>
+          <w:rFonts w:ascii="Arial" w:hAnsi="Arial" w:cs="Arial"/>
+          <w:b/>
+          <w:bCs/>
+          <w:color w:val="000000" w:themeColor="text1"/>
+          <w:sz w:val="24"/>
+          <w:szCs w:val="24"/>
+        </w:rPr>
+        <w:t xml:space="preserve">Qual é o foco </w:t>
+      </w:r>
+      <w:r>
+        <w:rPr>
+          <w:rFonts w:ascii="Arial" w:hAnsi="Arial" w:cs="Arial"/>
+          <w:b/>
+          <w:bCs/>
+          <w:color w:val="000000" w:themeColor="text1"/>
+          <w:sz w:val="24"/>
+          <w:szCs w:val="24"/>
+        </w:rPr>
+        <w:t xml:space="preserve">do </w:t>
+      </w:r>
+      <w:r>
+        <w:rPr>
+          <w:rFonts w:ascii="Arial" w:hAnsi="Arial" w:cs="Arial"/>
+          <w:b/>
+          <w:bCs/>
+          <w:color w:val="000000" w:themeColor="text1"/>
+          <w:sz w:val="24"/>
+          <w:szCs w:val="24"/>
+        </w:rPr>
+        <w:t>projeto?</w:t>
+      </w:r>
+      <w:r>
+        <w:rPr>
+          <w:rFonts w:ascii="Arial" w:hAnsi="Arial" w:cs="Arial"/>
+          <w:b/>
+          <w:bCs/>
+          <w:color w:val="000000" w:themeColor="text1"/>
+          <w:sz w:val="24"/>
+          <w:szCs w:val="24"/>
+        </w:rPr>
+        <w:t xml:space="preserve"> Quais </w:t>
+      </w:r>
+      <w:r>
+        <w:rPr>
+          <w:rFonts w:ascii="Arial" w:hAnsi="Arial" w:cs="Arial"/>
+          <w:b/>
+          <w:bCs/>
+          <w:color w:val="000000" w:themeColor="text1"/>
+          <w:sz w:val="24"/>
+          <w:szCs w:val="24"/>
+        </w:rPr>
+        <w:t xml:space="preserve">são as ferramentas </w:t>
+      </w:r>
+      <w:r>
+        <w:rPr>
+          <w:rFonts w:ascii="Arial" w:hAnsi="Arial" w:cs="Arial"/>
+          <w:b/>
+          <w:bCs/>
+          <w:color w:val="000000" w:themeColor="text1"/>
+          <w:sz w:val="24"/>
+          <w:szCs w:val="24"/>
+        </w:rPr>
+        <w:t>utilizadas).</w:t>
+      </w:r>
+    </w:p>
+    <w:p>
+      <w:pPr>
+        <w:spacing w:line="360" w:lineRule="auto"/>
+        <w:jc w:val="both"/>
+        <w:rPr>
+          <w:rFonts w:ascii="Arial" w:hAnsi="Arial" w:cs="Arial"/>
+          <w:color w:val="000000" w:themeColor="text1"/>
+          <w:sz w:val="24"/>
+          <w:szCs w:val="24"/>
+        </w:rPr>
+      </w:pPr>
+      <w:r>
+        <w:rPr>
+          <w:rFonts w:ascii="Arial" w:hAnsi="Arial" w:cs="Arial"/>
+          <w:b/>
+          <w:bCs/>
+          <w:color w:val="000000" w:themeColor="text1"/>
+          <w:sz w:val="24"/>
+          <w:szCs w:val="24"/>
+        </w:rPr>
+        <w:tab/>
+      </w:r>
+      <w:r>
+        <w:rPr>
+          <w:rFonts w:ascii="Arial" w:hAnsi="Arial" w:cs="Arial"/>
+          <w:color w:val="000000" w:themeColor="text1"/>
+          <w:sz w:val="24"/>
+          <w:szCs w:val="24"/>
+        </w:rPr>
+        <w:t xml:space="preserve">Além de </w:t>
+      </w:r>
+      <w:r>
+        <w:rPr>
+          <w:rFonts w:ascii="Arial" w:hAnsi="Arial" w:cs="Arial"/>
+          <w:color w:val="000000" w:themeColor="text1"/>
+          <w:sz w:val="24"/>
+          <w:szCs w:val="24"/>
+        </w:rPr>
+        <w:t xml:space="preserve">fornecer o serviço de segurança de ativos, o projeto está focado na interação com o usuário para que além </w:t>
+      </w:r>
+      <w:r>
+        <w:rPr>
+          <w:rFonts w:ascii="Arial" w:hAnsi="Arial" w:cs="Arial"/>
+          <w:color w:val="000000" w:themeColor="text1"/>
+          <w:sz w:val="24"/>
+          <w:szCs w:val="24"/>
+        </w:rPr>
+        <w:t>da proteção dos ativos contratados ele tenha o conhecimento para proteger informações pessoais por exemplo.</w:t>
+      </w:r>
+    </w:p>
+    <w:p>
+      <w:pPr>
+        <w:spacing w:line="360" w:lineRule="auto"/>
+        <w:jc w:val="both"/>
+        <w:rPr>
+          <w:rFonts w:ascii="Arial" w:hAnsi="Arial" w:cs="Arial"/>
+          <w:b/>
+          <w:bCs/>
+          <w:color w:val="000000" w:themeColor="text1"/>
+          <w:sz w:val="24"/>
+          <w:szCs w:val="24"/>
+        </w:rPr>
+      </w:pPr>
+      <w:r>
+        <w:rPr>
+          <w:rFonts w:ascii="Arial" w:hAnsi="Arial" w:cs="Arial"/>
+          <w:b/>
+          <w:bCs/>
+          <w:color w:val="000000" w:themeColor="text1"/>
+          <w:sz w:val="24"/>
+          <w:szCs w:val="24"/>
+        </w:rPr>
+        <w:lastRenderedPageBreak/>
+        <w:t xml:space="preserve">9° Portifólio </w:t>
+      </w:r>
+    </w:p>
+    <w:p>
+      <w:pPr>
+        <w:spacing w:line="360" w:lineRule="auto"/>
+        <w:jc w:val="both"/>
+        <w:rPr>
+          <w:rFonts w:ascii="Arial" w:hAnsi="Arial" w:cs="Arial"/>
+          <w:color w:val="000000" w:themeColor="text1"/>
+          <w:sz w:val="24"/>
+          <w:szCs w:val="24"/>
+        </w:rPr>
+      </w:pPr>
+      <w:r>
+        <w:rPr>
+          <w:rFonts w:ascii="Arial" w:hAnsi="Arial" w:cs="Arial"/>
+          <w:color w:val="000000" w:themeColor="text1"/>
+          <w:sz w:val="24"/>
+          <w:szCs w:val="24"/>
+        </w:rPr>
+        <w:t>Não há</w:t>
+      </w:r>
+    </w:p>
+    <w:p>
+      <w:pPr>
+        <w:spacing w:line="360" w:lineRule="auto"/>
+        <w:jc w:val="both"/>
+        <w:rPr>
+          <w:rFonts w:ascii="Arial" w:hAnsi="Arial" w:cs="Arial"/>
+          <w:color w:val="000000" w:themeColor="text1"/>
+          <w:sz w:val="24"/>
+          <w:szCs w:val="24"/>
+        </w:rPr>
+      </w:pPr>
+    </w:p>
+    <w:p>
+      <w:pPr>
+        <w:spacing w:line="360" w:lineRule="auto"/>
+        <w:jc w:val="both"/>
+        <w:rPr>
+          <w:rFonts w:ascii="Arial" w:hAnsi="Arial" w:cs="Arial"/>
+          <w:b/>
+          <w:bCs/>
+          <w:color w:val="000000" w:themeColor="text1"/>
+          <w:sz w:val="24"/>
+          <w:szCs w:val="24"/>
+        </w:rPr>
+      </w:pPr>
+      <w:r>
+        <w:rPr>
+          <w:rFonts w:ascii="Arial" w:hAnsi="Arial" w:cs="Arial"/>
+          <w:b/>
+          <w:bCs/>
+          <w:color w:val="000000" w:themeColor="text1"/>
+          <w:sz w:val="24"/>
+          <w:szCs w:val="24"/>
+        </w:rPr>
+        <w:t>10° Objeção</w:t>
+      </w:r>
+    </w:p>
+    <w:p>
+      <w:pPr>
+        <w:spacing w:line="360" w:lineRule="auto"/>
+        <w:ind w:firstLine="708"/>
+        <w:jc w:val="both"/>
+        <w:rPr>
+          <w:rFonts w:ascii="Arial" w:hAnsi="Arial" w:cs="Arial"/>
+          <w:color w:val="000000" w:themeColor="text1"/>
+          <w:sz w:val="24"/>
+          <w:szCs w:val="24"/>
+        </w:rPr>
+      </w:pPr>
+      <w:r>
+        <w:rPr>
+          <w:rFonts w:ascii="Arial" w:hAnsi="Arial" w:cs="Arial"/>
+          <w:color w:val="000000" w:themeColor="text1"/>
+          <w:sz w:val="24"/>
+          <w:szCs w:val="24"/>
+        </w:rPr>
+        <w:t xml:space="preserve">Desconfiança da empresa em proteger produtos de alto valor, como informações sensíveis dos usuários, e dependendo da quantidade de informações lentidão ao acessá-las </w:t>
+      </w:r>
+    </w:p>
+    <w:p>
+      <w:pPr>
+        <w:spacing w:line="360" w:lineRule="auto"/>
+        <w:jc w:val="both"/>
+        <w:rPr>
+          <w:rFonts w:ascii="Arial" w:hAnsi="Arial" w:cs="Arial"/>
+          <w:b/>
+          <w:bCs/>
+          <w:color w:val="000000" w:themeColor="text1"/>
+          <w:sz w:val="24"/>
+          <w:szCs w:val="24"/>
+        </w:rPr>
+      </w:pPr>
+    </w:p>
+    <w:p>
+      <w:pPr>
+        <w:spacing w:line="360" w:lineRule="auto"/>
+        <w:jc w:val="both"/>
+        <w:rPr>
+          <w:rFonts w:ascii="Arial" w:hAnsi="Arial" w:cs="Arial"/>
+          <w:b/>
+          <w:bCs/>
+          <w:color w:val="000000" w:themeColor="text1"/>
+          <w:sz w:val="24"/>
+          <w:szCs w:val="24"/>
+        </w:rPr>
+      </w:pPr>
+      <w:r>
+        <w:rPr>
+          <w:rFonts w:ascii="Arial" w:hAnsi="Arial" w:cs="Arial"/>
+          <w:b/>
+          <w:bCs/>
+          <w:color w:val="000000" w:themeColor="text1"/>
+          <w:sz w:val="24"/>
+          <w:szCs w:val="24"/>
+        </w:rPr>
+        <w:t>11° Concorrentes</w:t>
+      </w:r>
+    </w:p>
+    <w:p>
+      <w:pPr>
+        <w:spacing w:line="360" w:lineRule="auto"/>
+        <w:jc w:val="both"/>
+        <w:rPr>
+          <w:rFonts w:ascii="Arial" w:hAnsi="Arial" w:cs="Arial"/>
+          <w:color w:val="000000" w:themeColor="text1"/>
+          <w:sz w:val="24"/>
+          <w:szCs w:val="24"/>
+        </w:rPr>
+      </w:pPr>
       <w:proofErr w:type="spellStart"/>
       <w:r>
         <w:rPr>
-          <w:rFonts w:ascii="Arial" w:hAnsi="Arial" w:cs="Arial"/>
-          <w:b/>
-          <w:bCs/>
-          <w:sz w:val="24"/>
-          <w:szCs w:val="24"/>
-        </w:rPr>
-        <w:t>ítem</w:t>
+          <w:color w:val="000000" w:themeColor="text1"/>
+          <w:sz w:val="24"/>
+          <w:szCs w:val="24"/>
+        </w:rPr>
+        <w:t>ExpressVPN</w:t>
       </w:r>
       <w:proofErr w:type="spellEnd"/>
       <w:r>
         <w:rPr>
-          <w:rFonts w:ascii="Arial" w:hAnsi="Arial" w:cs="Arial"/>
-          <w:b/>
-          <w:bCs/>
-          <w:sz w:val="24"/>
-          <w:szCs w:val="24"/>
-        </w:rPr>
-        <w:t xml:space="preserve"> orçado.</w:t>
-      </w:r>
-    </w:p>
-    <w:p>
-      <w:pPr>
-        <w:pStyle w:val="PargrafodaLista"/>
-        <w:spacing w:line="360" w:lineRule="auto"/>
-        <w:ind w:left="840"/>
-        <w:jc w:val="both"/>
-        <w:rPr>
-          <w:rFonts w:ascii="Arial" w:hAnsi="Arial" w:cs="Arial"/>
-          <w:sz w:val="24"/>
-          <w:szCs w:val="24"/>
-        </w:rPr>
-      </w:pPr>
-      <w:r>
-        <w:rPr>
-          <w:rFonts w:ascii="Arial" w:hAnsi="Arial" w:cs="Arial"/>
-          <w:b/>
-          <w:bCs/>
-          <w:sz w:val="24"/>
-          <w:szCs w:val="24"/>
-        </w:rPr>
-        <w:t>*A tabela deve seguir o modelo abaixo:</w:t>
-      </w:r>
-    </w:p>
-    <w:p>
-      <w:pPr>
-        <w:rPr>
-          <w:b/>
-          <w:bCs/>
-          <w:u w:val="single"/>
-        </w:rPr>
-      </w:pPr>
-      <w:r>
-        <w:rPr>
-          <w:b/>
-          <w:bCs/>
-          <w:u w:val="single"/>
-        </w:rPr>
-        <w:t>Orçamento:</w:t>
-      </w:r>
-    </w:p>
-    <w:tbl>
-      <w:tblPr>
-        <w:tblStyle w:val="Tabelacomgrade"/>
-        <w:tblW w:w="9360" w:type="dxa"/>
-        <w:tblLayout w:type="fixed"/>
-        <w:tblLook w:val="06A0" w:firstRow="1" w:lastRow="0" w:firstColumn="1" w:lastColumn="0" w:noHBand="1" w:noVBand="1"/>
-      </w:tblPr>
-      <w:tblGrid>
-        <w:gridCol w:w="1872"/>
-        <w:gridCol w:w="1872"/>
-        <w:gridCol w:w="1872"/>
-        <w:gridCol w:w="1872"/>
-        <w:gridCol w:w="1872"/>
-      </w:tblGrid>
-      <w:tr>
-        <w:tc>
-          <w:tcPr>
-            <w:tcW w:w="1872" w:type="dxa"/>
-          </w:tcPr>
-          <w:p>
-            <w:pPr>
-              <w:rPr>
-                <w:b/>
-                <w:bCs/>
-              </w:rPr>
-            </w:pPr>
-            <w:r>
-              <w:rPr>
-                <w:b/>
-                <w:bCs/>
-              </w:rPr>
-              <w:t>Quantidade</w:t>
-            </w:r>
-          </w:p>
-        </w:tc>
-        <w:tc>
-          <w:tcPr>
-            <w:tcW w:w="1872" w:type="dxa"/>
-          </w:tcPr>
-          <w:p>
-            <w:pPr>
-              <w:rPr>
-                <w:b/>
-                <w:bCs/>
-              </w:rPr>
-            </w:pPr>
-            <w:r>
-              <w:rPr>
-                <w:b/>
-                <w:bCs/>
-              </w:rPr>
-              <w:t>Descrição</w:t>
-            </w:r>
-          </w:p>
-        </w:tc>
-        <w:tc>
-          <w:tcPr>
-            <w:tcW w:w="1872" w:type="dxa"/>
-          </w:tcPr>
-          <w:p>
-            <w:pPr>
-              <w:rPr>
-                <w:b/>
-                <w:bCs/>
-              </w:rPr>
-            </w:pPr>
-            <w:r>
-              <w:rPr>
-                <w:b/>
-                <w:bCs/>
-              </w:rPr>
-              <w:t>Preço</w:t>
-            </w:r>
-          </w:p>
-        </w:tc>
-        <w:tc>
-          <w:tcPr>
-            <w:tcW w:w="1872" w:type="dxa"/>
-          </w:tcPr>
-          <w:p>
-            <w:pPr>
-              <w:rPr>
-                <w:b/>
-                <w:bCs/>
-              </w:rPr>
-            </w:pPr>
-            <w:r>
-              <w:rPr>
-                <w:b/>
-                <w:bCs/>
-              </w:rPr>
-              <w:t>Nome da empresa</w:t>
-            </w:r>
-          </w:p>
-        </w:tc>
-        <w:tc>
-          <w:tcPr>
-            <w:tcW w:w="1872" w:type="dxa"/>
-          </w:tcPr>
-          <w:p>
-            <w:pPr>
-              <w:rPr>
-                <w:b/>
-                <w:bCs/>
-              </w:rPr>
-            </w:pPr>
-            <w:r>
-              <w:rPr>
-                <w:b/>
-                <w:bCs/>
-              </w:rPr>
-              <w:t>Observações</w:t>
-            </w:r>
-          </w:p>
-        </w:tc>
-      </w:tr>
-      <w:tr>
-        <w:trPr>
-          <w:trHeight w:val="300"/>
-        </w:trPr>
-        <w:tc>
-          <w:tcPr>
-            <w:tcW w:w="1872" w:type="dxa"/>
-          </w:tcPr>
-          <w:p>
-            <w:r>
-              <w:t>01</w:t>
-            </w:r>
-          </w:p>
-          <w:p/>
-          <w:p/>
-          <w:p/>
-        </w:tc>
-        <w:tc>
-          <w:tcPr>
-            <w:tcW w:w="1872" w:type="dxa"/>
-          </w:tcPr>
-          <w:p>
-            <w:pPr>
-              <w:spacing w:after="195"/>
-              <w:rPr>
-                <w:rFonts w:ascii="Arial" w:eastAsia="Times New Roman" w:hAnsi="Arial" w:cs="Arial"/>
-                <w:color w:val="000000" w:themeColor="text1"/>
-                <w:sz w:val="24"/>
-                <w:szCs w:val="24"/>
-              </w:rPr>
-            </w:pPr>
-            <w:r>
-              <w:rPr>
-                <w:rFonts w:ascii="Arial" w:eastAsia="Times New Roman" w:hAnsi="Arial" w:cs="Arial"/>
-                <w:color w:val="000000" w:themeColor="text1"/>
-                <w:sz w:val="24"/>
-                <w:szCs w:val="24"/>
-              </w:rPr>
-              <w:t>Computador (configuração completa)</w:t>
-            </w:r>
-          </w:p>
-        </w:tc>
-        <w:tc>
-          <w:tcPr>
-            <w:tcW w:w="1872" w:type="dxa"/>
-          </w:tcPr>
-          <w:p>
-            <w:pPr>
-              <w:rPr>
-                <w:rFonts w:ascii="Arial" w:hAnsi="Arial" w:cs="Arial"/>
-                <w:sz w:val="24"/>
-                <w:szCs w:val="24"/>
-              </w:rPr>
-            </w:pPr>
-            <w:r>
-              <w:rPr>
-                <w:rFonts w:ascii="Arial" w:hAnsi="Arial" w:cs="Arial"/>
-                <w:sz w:val="24"/>
-                <w:szCs w:val="24"/>
-              </w:rPr>
-              <w:t>Em reais (R$)</w:t>
-            </w:r>
-          </w:p>
-        </w:tc>
-        <w:tc>
-          <w:tcPr>
-            <w:tcW w:w="1872" w:type="dxa"/>
-          </w:tcPr>
-          <w:p>
-            <w:pPr>
-              <w:rPr>
-                <w:rFonts w:ascii="Arial" w:hAnsi="Arial" w:cs="Arial"/>
-                <w:sz w:val="24"/>
-                <w:szCs w:val="24"/>
-              </w:rPr>
-            </w:pPr>
-            <w:r>
-              <w:rPr>
-                <w:rFonts w:ascii="Arial" w:hAnsi="Arial" w:cs="Arial"/>
-                <w:sz w:val="24"/>
-                <w:szCs w:val="24"/>
-              </w:rPr>
-              <w:t>Empresa X</w:t>
-            </w:r>
-          </w:p>
-        </w:tc>
-        <w:tc>
-          <w:tcPr>
-            <w:tcW w:w="1872" w:type="dxa"/>
-          </w:tcPr>
-          <w:p/>
-        </w:tc>
-      </w:tr>
-    </w:tbl>
-    <w:p>
-      <w:pPr>
-        <w:rPr>
-          <w:b/>
-          <w:bCs/>
-          <w:u w:val="single"/>
-        </w:rPr>
-      </w:pPr>
-      <w:r>
-        <w:t xml:space="preserve">                                                                                                                                                        </w:t>
-      </w:r>
-    </w:p>
-    <w:p>
-      <w:pPr>
-        <w:rPr>
-          <w:b/>
-          <w:bCs/>
-          <w:u w:val="single"/>
-        </w:rPr>
-      </w:pPr>
-    </w:p>
-    <w:p>
-      <w:pPr>
-        <w:rPr>
-          <w:b/>
-          <w:bCs/>
-          <w:u w:val="single"/>
-        </w:rPr>
-      </w:pPr>
-      <w:r>
-        <w:rPr>
-          <w:b/>
-          <w:bCs/>
-          <w:u w:val="single"/>
-        </w:rPr>
-        <w:t>Responsáveis:</w:t>
-      </w:r>
-    </w:p>
-    <w:p>
-      <w:pPr>
-        <w:rPr>
-          <w:b/>
-          <w:bCs/>
-          <w:u w:val="single"/>
-        </w:rPr>
-      </w:pPr>
-      <w:r>
-        <w:rPr>
-          <w:b/>
-          <w:bCs/>
-          <w:u w:val="single"/>
-        </w:rPr>
-        <w:t>*Trata-se da lista de todos os participantes da empresa/projeto;</w:t>
-      </w:r>
-    </w:p>
-    <w:p>
-      <w:pPr>
-        <w:rPr>
-          <w:b/>
-          <w:bCs/>
-          <w:u w:val="single"/>
-        </w:rPr>
-      </w:pPr>
-      <w:r>
-        <w:rPr>
-          <w:b/>
-          <w:bCs/>
-          <w:u w:val="single"/>
-        </w:rPr>
-        <w:lastRenderedPageBreak/>
-        <w:t>*É preciso separar os profissionais e as devidas especificidades;</w:t>
-      </w:r>
-    </w:p>
-    <w:p>
-      <w:pPr>
-        <w:rPr>
-          <w:b/>
-          <w:bCs/>
-          <w:u w:val="single"/>
-        </w:rPr>
-      </w:pPr>
-      <w:r>
-        <w:rPr>
-          <w:b/>
-          <w:bCs/>
-          <w:u w:val="single"/>
-        </w:rPr>
-        <w:t>*Seguir o modelo abaixo:</w:t>
-      </w:r>
-    </w:p>
-    <w:tbl>
-      <w:tblPr>
-        <w:tblStyle w:val="Tabelacomgrade"/>
-        <w:tblW w:w="0" w:type="auto"/>
-        <w:tblLayout w:type="fixed"/>
-        <w:tblLook w:val="06A0" w:firstRow="1" w:lastRow="0" w:firstColumn="1" w:lastColumn="0" w:noHBand="1" w:noVBand="1"/>
-      </w:tblPr>
-      <w:tblGrid>
-        <w:gridCol w:w="1237"/>
-        <w:gridCol w:w="1884"/>
-        <w:gridCol w:w="3179"/>
-      </w:tblGrid>
-      <w:tr>
-        <w:tc>
-          <w:tcPr>
-            <w:tcW w:w="1237" w:type="dxa"/>
-          </w:tcPr>
-          <w:p>
-            <w:pPr>
-              <w:rPr>
-                <w:b/>
-                <w:bCs/>
-              </w:rPr>
-            </w:pPr>
-            <w:r>
-              <w:rPr>
-                <w:b/>
-                <w:bCs/>
-              </w:rPr>
-              <w:t>Nome</w:t>
-            </w:r>
-          </w:p>
-        </w:tc>
-        <w:tc>
-          <w:tcPr>
-            <w:tcW w:w="1884" w:type="dxa"/>
-          </w:tcPr>
-          <w:p>
-            <w:pPr>
-              <w:rPr>
-                <w:b/>
-                <w:bCs/>
-              </w:rPr>
-            </w:pPr>
-            <w:r>
-              <w:rPr>
-                <w:b/>
-                <w:bCs/>
-              </w:rPr>
-              <w:t>Responsabilidade</w:t>
-            </w:r>
-          </w:p>
-        </w:tc>
-        <w:tc>
-          <w:tcPr>
-            <w:tcW w:w="3179" w:type="dxa"/>
-          </w:tcPr>
-          <w:p>
-            <w:pPr>
-              <w:rPr>
-                <w:b/>
-                <w:bCs/>
-              </w:rPr>
-            </w:pPr>
-            <w:r>
-              <w:rPr>
-                <w:b/>
-                <w:bCs/>
-              </w:rPr>
-              <w:t>Ação</w:t>
-            </w:r>
-          </w:p>
-        </w:tc>
-      </w:tr>
-      <w:tr>
-        <w:tc>
-          <w:tcPr>
-            <w:tcW w:w="1237" w:type="dxa"/>
-          </w:tcPr>
-          <w:p>
-            <w:r>
-              <w:t>Francisco</w:t>
-            </w:r>
-          </w:p>
-        </w:tc>
-        <w:tc>
-          <w:tcPr>
-            <w:tcW w:w="1884" w:type="dxa"/>
-          </w:tcPr>
-          <w:p>
-            <w:r>
-              <w:t>Diretor executivo</w:t>
-            </w:r>
-          </w:p>
-        </w:tc>
-        <w:tc>
-          <w:tcPr>
-            <w:tcW w:w="3179" w:type="dxa"/>
-          </w:tcPr>
-          <w:p>
-            <w:r>
-              <w:t>Responsável por coordenar todas as ações dos demais departamentos e o cumprimento dos prazos.</w:t>
-            </w:r>
-          </w:p>
-        </w:tc>
-      </w:tr>
-      <w:tr>
-        <w:tc>
-          <w:tcPr>
-            <w:tcW w:w="1237" w:type="dxa"/>
-          </w:tcPr>
-          <w:p>
-            <w:r>
-              <w:t>Fulano</w:t>
-            </w:r>
-            <w:r>
-              <w:t xml:space="preserve"> </w:t>
-            </w:r>
-          </w:p>
-        </w:tc>
-        <w:tc>
-          <w:tcPr>
-            <w:tcW w:w="1884" w:type="dxa"/>
-          </w:tcPr>
-          <w:p>
-            <w:r>
-              <w:t xml:space="preserve">Web designer </w:t>
-            </w:r>
-          </w:p>
-        </w:tc>
-        <w:tc>
-          <w:tcPr>
-            <w:tcW w:w="3179" w:type="dxa"/>
-          </w:tcPr>
-          <w:p>
-            <w:r>
-              <w:t xml:space="preserve">Responsável pelos designers dos sites, cores, </w:t>
-            </w:r>
-            <w:proofErr w:type="spellStart"/>
-            <w:r>
-              <w:t>logotipo,layouts</w:t>
-            </w:r>
-            <w:proofErr w:type="spellEnd"/>
-            <w:r>
-              <w:t xml:space="preserve">, </w:t>
-            </w:r>
-            <w:proofErr w:type="spellStart"/>
-            <w:r>
-              <w:t>wireframes</w:t>
-            </w:r>
-            <w:proofErr w:type="spellEnd"/>
-            <w:r>
-              <w:t xml:space="preserve">, </w:t>
-            </w:r>
-            <w:proofErr w:type="spellStart"/>
-            <w:r>
-              <w:t>mockups</w:t>
-            </w:r>
-            <w:proofErr w:type="spellEnd"/>
-            <w:r>
-              <w:t>.</w:t>
-            </w:r>
-          </w:p>
-        </w:tc>
-      </w:tr>
-    </w:tbl>
-    <w:p/>
-    <w:p>
-      <w:pPr>
-        <w:rPr>
-          <w:b/>
-        </w:rPr>
-      </w:pPr>
-      <w:r>
-        <w:rPr>
-          <w:b/>
-        </w:rPr>
-        <w:t>Recursos:</w:t>
-      </w:r>
-    </w:p>
-    <w:p>
-      <w:pPr>
-        <w:rPr>
-          <w:b/>
-        </w:rPr>
-      </w:pPr>
-      <w:r>
-        <w:rPr>
-          <w:b/>
-        </w:rPr>
-        <w:t>*Trata-se de tudo o que é utilizado pela empresa;</w:t>
-      </w:r>
-    </w:p>
-    <w:p>
-      <w:pPr>
-        <w:rPr>
-          <w:b/>
-        </w:rPr>
-      </w:pPr>
-      <w:r>
-        <w:rPr>
-          <w:b/>
-        </w:rPr>
-        <w:t>*Devem ser listados, assim como os itens anteriores</w:t>
-      </w:r>
-    </w:p>
-    <w:p>
-      <w:pPr>
-        <w:rPr>
-          <w:b/>
-        </w:rPr>
-      </w:pPr>
-      <w:r>
-        <w:rPr>
-          <w:b/>
-        </w:rPr>
-        <w:t>*Devem ser divididos entre recursos materiais, estruturais e humanos</w:t>
-      </w:r>
-    </w:p>
-    <w:p>
-      <w:pPr>
-        <w:rPr>
-          <w:b/>
-        </w:rPr>
-      </w:pPr>
-      <w:r>
-        <w:rPr>
-          <w:b/>
-        </w:rPr>
-        <w:t>Recursos materiais:</w:t>
-      </w:r>
-    </w:p>
-    <w:p>
-      <w:pPr>
-        <w:pStyle w:val="PargrafodaLista"/>
-        <w:numPr>
-          <w:ilvl w:val="0"/>
-          <w:numId w:val="4"/>
-        </w:numPr>
-        <w:rPr>
-          <w:b/>
-        </w:rPr>
-      </w:pPr>
-      <w:r>
-        <w:rPr>
-          <w:b/>
-        </w:rPr>
-        <w:t>São os recursos físicos usados pela empresa. Exemplo, computador, monitor, computador, impressora...</w:t>
-      </w:r>
-    </w:p>
-    <w:tbl>
-      <w:tblPr>
-        <w:tblStyle w:val="Tabelacomgrade"/>
-        <w:tblW w:w="0" w:type="auto"/>
-        <w:tblLook w:val="04A0" w:firstRow="1" w:lastRow="0" w:firstColumn="1" w:lastColumn="0" w:noHBand="0" w:noVBand="1"/>
-      </w:tblPr>
-      <w:tblGrid>
-        <w:gridCol w:w="8494"/>
-      </w:tblGrid>
-      <w:tr>
-        <w:tc>
-          <w:tcPr>
-            <w:tcW w:w="8494" w:type="dxa"/>
-          </w:tcPr>
-          <w:p>
-            <w:r>
-              <w:t>XXXXXXXXXXXX</w:t>
-            </w:r>
-          </w:p>
-        </w:tc>
-      </w:tr>
-      <w:tr>
-        <w:tc>
-          <w:tcPr>
-            <w:tcW w:w="8494" w:type="dxa"/>
-          </w:tcPr>
-          <w:p>
-            <w:r>
-              <w:t>Computadores (rápidos e de boa qualidade)</w:t>
-            </w:r>
-          </w:p>
-        </w:tc>
-      </w:tr>
-      <w:tr>
-        <w:tc>
-          <w:tcPr>
-            <w:tcW w:w="8494" w:type="dxa"/>
-          </w:tcPr>
-          <w:p/>
-        </w:tc>
-      </w:tr>
-    </w:tbl>
-    <w:p/>
-    <w:p>
-      <w:pPr>
-        <w:rPr>
-          <w:b/>
-        </w:rPr>
-      </w:pPr>
-      <w:r>
-        <w:rPr>
-          <w:b/>
-        </w:rPr>
-        <w:t xml:space="preserve">Recursos </w:t>
-      </w:r>
-      <w:r>
-        <w:rPr>
-          <w:b/>
-        </w:rPr>
-        <w:t>humanos</w:t>
-      </w:r>
-      <w:r>
-        <w:rPr>
-          <w:b/>
-        </w:rPr>
-        <w:t>:</w:t>
-      </w:r>
-    </w:p>
-    <w:p>
-      <w:pPr>
-        <w:pStyle w:val="PargrafodaLista"/>
-        <w:numPr>
-          <w:ilvl w:val="0"/>
-          <w:numId w:val="4"/>
-        </w:numPr>
-        <w:rPr>
-          <w:b/>
-        </w:rPr>
-      </w:pPr>
-      <w:r>
-        <w:rPr>
-          <w:b/>
-        </w:rPr>
-        <w:t>São as pessoas que participarão da empresa/projeto.</w:t>
-      </w:r>
-    </w:p>
-    <w:tbl>
-      <w:tblPr>
-        <w:tblStyle w:val="Tabelacomgrade"/>
-        <w:tblW w:w="0" w:type="auto"/>
-        <w:tblLook w:val="04A0" w:firstRow="1" w:lastRow="0" w:firstColumn="1" w:lastColumn="0" w:noHBand="0" w:noVBand="1"/>
-      </w:tblPr>
-      <w:tblGrid>
-        <w:gridCol w:w="8494"/>
-      </w:tblGrid>
-      <w:tr>
-        <w:tc>
-          <w:tcPr>
-            <w:tcW w:w="8494" w:type="dxa"/>
-          </w:tcPr>
-          <w:p>
-            <w:r>
-              <w:t>Diretor(a) executivo(a)</w:t>
-            </w:r>
-          </w:p>
-        </w:tc>
-      </w:tr>
-      <w:tr>
-        <w:tc>
-          <w:tcPr>
-            <w:tcW w:w="8494" w:type="dxa"/>
-          </w:tcPr>
-          <w:p>
-            <w:r>
-              <w:t>XXXXXXX</w:t>
-            </w:r>
-          </w:p>
-        </w:tc>
-      </w:tr>
-    </w:tbl>
-    <w:p>
-      <w:pPr>
-        <w:rPr>
-          <w:b/>
-          <w:bCs/>
-          <w:u w:val="single"/>
-        </w:rPr>
-      </w:pPr>
-    </w:p>
-    <w:p>
-      <w:pPr>
-        <w:rPr>
-          <w:b/>
-        </w:rPr>
-      </w:pPr>
-      <w:r>
-        <w:rPr>
-          <w:b/>
-        </w:rPr>
-        <w:t xml:space="preserve">Recursos </w:t>
-      </w:r>
-      <w:r>
-        <w:rPr>
-          <w:b/>
-        </w:rPr>
-        <w:t>estruturais</w:t>
-      </w:r>
-      <w:r>
-        <w:rPr>
-          <w:b/>
-        </w:rPr>
-        <w:t>:</w:t>
-      </w:r>
-    </w:p>
-    <w:p>
-      <w:pPr>
-        <w:pStyle w:val="PargrafodaLista"/>
-        <w:numPr>
-          <w:ilvl w:val="0"/>
-          <w:numId w:val="4"/>
-        </w:numPr>
-        <w:rPr>
-          <w:b/>
-        </w:rPr>
-      </w:pPr>
-      <w:r>
-        <w:rPr>
-          <w:b/>
-        </w:rPr>
-        <w:t xml:space="preserve"> Trata-se das estruturas usadas pela empresa, como locação de prédio, água, luz, telefone, Internet...</w:t>
-      </w:r>
-    </w:p>
-    <w:tbl>
-      <w:tblPr>
-        <w:tblStyle w:val="Tabelacomgrade"/>
-        <w:tblW w:w="0" w:type="auto"/>
-        <w:tblLook w:val="04A0" w:firstRow="1" w:lastRow="0" w:firstColumn="1" w:lastColumn="0" w:noHBand="0" w:noVBand="1"/>
-      </w:tblPr>
-      <w:tblGrid>
-        <w:gridCol w:w="8494"/>
-      </w:tblGrid>
-      <w:tr>
-        <w:tc>
-          <w:tcPr>
-            <w:tcW w:w="8494" w:type="dxa"/>
-          </w:tcPr>
-          <w:p>
-            <w:r>
-              <w:t>Locação de prédio para servidores.</w:t>
-            </w:r>
-          </w:p>
-        </w:tc>
-      </w:tr>
-      <w:tr>
-        <w:tc>
-          <w:tcPr>
-            <w:tcW w:w="8494" w:type="dxa"/>
-          </w:tcPr>
-          <w:p>
-            <w:r>
-              <w:t>Água/Luz/Telefone/Internet</w:t>
-            </w:r>
-          </w:p>
-        </w:tc>
-      </w:tr>
-    </w:tbl>
-    <w:p>
-      <w:pPr>
-        <w:spacing w:line="360" w:lineRule="auto"/>
-        <w:jc w:val="both"/>
-        <w:rPr>
-          <w:rFonts w:ascii="Arial" w:hAnsi="Arial" w:cs="Arial"/>
-          <w:color w:val="FF0000"/>
-          <w:sz w:val="24"/>
-          <w:szCs w:val="24"/>
-        </w:rPr>
-      </w:pPr>
-    </w:p>
-    <w:p>
-      <w:pPr>
-        <w:spacing w:line="360" w:lineRule="auto"/>
-        <w:jc w:val="both"/>
-        <w:rPr>
-          <w:rFonts w:ascii="Arial" w:hAnsi="Arial" w:cs="Arial"/>
-          <w:sz w:val="24"/>
-          <w:szCs w:val="24"/>
-        </w:rPr>
-      </w:pPr>
-      <w:r>
-        <w:rPr>
-          <w:rFonts w:ascii="Arial" w:hAnsi="Arial" w:cs="Arial"/>
-          <w:b/>
-          <w:bCs/>
-          <w:sz w:val="24"/>
-          <w:szCs w:val="24"/>
-        </w:rPr>
-        <w:t xml:space="preserve">6° </w:t>
-      </w:r>
-      <w:proofErr w:type="gramStart"/>
-      <w:r>
-        <w:rPr>
-          <w:rFonts w:ascii="Arial" w:hAnsi="Arial" w:cs="Arial"/>
-          <w:b/>
-          <w:bCs/>
-          <w:sz w:val="24"/>
-          <w:szCs w:val="24"/>
-        </w:rPr>
-        <w:t>Público alvo</w:t>
-      </w:r>
-      <w:proofErr w:type="gramEnd"/>
-      <w:r>
-        <w:rPr>
-          <w:rFonts w:ascii="Arial" w:hAnsi="Arial" w:cs="Arial"/>
-          <w:b/>
-          <w:bCs/>
-          <w:sz w:val="24"/>
-          <w:szCs w:val="24"/>
-        </w:rPr>
-        <w:t>- mapa da empatia</w:t>
-      </w:r>
-      <w:r>
-        <w:rPr>
-          <w:rFonts w:ascii="Arial" w:hAnsi="Arial" w:cs="Arial"/>
-          <w:b/>
-          <w:bCs/>
+          <w:color w:val="000000" w:themeColor="text1"/>
+          <w:sz w:val="24"/>
+          <w:szCs w:val="24"/>
+        </w:rPr>
+        <w:t xml:space="preserve"> para criação de </w:t>
+      </w:r>
+      <w:proofErr w:type="spellStart"/>
+      <w:r>
+        <w:rPr>
+          <w:color w:val="000000" w:themeColor="text1"/>
+          <w:sz w:val="24"/>
+          <w:szCs w:val="24"/>
+        </w:rPr>
+        <w:t>VPNs</w:t>
+      </w:r>
+      <w:proofErr w:type="spellEnd"/>
+      <w:r>
+        <w:rPr>
+          <w:rFonts w:ascii="Arial" w:hAnsi="Arial" w:cs="Arial"/>
+          <w:color w:val="000000" w:themeColor="text1"/>
+          <w:sz w:val="24"/>
+          <w:szCs w:val="24"/>
+        </w:rPr>
+        <w:t xml:space="preserve"> e </w:t>
+      </w:r>
+      <w:proofErr w:type="spellStart"/>
+      <w:r>
+        <w:rPr>
+          <w:rFonts w:ascii="Arial" w:hAnsi="Arial" w:cs="Arial"/>
+          <w:color w:val="000000" w:themeColor="text1"/>
+          <w:sz w:val="24"/>
+          <w:szCs w:val="24"/>
+        </w:rPr>
+        <w:t>InfraOps</w:t>
+      </w:r>
+      <w:proofErr w:type="spellEnd"/>
+      <w:r>
+        <w:rPr>
+          <w:rFonts w:ascii="Arial" w:hAnsi="Arial" w:cs="Arial"/>
+          <w:color w:val="000000" w:themeColor="text1"/>
+          <w:sz w:val="24"/>
+          <w:szCs w:val="24"/>
+        </w:rPr>
+        <w:t xml:space="preserve"> de segurança da informação são as principais concorrentes.</w:t>
+      </w:r>
+    </w:p>
+    <w:p>
+      <w:pPr>
+        <w:spacing w:line="360" w:lineRule="auto"/>
+        <w:jc w:val="both"/>
+        <w:rPr>
+          <w:rFonts w:ascii="Arial" w:hAnsi="Arial" w:cs="Arial"/>
+          <w:b/>
+          <w:bCs/>
+          <w:color w:val="000000" w:themeColor="text1"/>
+          <w:sz w:val="24"/>
+          <w:szCs w:val="24"/>
+        </w:rPr>
+      </w:pPr>
+    </w:p>
+    <w:p>
+      <w:pPr>
+        <w:spacing w:line="360" w:lineRule="auto"/>
+        <w:jc w:val="both"/>
+        <w:rPr>
+          <w:rFonts w:ascii="Arial" w:hAnsi="Arial" w:cs="Arial"/>
+          <w:b/>
+          <w:bCs/>
+          <w:color w:val="000000" w:themeColor="text1"/>
+          <w:sz w:val="24"/>
+          <w:szCs w:val="24"/>
+        </w:rPr>
+      </w:pPr>
+      <w:r>
+        <w:rPr>
+          <w:rFonts w:ascii="Arial" w:hAnsi="Arial" w:cs="Arial"/>
+          <w:b/>
+          <w:bCs/>
+          <w:color w:val="000000" w:themeColor="text1"/>
+          <w:sz w:val="24"/>
+          <w:szCs w:val="24"/>
+        </w:rPr>
+        <w:t>12° Cronograma</w:t>
+      </w:r>
+      <w:r>
+        <w:rPr>
+          <w:rFonts w:ascii="Arial" w:hAnsi="Arial" w:cs="Arial"/>
+          <w:b/>
+          <w:bCs/>
+          <w:color w:val="000000" w:themeColor="text1"/>
           <w:sz w:val="24"/>
           <w:szCs w:val="24"/>
         </w:rPr>
         <w:t xml:space="preserve">: </w:t>
       </w:r>
-    </w:p>
-    <w:p>
-      <w:pPr>
-        <w:spacing w:line="360" w:lineRule="auto"/>
-        <w:jc w:val="both"/>
-        <w:rPr>
-          <w:rFonts w:ascii="Arial" w:hAnsi="Arial" w:cs="Arial"/>
-          <w:b/>
-          <w:bCs/>
-          <w:sz w:val="24"/>
-          <w:szCs w:val="24"/>
-        </w:rPr>
-      </w:pPr>
-    </w:p>
-    <w:p>
-      <w:pPr>
-        <w:spacing w:line="360" w:lineRule="auto"/>
-        <w:jc w:val="both"/>
-        <w:rPr>
-          <w:rFonts w:ascii="Arial" w:hAnsi="Arial" w:cs="Arial"/>
-          <w:b/>
-          <w:bCs/>
-          <w:sz w:val="24"/>
-          <w:szCs w:val="24"/>
-        </w:rPr>
-      </w:pPr>
-    </w:p>
-    <w:p>
-      <w:pPr>
-        <w:spacing w:line="360" w:lineRule="auto"/>
-        <w:jc w:val="both"/>
-        <w:rPr>
-          <w:rFonts w:ascii="Arial" w:hAnsi="Arial" w:cs="Arial"/>
-          <w:b/>
-          <w:bCs/>
+      <w:r>
+        <w:rPr>
+          <w:rFonts w:ascii="Arial" w:hAnsi="Arial" w:cs="Arial"/>
+          <w:color w:val="000000" w:themeColor="text1"/>
+          <w:sz w:val="24"/>
+          <w:szCs w:val="24"/>
+        </w:rPr>
+        <w:t>Planilha separada</w:t>
+      </w:r>
+    </w:p>
+    <w:p>
+      <w:pPr>
+        <w:spacing w:line="360" w:lineRule="auto"/>
+        <w:jc w:val="both"/>
+        <w:rPr>
+          <w:rFonts w:ascii="Arial" w:hAnsi="Arial" w:cs="Arial"/>
+          <w:b/>
+          <w:bCs/>
+          <w:color w:val="000000" w:themeColor="text1"/>
+          <w:sz w:val="24"/>
+          <w:szCs w:val="24"/>
+        </w:rPr>
+      </w:pPr>
+    </w:p>
+    <w:p>
+      <w:pPr>
+        <w:spacing w:line="360" w:lineRule="auto"/>
+        <w:jc w:val="both"/>
+        <w:rPr>
+          <w:rFonts w:ascii="Arial" w:hAnsi="Arial" w:cs="Arial"/>
+          <w:b/>
+          <w:bCs/>
+          <w:color w:val="000000" w:themeColor="text1"/>
+          <w:sz w:val="24"/>
+          <w:szCs w:val="24"/>
+        </w:rPr>
+      </w:pPr>
+      <w:r>
+        <w:rPr>
+          <w:rFonts w:ascii="Arial" w:hAnsi="Arial" w:cs="Arial"/>
+          <w:b/>
+          <w:bCs/>
+          <w:color w:val="000000" w:themeColor="text1"/>
+          <w:sz w:val="24"/>
+          <w:szCs w:val="24"/>
+        </w:rPr>
+        <w:t>13°Preferencias pessoais</w:t>
+      </w:r>
+    </w:p>
+    <w:p>
+      <w:pPr>
+        <w:spacing w:line="360" w:lineRule="auto"/>
+        <w:jc w:val="both"/>
+        <w:rPr>
+          <w:rFonts w:ascii="Arial" w:hAnsi="Arial" w:cs="Arial"/>
+          <w:color w:val="000000" w:themeColor="text1"/>
+          <w:sz w:val="24"/>
+          <w:szCs w:val="24"/>
+        </w:rPr>
+      </w:pPr>
+      <w:r>
+        <w:rPr>
+          <w:rFonts w:ascii="Arial" w:hAnsi="Arial" w:cs="Arial"/>
+          <w:b/>
+          <w:bCs/>
+          <w:color w:val="000000" w:themeColor="text1"/>
+          <w:sz w:val="24"/>
+          <w:szCs w:val="24"/>
+        </w:rPr>
+        <w:tab/>
+      </w:r>
+      <w:r>
+        <w:rPr>
+          <w:rFonts w:ascii="Arial" w:hAnsi="Arial" w:cs="Arial"/>
+          <w:color w:val="000000" w:themeColor="text1"/>
+          <w:sz w:val="24"/>
+          <w:szCs w:val="24"/>
+        </w:rPr>
+        <w:t>Construir</w:t>
+      </w:r>
+      <w:r>
+        <w:rPr>
+          <w:rFonts w:ascii="Arial" w:hAnsi="Arial" w:cs="Arial"/>
+          <w:color w:val="000000" w:themeColor="text1"/>
+          <w:sz w:val="24"/>
+          <w:szCs w:val="24"/>
+        </w:rPr>
+        <w:t xml:space="preserve"> uma empresa com equipe forte em comunicação e que se comunique bem.</w:t>
+      </w:r>
+    </w:p>
+    <w:p>
+      <w:pPr>
+        <w:spacing w:line="360" w:lineRule="auto"/>
+        <w:jc w:val="both"/>
+        <w:rPr>
+          <w:rFonts w:ascii="Arial" w:hAnsi="Arial" w:cs="Arial"/>
+          <w:color w:val="000000" w:themeColor="text1"/>
+          <w:sz w:val="24"/>
+          <w:szCs w:val="24"/>
+        </w:rPr>
+      </w:pPr>
+    </w:p>
+    <w:p>
+      <w:pPr>
+        <w:spacing w:line="360" w:lineRule="auto"/>
+        <w:jc w:val="both"/>
+        <w:rPr>
+          <w:rFonts w:ascii="Arial" w:hAnsi="Arial" w:cs="Arial"/>
+          <w:color w:val="000000" w:themeColor="text1"/>
+          <w:sz w:val="24"/>
+          <w:szCs w:val="24"/>
+        </w:rPr>
+      </w:pPr>
+    </w:p>
+    <w:p>
+      <w:pPr>
+        <w:spacing w:line="360" w:lineRule="auto"/>
+        <w:jc w:val="both"/>
+        <w:rPr>
+          <w:rFonts w:ascii="Arial" w:hAnsi="Arial" w:cs="Arial"/>
+          <w:color w:val="000000" w:themeColor="text1"/>
+          <w:sz w:val="24"/>
+          <w:szCs w:val="24"/>
+        </w:rPr>
+      </w:pPr>
+    </w:p>
+    <w:p>
+      <w:pPr>
+        <w:spacing w:line="360" w:lineRule="auto"/>
+        <w:jc w:val="both"/>
+        <w:rPr>
+          <w:rFonts w:ascii="Arial" w:hAnsi="Arial" w:cs="Arial"/>
+          <w:color w:val="000000" w:themeColor="text1"/>
+          <w:sz w:val="24"/>
+          <w:szCs w:val="24"/>
+        </w:rPr>
+      </w:pPr>
+    </w:p>
+    <w:p>
+      <w:pPr>
+        <w:spacing w:line="360" w:lineRule="auto"/>
+        <w:jc w:val="both"/>
+        <w:rPr>
+          <w:rFonts w:ascii="Arial" w:hAnsi="Arial" w:cs="Arial"/>
+          <w:color w:val="000000" w:themeColor="text1"/>
+          <w:sz w:val="24"/>
+          <w:szCs w:val="24"/>
+        </w:rPr>
+      </w:pPr>
+    </w:p>
+    <w:p>
+      <w:pPr>
+        <w:spacing w:line="360" w:lineRule="auto"/>
+        <w:jc w:val="both"/>
+        <w:rPr>
+          <w:rFonts w:ascii="Arial" w:hAnsi="Arial" w:cs="Arial"/>
+          <w:color w:val="000000" w:themeColor="text1"/>
+          <w:sz w:val="24"/>
+          <w:szCs w:val="24"/>
+        </w:rPr>
+      </w:pPr>
+    </w:p>
+    <w:p>
+      <w:pPr>
+        <w:spacing w:line="360" w:lineRule="auto"/>
+        <w:jc w:val="both"/>
+        <w:rPr>
+          <w:rFonts w:ascii="Arial" w:hAnsi="Arial" w:cs="Arial"/>
+          <w:color w:val="000000" w:themeColor="text1"/>
+          <w:sz w:val="24"/>
+          <w:szCs w:val="24"/>
+        </w:rPr>
+      </w:pPr>
+    </w:p>
+    <w:p>
+      <w:pPr>
+        <w:spacing w:line="360" w:lineRule="auto"/>
+        <w:jc w:val="both"/>
+        <w:rPr>
+          <w:rFonts w:ascii="Arial" w:hAnsi="Arial" w:cs="Arial"/>
+          <w:color w:val="000000" w:themeColor="text1"/>
+          <w:sz w:val="24"/>
+          <w:szCs w:val="24"/>
+        </w:rPr>
+      </w:pPr>
+    </w:p>
+    <w:p>
+      <w:pPr>
+        <w:spacing w:line="360" w:lineRule="auto"/>
+        <w:jc w:val="both"/>
+        <w:rPr>
+          <w:rFonts w:ascii="Arial" w:hAnsi="Arial" w:cs="Arial"/>
+          <w:b/>
+          <w:bCs/>
+          <w:color w:val="000000" w:themeColor="text1"/>
           <w:sz w:val="24"/>
           <w:szCs w:val="24"/>
         </w:rPr>
@@ -3112,23 +3148,24 @@
           <w:b/>
           <w:bCs/>
           <w:noProof/>
+          <w:color w:val="000000" w:themeColor="text1"/>
           <w:sz w:val="24"/>
           <w:szCs w:val="24"/>
         </w:rPr>
         <w:lastRenderedPageBreak/>
         <w:drawing>
-          <wp:anchor distT="0" distB="0" distL="114300" distR="114300" simplePos="0" relativeHeight="251658240" behindDoc="0" locked="0" layoutInCell="1" allowOverlap="1" wp14:anchorId="313C05DF" wp14:editId="2F5D118C">
+          <wp:anchor distT="0" distB="0" distL="114300" distR="114300" simplePos="0" relativeHeight="251658240" behindDoc="0" locked="0" layoutInCell="1" allowOverlap="1" wp14:anchorId="255C3CB1" wp14:editId="7B57E555">
             <wp:simplePos x="0" y="0"/>
-            <wp:positionH relativeFrom="page">
-              <wp:posOffset>16510</wp:posOffset>
+            <wp:positionH relativeFrom="column">
+              <wp:posOffset>-818061</wp:posOffset>
             </wp:positionH>
             <wp:positionV relativeFrom="paragraph">
-              <wp:posOffset>413035</wp:posOffset>
+              <wp:posOffset>248920</wp:posOffset>
             </wp:positionV>
-            <wp:extent cx="7540057" cy="5219700"/>
-            <wp:effectExtent l="0" t="0" r="3810" b="0"/>
-            <wp:wrapNone/>
-            <wp:docPr id="1" name="Imagem 1"/>
+            <wp:extent cx="7030192" cy="5432195"/>
+            <wp:effectExtent l="0" t="0" r="0" b="0"/>
+            <wp:wrapSquare wrapText="bothSides"/>
+            <wp:docPr id="3" name="Imagem 3" descr="Gráfico&#10;&#10;Descrição gerada automaticamente"/>
             <wp:cNvGraphicFramePr>
               <a:graphicFrameLocks xmlns:a="http://schemas.openxmlformats.org/drawingml/2006/main" noChangeAspect="1"/>
             </wp:cNvGraphicFramePr>
@@ -3136,11 +3173,11 @@
               <a:graphicData uri="http://schemas.openxmlformats.org/drawingml/2006/picture">
                 <pic:pic xmlns:pic="http://schemas.openxmlformats.org/drawingml/2006/picture">
                   <pic:nvPicPr>
-                    <pic:cNvPr id="1" name="Imagem 1"/>
+                    <pic:cNvPr id="3" name="Imagem 3" descr="Gráfico&#10;&#10;Descrição gerada automaticamente"/>
                     <pic:cNvPicPr/>
                   </pic:nvPicPr>
                   <pic:blipFill>
-                    <a:blip r:embed="rId9">
+                    <a:blip r:embed="rId9" cstate="print">
                       <a:extLst>
                         <a:ext uri="{28A0092B-C50C-407E-A947-70E740481C1C}">
                           <a14:useLocalDpi xmlns:a14="http://schemas.microsoft.com/office/drawing/2010/main" val="0"/>
@@ -3154,7 +3191,7 @@
                   <pic:spPr>
                     <a:xfrm>
                       <a:off x="0" y="0"/>
-                      <a:ext cx="7540057" cy="5219700"/>
+                      <a:ext cx="7030192" cy="5432195"/>
                     </a:xfrm>
                     <a:prstGeom prst="rect">
                       <a:avLst/>
@@ -3172,252 +3209,7 @@
           </wp:anchor>
         </w:drawing>
       </w:r>
-    </w:p>
-    <w:p>
-      <w:pPr>
-        <w:spacing w:line="360" w:lineRule="auto"/>
-        <w:jc w:val="both"/>
-        <w:rPr>
-          <w:rFonts w:ascii="Arial" w:hAnsi="Arial" w:cs="Arial"/>
-          <w:b/>
-          <w:bCs/>
-          <w:sz w:val="24"/>
-          <w:szCs w:val="24"/>
-        </w:rPr>
-      </w:pPr>
-    </w:p>
-    <w:p>
-      <w:pPr>
-        <w:spacing w:line="360" w:lineRule="auto"/>
-        <w:jc w:val="both"/>
-        <w:rPr>
-          <w:rFonts w:ascii="Arial" w:hAnsi="Arial" w:cs="Arial"/>
-          <w:b/>
-          <w:bCs/>
-          <w:sz w:val="24"/>
-          <w:szCs w:val="24"/>
-        </w:rPr>
-      </w:pPr>
-    </w:p>
-    <w:p>
-      <w:pPr>
-        <w:spacing w:line="360" w:lineRule="auto"/>
-        <w:jc w:val="both"/>
-        <w:rPr>
-          <w:rFonts w:ascii="Arial" w:hAnsi="Arial" w:cs="Arial"/>
-          <w:b/>
-          <w:bCs/>
-          <w:sz w:val="24"/>
-          <w:szCs w:val="24"/>
-        </w:rPr>
-      </w:pPr>
-    </w:p>
-    <w:p>
-      <w:pPr>
-        <w:spacing w:line="360" w:lineRule="auto"/>
-        <w:jc w:val="both"/>
-        <w:rPr>
-          <w:rFonts w:ascii="Arial" w:hAnsi="Arial" w:cs="Arial"/>
-          <w:b/>
-          <w:bCs/>
-          <w:sz w:val="24"/>
-          <w:szCs w:val="24"/>
-        </w:rPr>
-      </w:pPr>
-    </w:p>
-    <w:p>
-      <w:pPr>
-        <w:spacing w:line="360" w:lineRule="auto"/>
-        <w:jc w:val="both"/>
-        <w:rPr>
-          <w:rFonts w:ascii="Arial" w:hAnsi="Arial" w:cs="Arial"/>
-          <w:b/>
-          <w:bCs/>
-          <w:sz w:val="24"/>
-          <w:szCs w:val="24"/>
-        </w:rPr>
-      </w:pPr>
-    </w:p>
-    <w:p>
-      <w:pPr>
-        <w:spacing w:line="360" w:lineRule="auto"/>
-        <w:jc w:val="both"/>
-        <w:rPr>
-          <w:rFonts w:ascii="Arial" w:hAnsi="Arial" w:cs="Arial"/>
-          <w:b/>
-          <w:bCs/>
-          <w:sz w:val="24"/>
-          <w:szCs w:val="24"/>
-        </w:rPr>
-      </w:pPr>
-    </w:p>
-    <w:p>
-      <w:pPr>
-        <w:spacing w:line="360" w:lineRule="auto"/>
-        <w:jc w:val="both"/>
-        <w:rPr>
-          <w:rFonts w:ascii="Arial" w:hAnsi="Arial" w:cs="Arial"/>
-          <w:b/>
-          <w:bCs/>
-          <w:sz w:val="24"/>
-          <w:szCs w:val="24"/>
-        </w:rPr>
-      </w:pPr>
-    </w:p>
-    <w:p>
-      <w:pPr>
-        <w:spacing w:line="360" w:lineRule="auto"/>
-        <w:jc w:val="both"/>
-        <w:rPr>
-          <w:rFonts w:ascii="Arial" w:hAnsi="Arial" w:cs="Arial"/>
-          <w:b/>
-          <w:bCs/>
-          <w:sz w:val="24"/>
-          <w:szCs w:val="24"/>
-        </w:rPr>
-      </w:pPr>
-    </w:p>
-    <w:p>
-      <w:pPr>
-        <w:spacing w:line="360" w:lineRule="auto"/>
-        <w:jc w:val="both"/>
-        <w:rPr>
-          <w:rFonts w:ascii="Arial" w:hAnsi="Arial" w:cs="Arial"/>
-          <w:b/>
-          <w:bCs/>
-          <w:sz w:val="24"/>
-          <w:szCs w:val="24"/>
-        </w:rPr>
-      </w:pPr>
-    </w:p>
-    <w:p>
-      <w:pPr>
-        <w:spacing w:line="360" w:lineRule="auto"/>
-        <w:jc w:val="both"/>
-        <w:rPr>
-          <w:rFonts w:ascii="Arial" w:hAnsi="Arial" w:cs="Arial"/>
-          <w:b/>
-          <w:bCs/>
-          <w:sz w:val="24"/>
-          <w:szCs w:val="24"/>
-        </w:rPr>
-      </w:pPr>
-    </w:p>
-    <w:p>
-      <w:pPr>
-        <w:spacing w:line="360" w:lineRule="auto"/>
-        <w:jc w:val="both"/>
-        <w:rPr>
-          <w:rFonts w:ascii="Arial" w:hAnsi="Arial" w:cs="Arial"/>
-          <w:b/>
-          <w:bCs/>
-          <w:sz w:val="24"/>
-          <w:szCs w:val="24"/>
-        </w:rPr>
-      </w:pPr>
-    </w:p>
-    <w:p>
-      <w:pPr>
-        <w:spacing w:line="360" w:lineRule="auto"/>
-        <w:jc w:val="both"/>
-        <w:rPr>
-          <w:rFonts w:ascii="Arial" w:hAnsi="Arial" w:cs="Arial"/>
-          <w:b/>
-          <w:bCs/>
-          <w:sz w:val="24"/>
-          <w:szCs w:val="24"/>
-        </w:rPr>
-      </w:pPr>
-    </w:p>
-    <w:p>
-      <w:pPr>
-        <w:spacing w:line="360" w:lineRule="auto"/>
-        <w:jc w:val="both"/>
-        <w:rPr>
-          <w:rFonts w:ascii="Arial" w:hAnsi="Arial" w:cs="Arial"/>
-          <w:b/>
-          <w:bCs/>
-          <w:sz w:val="24"/>
-          <w:szCs w:val="24"/>
-        </w:rPr>
-      </w:pPr>
-    </w:p>
-    <w:p>
-      <w:pPr>
-        <w:spacing w:line="360" w:lineRule="auto"/>
-        <w:jc w:val="both"/>
-        <w:rPr>
-          <w:rFonts w:ascii="Arial" w:hAnsi="Arial" w:cs="Arial"/>
-          <w:b/>
-          <w:bCs/>
-          <w:sz w:val="24"/>
-          <w:szCs w:val="24"/>
-        </w:rPr>
-      </w:pPr>
-    </w:p>
-    <w:p>
-      <w:pPr>
-        <w:spacing w:line="360" w:lineRule="auto"/>
-        <w:jc w:val="both"/>
-        <w:rPr>
-          <w:rFonts w:ascii="Arial" w:hAnsi="Arial" w:cs="Arial"/>
-          <w:b/>
-          <w:bCs/>
-          <w:sz w:val="24"/>
-          <w:szCs w:val="24"/>
-        </w:rPr>
-      </w:pPr>
-    </w:p>
-    <w:p>
-      <w:pPr>
-        <w:spacing w:line="360" w:lineRule="auto"/>
-        <w:jc w:val="both"/>
-        <w:rPr>
-          <w:rFonts w:ascii="Arial" w:hAnsi="Arial" w:cs="Arial"/>
-          <w:b/>
-          <w:bCs/>
-          <w:sz w:val="24"/>
-          <w:szCs w:val="24"/>
-        </w:rPr>
-      </w:pPr>
-      <w:r>
-        <w:rPr>
-          <w:rFonts w:ascii="Arial" w:hAnsi="Arial" w:cs="Arial"/>
-          <w:b/>
-          <w:bCs/>
-          <w:sz w:val="24"/>
-          <w:szCs w:val="24"/>
-        </w:rPr>
-        <w:t xml:space="preserve">7° </w:t>
-      </w:r>
-      <w:r>
-        <w:rPr>
-          <w:rFonts w:ascii="Arial" w:hAnsi="Arial" w:cs="Arial"/>
-          <w:b/>
-          <w:bCs/>
-          <w:sz w:val="24"/>
-          <w:szCs w:val="24"/>
-        </w:rPr>
-        <w:t>Pesquise o mercado- o que já existe no mundo?</w:t>
-      </w:r>
-    </w:p>
-    <w:p>
-      <w:pPr>
-        <w:pStyle w:val="PargrafodaLista"/>
-        <w:spacing w:line="360" w:lineRule="auto"/>
-        <w:jc w:val="both"/>
-        <w:rPr>
-          <w:rFonts w:ascii="Arial" w:hAnsi="Arial" w:cs="Arial"/>
-          <w:color w:val="4472C4" w:themeColor="accent1"/>
-          <w:sz w:val="24"/>
-          <w:szCs w:val="24"/>
-        </w:rPr>
-      </w:pPr>
-    </w:p>
-    <w:p>
-      <w:pPr>
-        <w:spacing w:line="360" w:lineRule="auto"/>
-        <w:jc w:val="both"/>
+      <w:r>
         <w:rPr>
           <w:rFonts w:ascii="Arial" w:hAnsi="Arial" w:cs="Arial"/>
           <w:b/>
@@ -3426,8 +3218,13 @@
           <w:sz w:val="24"/>
           <w:szCs w:val="24"/>
         </w:rPr>
-      </w:pPr>
-      <w:r>
+        <w:t>14° Fluxograma</w:t>
+      </w:r>
+    </w:p>
+    <w:p>
+      <w:pPr>
+        <w:spacing w:line="360" w:lineRule="auto"/>
+        <w:jc w:val="both"/>
         <w:rPr>
           <w:rFonts w:ascii="Arial" w:hAnsi="Arial" w:cs="Arial"/>
           <w:b/>
@@ -3436,98 +3233,7 @@
           <w:sz w:val="24"/>
           <w:szCs w:val="24"/>
         </w:rPr>
-        <w:t xml:space="preserve">8° </w:t>
-      </w:r>
-      <w:r>
-        <w:rPr>
-          <w:rFonts w:ascii="Arial" w:hAnsi="Arial" w:cs="Arial"/>
-          <w:b/>
-          <w:bCs/>
-          <w:color w:val="000000" w:themeColor="text1"/>
-          <w:sz w:val="24"/>
-          <w:szCs w:val="24"/>
-        </w:rPr>
-        <w:t>Escopo (</w:t>
-      </w:r>
-      <w:r>
-        <w:rPr>
-          <w:rFonts w:ascii="Arial" w:hAnsi="Arial" w:cs="Arial"/>
-          <w:b/>
-          <w:bCs/>
-          <w:color w:val="000000" w:themeColor="text1"/>
-          <w:sz w:val="24"/>
-          <w:szCs w:val="24"/>
-        </w:rPr>
-        <w:t xml:space="preserve">Qual é o foco </w:t>
-      </w:r>
-      <w:r>
-        <w:rPr>
-          <w:rFonts w:ascii="Arial" w:hAnsi="Arial" w:cs="Arial"/>
-          <w:b/>
-          <w:bCs/>
-          <w:color w:val="000000" w:themeColor="text1"/>
-          <w:sz w:val="24"/>
-          <w:szCs w:val="24"/>
-        </w:rPr>
-        <w:t xml:space="preserve">do </w:t>
-      </w:r>
-      <w:proofErr w:type="gramStart"/>
-      <w:r>
-        <w:rPr>
-          <w:rFonts w:ascii="Arial" w:hAnsi="Arial" w:cs="Arial"/>
-          <w:b/>
-          <w:bCs/>
-          <w:color w:val="000000" w:themeColor="text1"/>
-          <w:sz w:val="24"/>
-          <w:szCs w:val="24"/>
-        </w:rPr>
-        <w:t>projeto</w:t>
-      </w:r>
-      <w:r>
-        <w:rPr>
-          <w:rFonts w:ascii="Arial" w:hAnsi="Arial" w:cs="Arial"/>
-          <w:b/>
-          <w:bCs/>
-          <w:color w:val="000000" w:themeColor="text1"/>
-          <w:sz w:val="24"/>
-          <w:szCs w:val="24"/>
-        </w:rPr>
-        <w:t>?,</w:t>
-      </w:r>
-      <w:proofErr w:type="gramEnd"/>
-      <w:r>
-        <w:rPr>
-          <w:rFonts w:ascii="Arial" w:hAnsi="Arial" w:cs="Arial"/>
-          <w:b/>
-          <w:bCs/>
-          <w:color w:val="000000" w:themeColor="text1"/>
-          <w:sz w:val="24"/>
-          <w:szCs w:val="24"/>
-        </w:rPr>
-        <w:t xml:space="preserve"> Quais </w:t>
-      </w:r>
-      <w:r>
-        <w:rPr>
-          <w:rFonts w:ascii="Arial" w:hAnsi="Arial" w:cs="Arial"/>
-          <w:b/>
-          <w:bCs/>
-          <w:color w:val="000000" w:themeColor="text1"/>
-          <w:sz w:val="24"/>
-          <w:szCs w:val="24"/>
-        </w:rPr>
-        <w:t xml:space="preserve">são as ferramentas </w:t>
-      </w:r>
-      <w:r>
-        <w:rPr>
-          <w:rFonts w:ascii="Arial" w:hAnsi="Arial" w:cs="Arial"/>
-          <w:b/>
-          <w:bCs/>
-          <w:color w:val="000000" w:themeColor="text1"/>
-          <w:sz w:val="24"/>
-          <w:szCs w:val="24"/>
-        </w:rPr>
-        <w:t>utilizadas).</w:t>
-      </w:r>
+      </w:pPr>
     </w:p>
     <w:sectPr>
       <w:headerReference w:type="even" r:id="rId10"/>
@@ -5572,6 +5278,17 @@
     <w:uiPriority w:val="99"/>
     <w:rsid w:val="00E1358A"/>
   </w:style>
+  <w:style w:type="character" w:styleId="Forte">
+    <w:name w:val="Strong"/>
+    <w:basedOn w:val="Fontepargpadro"/>
+    <w:uiPriority w:val="22"/>
+    <w:qFormat/>
+    <w:rsid w:val="00E4378A"/>
+    <w:rPr>
+      <w:b/>
+      <w:bCs/>
+    </w:rPr>
+  </w:style>
 </w:styles>
 </file>
 
@@ -5871,15 +5588,6 @@
 </file>
 
 <file path=customXml/item1.xml><?xml version="1.0" encoding="utf-8"?>
-<?mso-contentType ?>
-<FormTemplates xmlns="http://schemas.microsoft.com/sharepoint/v3/contenttype/forms">
-  <Display>DocumentLibraryForm</Display>
-  <Edit>DocumentLibraryForm</Edit>
-  <New>DocumentLibraryForm</New>
-</FormTemplates>
-</file>
-
-<file path=customXml/item2.xml><?xml version="1.0" encoding="utf-8"?>
 <ct:contentTypeSchema xmlns:ct="http://schemas.microsoft.com/office/2006/metadata/contentType" xmlns:ma="http://schemas.microsoft.com/office/2006/metadata/properties/metaAttributes" ct:_="" ma:_="" ma:contentTypeName="Documento" ma:contentTypeID="0x010100CE77925FD4AC7F4A83736BFBE024DF55" ma:contentTypeVersion="9" ma:contentTypeDescription="Crie um novo documento." ma:contentTypeScope="" ma:versionID="dc575df14bb4e1f81281fc087300f988">
   <xsd:schema xmlns:xsd="http://www.w3.org/2001/XMLSchema" xmlns:xs="http://www.w3.org/2001/XMLSchema" xmlns:p="http://schemas.microsoft.com/office/2006/metadata/properties" xmlns:ns2="f9b7d952-4ac2-417c-88fe-20796e80b3e1" xmlns:ns3="6f8915db-ed47-40d3-91b2-fcc4643880a1" targetNamespace="http://schemas.microsoft.com/office/2006/metadata/properties" ma:root="true" ma:fieldsID="4856062da50c82a688100588ff8c9934" ns2:_="" ns3:_="">
     <xsd:import namespace="f9b7d952-4ac2-417c-88fe-20796e80b3e1"/>
@@ -6062,15 +5770,16 @@
 </ct:contentTypeSchema>
 </file>
 
-<file path=customXml/itemProps1.xml><?xml version="1.0" encoding="utf-8"?>
-<ds:datastoreItem xmlns:ds="http://schemas.openxmlformats.org/officeDocument/2006/customXml" ds:itemID="{42B16A7F-7D9C-4C39-9DC1-196246B76FA6}">
-  <ds:schemaRefs>
-    <ds:schemaRef ds:uri="http://schemas.microsoft.com/sharepoint/v3/contenttype/forms"/>
-  </ds:schemaRefs>
-</ds:datastoreItem>
+<file path=customXml/item2.xml><?xml version="1.0" encoding="utf-8"?>
+<?mso-contentType ?>
+<FormTemplates xmlns="http://schemas.microsoft.com/sharepoint/v3/contenttype/forms">
+  <Display>DocumentLibraryForm</Display>
+  <Edit>DocumentLibraryForm</Edit>
+  <New>DocumentLibraryForm</New>
+</FormTemplates>
 </file>
 
-<file path=customXml/itemProps2.xml><?xml version="1.0" encoding="utf-8"?>
+<file path=customXml/itemProps1.xml><?xml version="1.0" encoding="utf-8"?>
 <ds:datastoreItem xmlns:ds="http://schemas.openxmlformats.org/officeDocument/2006/customXml" ds:itemID="{36B75658-EBB5-4C90-B9EC-A5C585C40C51}">
   <ds:schemaRefs>
     <ds:schemaRef ds:uri="http://schemas.microsoft.com/office/2006/metadata/contentType"/>
@@ -6087,4 +5796,12 @@
     <ds:schemaRef ds:uri="http://schemas.microsoft.com/internal/obd"/>
   </ds:schemaRefs>
 </ds:datastoreItem>
+</file>
+
+<file path=customXml/itemProps2.xml><?xml version="1.0" encoding="utf-8"?>
+<ds:datastoreItem xmlns:ds="http://schemas.openxmlformats.org/officeDocument/2006/customXml" ds:itemID="{42B16A7F-7D9C-4C39-9DC1-196246B76FA6}">
+  <ds:schemaRefs>
+    <ds:schemaRef ds:uri="http://schemas.microsoft.com/sharepoint/v3/contenttype/forms"/>
+  </ds:schemaRefs>
+</ds:datastoreItem>
 </file>
</xml_diff>

<commit_message>
Adicionado paleta de cores e nome no briefing de DESIGN
</commit_message>
<xml_diff>
--- a/Matérias/Design/Atividades/Projeto Segurança da informação/Briefing.docx
+++ b/Matérias/Design/Atividades/Projeto Segurança da informação/Briefing.docx
@@ -1,6 +1,6 @@
 
 <file path=word/document.xml><?xml version="1.0" encoding="utf-8"?>
-<w:document xmlns:wpc="http://schemas.microsoft.com/office/word/2010/wordprocessingCanvas" xmlns:cx="http://schemas.microsoft.com/office/drawing/2014/chartex" xmlns:cx1="http://schemas.microsoft.com/office/drawing/2015/9/8/chartex" xmlns:cx2="http://schemas.microsoft.com/office/drawing/2015/10/21/chartex" xmlns:cx3="http://schemas.microsoft.com/office/drawing/2016/5/9/chartex" xmlns:cx4="http://schemas.microsoft.com/office/drawing/2016/5/10/chartex" xmlns:cx5="http://schemas.microsoft.com/office/drawing/2016/5/11/chartex" xmlns:cx6="http://schemas.microsoft.com/office/drawing/2016/5/12/chartex" xmlns:cx7="http://schemas.microsoft.com/office/drawing/2016/5/13/chartex" xmlns:cx8="http://schemas.microsoft.com/office/drawing/2016/5/14/chartex" xmlns:mc="http://schemas.openxmlformats.org/markup-compatibility/2006" xmlns:aink="http://schemas.microsoft.com/office/drawing/2016/ink" xmlns:am3d="http://schemas.microsoft.com/office/drawing/2017/model3d" xmlns:o="urn:schemas-microsoft-com:office:office" xmlns:oel="http://schemas.microsoft.com/office/2019/extlst" xmlns:r="http://schemas.openxmlformats.org/officeDocument/2006/relationships" xmlns:m="http://schemas.openxmlformats.org/officeDocument/2006/math" xmlns:v="urn:schemas-microsoft-com:vml" xmlns:wp14="http://schemas.microsoft.com/office/word/2010/wordprocessingDrawing" xmlns:wp="http://schemas.openxmlformats.org/drawingml/2006/wordprocessingDrawing" xmlns:w10="urn:schemas-microsoft-com:office:word" xmlns:w="http://schemas.openxmlformats.org/wordprocessingml/2006/main" xmlns:w14="http://schemas.microsoft.com/office/word/2010/wordml" xmlns:w15="http://schemas.microsoft.com/office/word/2012/wordml" xmlns:w16cex="http://schemas.microsoft.com/office/word/2018/wordml/cex" xmlns:w16cid="http://schemas.microsoft.com/office/word/2016/wordml/cid" xmlns:w16="http://schemas.microsoft.com/office/word/2018/wordml" xmlns:w16sdtdh="http://schemas.microsoft.com/office/word/2020/wordml/sdtdatahash" xmlns:w16se="http://schemas.microsoft.com/office/word/2015/wordml/symex" xmlns:wpg="http://schemas.microsoft.com/office/word/2010/wordprocessingGroup" xmlns:wpi="http://schemas.microsoft.com/office/word/2010/wordprocessingInk" xmlns:wne="http://schemas.microsoft.com/office/word/2006/wordml" xmlns:wps="http://schemas.microsoft.com/office/word/2010/wordprocessingShape" mc:Ignorable="w14 w15 w16se w16cid w16 w16cex w16sdtdh wp14">
+<w:document xmlns:wpc="http://schemas.microsoft.com/office/word/2010/wordprocessingCanvas" xmlns:cx="http://schemas.microsoft.com/office/drawing/2014/chartex" xmlns:cx1="http://schemas.microsoft.com/office/drawing/2015/9/8/chartex" xmlns:cx2="http://schemas.microsoft.com/office/drawing/2015/10/21/chartex" xmlns:cx3="http://schemas.microsoft.com/office/drawing/2016/5/9/chartex" xmlns:cx4="http://schemas.microsoft.com/office/drawing/2016/5/10/chartex" xmlns:cx5="http://schemas.microsoft.com/office/drawing/2016/5/11/chartex" xmlns:cx6="http://schemas.microsoft.com/office/drawing/2016/5/12/chartex" xmlns:cx7="http://schemas.microsoft.com/office/drawing/2016/5/13/chartex" xmlns:cx8="http://schemas.microsoft.com/office/drawing/2016/5/14/chartex" xmlns:mc="http://schemas.openxmlformats.org/markup-compatibility/2006" xmlns:aink="http://schemas.microsoft.com/office/drawing/2016/ink" xmlns:am3d="http://schemas.microsoft.com/office/drawing/2017/model3d" xmlns:o="urn:schemas-microsoft-com:office:office" xmlns:r="http://schemas.openxmlformats.org/officeDocument/2006/relationships" xmlns:m="http://schemas.openxmlformats.org/officeDocument/2006/math" xmlns:v="urn:schemas-microsoft-com:vml" xmlns:wp14="http://schemas.microsoft.com/office/word/2010/wordprocessingDrawing" xmlns:wp="http://schemas.openxmlformats.org/drawingml/2006/wordprocessingDrawing" xmlns:w10="urn:schemas-microsoft-com:office:word" xmlns:w="http://schemas.openxmlformats.org/wordprocessingml/2006/main" xmlns:w14="http://schemas.microsoft.com/office/word/2010/wordml" xmlns:w15="http://schemas.microsoft.com/office/word/2012/wordml" xmlns:w16cid="http://schemas.microsoft.com/office/word/2016/wordml/cid" xmlns:w16se="http://schemas.microsoft.com/office/word/2015/wordml/symex" xmlns:wpg="http://schemas.microsoft.com/office/word/2010/wordprocessingGroup" xmlns:wpi="http://schemas.microsoft.com/office/word/2010/wordprocessingInk" xmlns:wne="http://schemas.microsoft.com/office/word/2006/wordml" xmlns:wps="http://schemas.microsoft.com/office/word/2010/wordprocessingShape" mc:Ignorable="w14 w15 w16se w16cid wp14">
   <w:body>
     <w:p>
       <w:pPr>
@@ -797,7 +797,6 @@
         </w:rPr>
         <w:t xml:space="preserve">(itens </w:t>
       </w:r>
-      <w:proofErr w:type="gramStart"/>
       <w:r>
         <w:rPr>
           <w:rFonts w:ascii="Arial" w:hAnsi="Arial" w:cs="Arial"/>
@@ -809,7 +808,6 @@
         </w:rPr>
         <w:t>4</w:t>
       </w:r>
-      <w:proofErr w:type="gramEnd"/>
       <w:r>
         <w:rPr>
           <w:rFonts w:ascii="Arial" w:hAnsi="Arial" w:cs="Arial"/>
@@ -1099,31 +1097,7 @@
           <w:szCs w:val="24"/>
           <w:lang w:val="en-US"/>
         </w:rPr>
-        <w:t xml:space="preserve">itens </w:t>
-      </w:r>
-      <w:proofErr w:type="gramStart"/>
-      <w:r>
-        <w:rPr>
-          <w:rFonts w:ascii="Arial" w:hAnsi="Arial" w:cs="Arial"/>
-          <w:b/>
-          <w:bCs/>
-          <w:sz w:val="24"/>
-          <w:szCs w:val="24"/>
-          <w:lang w:val="en-US"/>
-        </w:rPr>
-        <w:t>6</w:t>
-      </w:r>
-      <w:proofErr w:type="gramEnd"/>
-      <w:r>
-        <w:rPr>
-          <w:rFonts w:ascii="Arial" w:hAnsi="Arial" w:cs="Arial"/>
-          <w:b/>
-          <w:bCs/>
-          <w:sz w:val="24"/>
-          <w:szCs w:val="24"/>
-          <w:lang w:val="en-US"/>
-        </w:rPr>
-        <w:t xml:space="preserve"> ao 9) ...................................................................  </w:t>
+        <w:t xml:space="preserve">itens 6 ao 9) ...................................................................  </w:t>
       </w:r>
       <w:r>
         <w:rPr>
@@ -1794,7 +1768,33 @@
           <w:sz w:val="24"/>
           <w:szCs w:val="24"/>
         </w:rPr>
-        <w:t xml:space="preserve">A [] foi criada no ano de 2019, antes da pandemia, buscando melhorar na segurança da informação já que é crescente os golpes virtuais devido ao aumento do contato com a internet. Quando a pandemia veio </w:t>
+        <w:t xml:space="preserve">A </w:t>
+      </w:r>
+      <w:r>
+        <w:rPr>
+          <w:rFonts w:ascii="Arial" w:hAnsi="Arial" w:cs="Arial"/>
+          <w:sz w:val="24"/>
+          <w:szCs w:val="24"/>
+        </w:rPr>
+        <w:t>PSV (Plus Security Virtual</w:t>
+      </w:r>
+      <w:bookmarkStart w:id="0" w:name="_GoBack"/>
+      <w:bookmarkEnd w:id="0"/>
+      <w:r>
+        <w:rPr>
+          <w:rFonts w:ascii="Arial" w:hAnsi="Arial" w:cs="Arial"/>
+          <w:sz w:val="24"/>
+          <w:szCs w:val="24"/>
+        </w:rPr>
+        <w:t>)</w:t>
+      </w:r>
+      <w:r>
+        <w:rPr>
+          <w:rFonts w:ascii="Arial" w:hAnsi="Arial" w:cs="Arial"/>
+          <w:sz w:val="24"/>
+          <w:szCs w:val="24"/>
+        </w:rPr>
+        <w:t xml:space="preserve"> foi criada no ano de 2019, antes da pandemia, buscando melhorar na segurança da informação já que é crescente os golpes virtuais devido ao aumento do contato com a internet. Quando a pandemia veio </w:t>
       </w:r>
       <w:r>
         <w:rPr>
@@ -3154,13 +3154,13 @@
         </w:rPr>
         <w:lastRenderedPageBreak/>
         <w:drawing>
-          <wp:anchor distT="0" distB="0" distL="114300" distR="114300" simplePos="0" relativeHeight="251658240" behindDoc="0" locked="0" layoutInCell="1" allowOverlap="1" wp14:anchorId="255C3CB1" wp14:editId="7B57E555">
+          <wp:anchor distT="0" distB="0" distL="114300" distR="114300" simplePos="0" relativeHeight="251658240" behindDoc="0" locked="0" layoutInCell="1" allowOverlap="1" wp14:anchorId="255C3CB1" wp14:editId="02AEF9EA">
             <wp:simplePos x="0" y="0"/>
-            <wp:positionH relativeFrom="column">
-              <wp:posOffset>-818061</wp:posOffset>
+            <wp:positionH relativeFrom="margin">
+              <wp:align>center</wp:align>
             </wp:positionH>
             <wp:positionV relativeFrom="paragraph">
-              <wp:posOffset>248920</wp:posOffset>
+              <wp:posOffset>353695</wp:posOffset>
             </wp:positionV>
             <wp:extent cx="7030192" cy="5432195"/>
             <wp:effectExtent l="0" t="0" r="0" b="0"/>
@@ -3252,7 +3252,7 @@
 </file>
 
 <file path=word/endnotes.xml><?xml version="1.0" encoding="utf-8"?>
-<w:endnotes xmlns:wpc="http://schemas.microsoft.com/office/word/2010/wordprocessingCanvas" xmlns:cx="http://schemas.microsoft.com/office/drawing/2014/chartex" xmlns:cx1="http://schemas.microsoft.com/office/drawing/2015/9/8/chartex" xmlns:cx2="http://schemas.microsoft.com/office/drawing/2015/10/21/chartex" xmlns:cx3="http://schemas.microsoft.com/office/drawing/2016/5/9/chartex" xmlns:cx4="http://schemas.microsoft.com/office/drawing/2016/5/10/chartex" xmlns:cx5="http://schemas.microsoft.com/office/drawing/2016/5/11/chartex" xmlns:cx6="http://schemas.microsoft.com/office/drawing/2016/5/12/chartex" xmlns:cx7="http://schemas.microsoft.com/office/drawing/2016/5/13/chartex" xmlns:cx8="http://schemas.microsoft.com/office/drawing/2016/5/14/chartex" xmlns:mc="http://schemas.openxmlformats.org/markup-compatibility/2006" xmlns:aink="http://schemas.microsoft.com/office/drawing/2016/ink" xmlns:am3d="http://schemas.microsoft.com/office/drawing/2017/model3d" xmlns:o="urn:schemas-microsoft-com:office:office" xmlns:oel="http://schemas.microsoft.com/office/2019/extlst" xmlns:r="http://schemas.openxmlformats.org/officeDocument/2006/relationships" xmlns:m="http://schemas.openxmlformats.org/officeDocument/2006/math" xmlns:v="urn:schemas-microsoft-com:vml" xmlns:wp14="http://schemas.microsoft.com/office/word/2010/wordprocessingDrawing" xmlns:wp="http://schemas.openxmlformats.org/drawingml/2006/wordprocessingDrawing" xmlns:w10="urn:schemas-microsoft-com:office:word" xmlns:w="http://schemas.openxmlformats.org/wordprocessingml/2006/main" xmlns:w14="http://schemas.microsoft.com/office/word/2010/wordml" xmlns:w15="http://schemas.microsoft.com/office/word/2012/wordml" xmlns:w16cex="http://schemas.microsoft.com/office/word/2018/wordml/cex" xmlns:w16cid="http://schemas.microsoft.com/office/word/2016/wordml/cid" xmlns:w16="http://schemas.microsoft.com/office/word/2018/wordml" xmlns:w16sdtdh="http://schemas.microsoft.com/office/word/2020/wordml/sdtdatahash" xmlns:w16se="http://schemas.microsoft.com/office/word/2015/wordml/symex" xmlns:wpg="http://schemas.microsoft.com/office/word/2010/wordprocessingGroup" xmlns:wpi="http://schemas.microsoft.com/office/word/2010/wordprocessingInk" xmlns:wne="http://schemas.microsoft.com/office/word/2006/wordml" xmlns:wps="http://schemas.microsoft.com/office/word/2010/wordprocessingShape" mc:Ignorable="w14 w15 w16se w16cid w16 w16cex w16sdtdh wp14">
+<w:endnotes xmlns:wpc="http://schemas.microsoft.com/office/word/2010/wordprocessingCanvas" xmlns:cx="http://schemas.microsoft.com/office/drawing/2014/chartex" xmlns:cx1="http://schemas.microsoft.com/office/drawing/2015/9/8/chartex" xmlns:cx2="http://schemas.microsoft.com/office/drawing/2015/10/21/chartex" xmlns:cx3="http://schemas.microsoft.com/office/drawing/2016/5/9/chartex" xmlns:cx4="http://schemas.microsoft.com/office/drawing/2016/5/10/chartex" xmlns:cx5="http://schemas.microsoft.com/office/drawing/2016/5/11/chartex" xmlns:cx6="http://schemas.microsoft.com/office/drawing/2016/5/12/chartex" xmlns:cx7="http://schemas.microsoft.com/office/drawing/2016/5/13/chartex" xmlns:cx8="http://schemas.microsoft.com/office/drawing/2016/5/14/chartex" xmlns:mc="http://schemas.openxmlformats.org/markup-compatibility/2006" xmlns:aink="http://schemas.microsoft.com/office/drawing/2016/ink" xmlns:am3d="http://schemas.microsoft.com/office/drawing/2017/model3d" xmlns:o="urn:schemas-microsoft-com:office:office" xmlns:r="http://schemas.openxmlformats.org/officeDocument/2006/relationships" xmlns:m="http://schemas.openxmlformats.org/officeDocument/2006/math" xmlns:v="urn:schemas-microsoft-com:vml" xmlns:wp14="http://schemas.microsoft.com/office/word/2010/wordprocessingDrawing" xmlns:wp="http://schemas.openxmlformats.org/drawingml/2006/wordprocessingDrawing" xmlns:w10="urn:schemas-microsoft-com:office:word" xmlns:w="http://schemas.openxmlformats.org/wordprocessingml/2006/main" xmlns:w14="http://schemas.microsoft.com/office/word/2010/wordml" xmlns:w15="http://schemas.microsoft.com/office/word/2012/wordml" xmlns:w16cid="http://schemas.microsoft.com/office/word/2016/wordml/cid" xmlns:w16se="http://schemas.microsoft.com/office/word/2015/wordml/symex" xmlns:wpg="http://schemas.microsoft.com/office/word/2010/wordprocessingGroup" xmlns:wpi="http://schemas.microsoft.com/office/word/2010/wordprocessingInk" xmlns:wne="http://schemas.microsoft.com/office/word/2006/wordml" xmlns:wps="http://schemas.microsoft.com/office/word/2010/wordprocessingShape" mc:Ignorable="w14 w15 w16se w16cid wp14">
   <w:endnote w:type="separator" w:id="-1">
     <w:p>
       <w:pPr>
@@ -3277,7 +3277,7 @@
 </file>
 
 <file path=word/footer1.xml><?xml version="1.0" encoding="utf-8"?>
-<w:ftr xmlns:wpc="http://schemas.microsoft.com/office/word/2010/wordprocessingCanvas" xmlns:cx="http://schemas.microsoft.com/office/drawing/2014/chartex" xmlns:cx1="http://schemas.microsoft.com/office/drawing/2015/9/8/chartex" xmlns:cx2="http://schemas.microsoft.com/office/drawing/2015/10/21/chartex" xmlns:cx3="http://schemas.microsoft.com/office/drawing/2016/5/9/chartex" xmlns:cx4="http://schemas.microsoft.com/office/drawing/2016/5/10/chartex" xmlns:cx5="http://schemas.microsoft.com/office/drawing/2016/5/11/chartex" xmlns:cx6="http://schemas.microsoft.com/office/drawing/2016/5/12/chartex" xmlns:cx7="http://schemas.microsoft.com/office/drawing/2016/5/13/chartex" xmlns:cx8="http://schemas.microsoft.com/office/drawing/2016/5/14/chartex" xmlns:mc="http://schemas.openxmlformats.org/markup-compatibility/2006" xmlns:aink="http://schemas.microsoft.com/office/drawing/2016/ink" xmlns:am3d="http://schemas.microsoft.com/office/drawing/2017/model3d" xmlns:o="urn:schemas-microsoft-com:office:office" xmlns:oel="http://schemas.microsoft.com/office/2019/extlst" xmlns:r="http://schemas.openxmlformats.org/officeDocument/2006/relationships" xmlns:m="http://schemas.openxmlformats.org/officeDocument/2006/math" xmlns:v="urn:schemas-microsoft-com:vml" xmlns:wp14="http://schemas.microsoft.com/office/word/2010/wordprocessingDrawing" xmlns:wp="http://schemas.openxmlformats.org/drawingml/2006/wordprocessingDrawing" xmlns:w10="urn:schemas-microsoft-com:office:word" xmlns:w="http://schemas.openxmlformats.org/wordprocessingml/2006/main" xmlns:w14="http://schemas.microsoft.com/office/word/2010/wordml" xmlns:w15="http://schemas.microsoft.com/office/word/2012/wordml" xmlns:w16cex="http://schemas.microsoft.com/office/word/2018/wordml/cex" xmlns:w16cid="http://schemas.microsoft.com/office/word/2016/wordml/cid" xmlns:w16="http://schemas.microsoft.com/office/word/2018/wordml" xmlns:w16sdtdh="http://schemas.microsoft.com/office/word/2020/wordml/sdtdatahash" xmlns:w16se="http://schemas.microsoft.com/office/word/2015/wordml/symex" xmlns:wpg="http://schemas.microsoft.com/office/word/2010/wordprocessingGroup" xmlns:wpi="http://schemas.microsoft.com/office/word/2010/wordprocessingInk" xmlns:wne="http://schemas.microsoft.com/office/word/2006/wordml" xmlns:wps="http://schemas.microsoft.com/office/word/2010/wordprocessingShape" mc:Ignorable="w14 w15 w16se w16cid w16 w16cex w16sdtdh wp14">
+<w:ftr xmlns:wpc="http://schemas.microsoft.com/office/word/2010/wordprocessingCanvas" xmlns:cx="http://schemas.microsoft.com/office/drawing/2014/chartex" xmlns:cx1="http://schemas.microsoft.com/office/drawing/2015/9/8/chartex" xmlns:cx2="http://schemas.microsoft.com/office/drawing/2015/10/21/chartex" xmlns:cx3="http://schemas.microsoft.com/office/drawing/2016/5/9/chartex" xmlns:cx4="http://schemas.microsoft.com/office/drawing/2016/5/10/chartex" xmlns:cx5="http://schemas.microsoft.com/office/drawing/2016/5/11/chartex" xmlns:cx6="http://schemas.microsoft.com/office/drawing/2016/5/12/chartex" xmlns:cx7="http://schemas.microsoft.com/office/drawing/2016/5/13/chartex" xmlns:cx8="http://schemas.microsoft.com/office/drawing/2016/5/14/chartex" xmlns:mc="http://schemas.openxmlformats.org/markup-compatibility/2006" xmlns:aink="http://schemas.microsoft.com/office/drawing/2016/ink" xmlns:am3d="http://schemas.microsoft.com/office/drawing/2017/model3d" xmlns:o="urn:schemas-microsoft-com:office:office" xmlns:r="http://schemas.openxmlformats.org/officeDocument/2006/relationships" xmlns:m="http://schemas.openxmlformats.org/officeDocument/2006/math" xmlns:v="urn:schemas-microsoft-com:vml" xmlns:wp14="http://schemas.microsoft.com/office/word/2010/wordprocessingDrawing" xmlns:wp="http://schemas.openxmlformats.org/drawingml/2006/wordprocessingDrawing" xmlns:w10="urn:schemas-microsoft-com:office:word" xmlns:w="http://schemas.openxmlformats.org/wordprocessingml/2006/main" xmlns:w14="http://schemas.microsoft.com/office/word/2010/wordml" xmlns:w15="http://schemas.microsoft.com/office/word/2012/wordml" xmlns:w16cid="http://schemas.microsoft.com/office/word/2016/wordml/cid" xmlns:w16se="http://schemas.microsoft.com/office/word/2015/wordml/symex" xmlns:wpg="http://schemas.microsoft.com/office/word/2010/wordprocessingGroup" xmlns:wpi="http://schemas.microsoft.com/office/word/2010/wordprocessingInk" xmlns:wne="http://schemas.microsoft.com/office/word/2006/wordml" xmlns:wps="http://schemas.microsoft.com/office/word/2010/wordprocessingShape" mc:Ignorable="w14 w15 w16se w16cid wp14">
   <w:p>
     <w:pPr>
       <w:pStyle w:val="Rodap"/>
@@ -3287,7 +3287,7 @@
 </file>
 
 <file path=word/footer2.xml><?xml version="1.0" encoding="utf-8"?>
-<w:ftr xmlns:wpc="http://schemas.microsoft.com/office/word/2010/wordprocessingCanvas" xmlns:cx="http://schemas.microsoft.com/office/drawing/2014/chartex" xmlns:cx1="http://schemas.microsoft.com/office/drawing/2015/9/8/chartex" xmlns:cx2="http://schemas.microsoft.com/office/drawing/2015/10/21/chartex" xmlns:cx3="http://schemas.microsoft.com/office/drawing/2016/5/9/chartex" xmlns:cx4="http://schemas.microsoft.com/office/drawing/2016/5/10/chartex" xmlns:cx5="http://schemas.microsoft.com/office/drawing/2016/5/11/chartex" xmlns:cx6="http://schemas.microsoft.com/office/drawing/2016/5/12/chartex" xmlns:cx7="http://schemas.microsoft.com/office/drawing/2016/5/13/chartex" xmlns:cx8="http://schemas.microsoft.com/office/drawing/2016/5/14/chartex" xmlns:mc="http://schemas.openxmlformats.org/markup-compatibility/2006" xmlns:aink="http://schemas.microsoft.com/office/drawing/2016/ink" xmlns:am3d="http://schemas.microsoft.com/office/drawing/2017/model3d" xmlns:o="urn:schemas-microsoft-com:office:office" xmlns:oel="http://schemas.microsoft.com/office/2019/extlst" xmlns:r="http://schemas.openxmlformats.org/officeDocument/2006/relationships" xmlns:m="http://schemas.openxmlformats.org/officeDocument/2006/math" xmlns:v="urn:schemas-microsoft-com:vml" xmlns:wp14="http://schemas.microsoft.com/office/word/2010/wordprocessingDrawing" xmlns:wp="http://schemas.openxmlformats.org/drawingml/2006/wordprocessingDrawing" xmlns:w10="urn:schemas-microsoft-com:office:word" xmlns:w="http://schemas.openxmlformats.org/wordprocessingml/2006/main" xmlns:w14="http://schemas.microsoft.com/office/word/2010/wordml" xmlns:w15="http://schemas.microsoft.com/office/word/2012/wordml" xmlns:w16cex="http://schemas.microsoft.com/office/word/2018/wordml/cex" xmlns:w16cid="http://schemas.microsoft.com/office/word/2016/wordml/cid" xmlns:w16="http://schemas.microsoft.com/office/word/2018/wordml" xmlns:w16sdtdh="http://schemas.microsoft.com/office/word/2020/wordml/sdtdatahash" xmlns:w16se="http://schemas.microsoft.com/office/word/2015/wordml/symex" xmlns:wpg="http://schemas.microsoft.com/office/word/2010/wordprocessingGroup" xmlns:wpi="http://schemas.microsoft.com/office/word/2010/wordprocessingInk" xmlns:wne="http://schemas.microsoft.com/office/word/2006/wordml" xmlns:wps="http://schemas.microsoft.com/office/word/2010/wordprocessingShape" mc:Ignorable="w14 w15 w16se w16cid w16 w16cex w16sdtdh wp14">
+<w:ftr xmlns:wpc="http://schemas.microsoft.com/office/word/2010/wordprocessingCanvas" xmlns:cx="http://schemas.microsoft.com/office/drawing/2014/chartex" xmlns:cx1="http://schemas.microsoft.com/office/drawing/2015/9/8/chartex" xmlns:cx2="http://schemas.microsoft.com/office/drawing/2015/10/21/chartex" xmlns:cx3="http://schemas.microsoft.com/office/drawing/2016/5/9/chartex" xmlns:cx4="http://schemas.microsoft.com/office/drawing/2016/5/10/chartex" xmlns:cx5="http://schemas.microsoft.com/office/drawing/2016/5/11/chartex" xmlns:cx6="http://schemas.microsoft.com/office/drawing/2016/5/12/chartex" xmlns:cx7="http://schemas.microsoft.com/office/drawing/2016/5/13/chartex" xmlns:cx8="http://schemas.microsoft.com/office/drawing/2016/5/14/chartex" xmlns:mc="http://schemas.openxmlformats.org/markup-compatibility/2006" xmlns:aink="http://schemas.microsoft.com/office/drawing/2016/ink" xmlns:am3d="http://schemas.microsoft.com/office/drawing/2017/model3d" xmlns:o="urn:schemas-microsoft-com:office:office" xmlns:r="http://schemas.openxmlformats.org/officeDocument/2006/relationships" xmlns:m="http://schemas.openxmlformats.org/officeDocument/2006/math" xmlns:v="urn:schemas-microsoft-com:vml" xmlns:wp14="http://schemas.microsoft.com/office/word/2010/wordprocessingDrawing" xmlns:wp="http://schemas.openxmlformats.org/drawingml/2006/wordprocessingDrawing" xmlns:w10="urn:schemas-microsoft-com:office:word" xmlns:w="http://schemas.openxmlformats.org/wordprocessingml/2006/main" xmlns:w14="http://schemas.microsoft.com/office/word/2010/wordml" xmlns:w15="http://schemas.microsoft.com/office/word/2012/wordml" xmlns:w16cid="http://schemas.microsoft.com/office/word/2016/wordml/cid" xmlns:w16se="http://schemas.microsoft.com/office/word/2015/wordml/symex" xmlns:wpg="http://schemas.microsoft.com/office/word/2010/wordprocessingGroup" xmlns:wpi="http://schemas.microsoft.com/office/word/2010/wordprocessingInk" xmlns:wne="http://schemas.microsoft.com/office/word/2006/wordml" xmlns:wps="http://schemas.microsoft.com/office/word/2010/wordprocessingShape" mc:Ignorable="w14 w15 w16se w16cid wp14">
   <w:p>
     <w:pPr>
       <w:pStyle w:val="Rodap"/>
@@ -3297,7 +3297,7 @@
 </file>
 
 <file path=word/footer3.xml><?xml version="1.0" encoding="utf-8"?>
-<w:ftr xmlns:wpc="http://schemas.microsoft.com/office/word/2010/wordprocessingCanvas" xmlns:cx="http://schemas.microsoft.com/office/drawing/2014/chartex" xmlns:cx1="http://schemas.microsoft.com/office/drawing/2015/9/8/chartex" xmlns:cx2="http://schemas.microsoft.com/office/drawing/2015/10/21/chartex" xmlns:cx3="http://schemas.microsoft.com/office/drawing/2016/5/9/chartex" xmlns:cx4="http://schemas.microsoft.com/office/drawing/2016/5/10/chartex" xmlns:cx5="http://schemas.microsoft.com/office/drawing/2016/5/11/chartex" xmlns:cx6="http://schemas.microsoft.com/office/drawing/2016/5/12/chartex" xmlns:cx7="http://schemas.microsoft.com/office/drawing/2016/5/13/chartex" xmlns:cx8="http://schemas.microsoft.com/office/drawing/2016/5/14/chartex" xmlns:mc="http://schemas.openxmlformats.org/markup-compatibility/2006" xmlns:aink="http://schemas.microsoft.com/office/drawing/2016/ink" xmlns:am3d="http://schemas.microsoft.com/office/drawing/2017/model3d" xmlns:o="urn:schemas-microsoft-com:office:office" xmlns:oel="http://schemas.microsoft.com/office/2019/extlst" xmlns:r="http://schemas.openxmlformats.org/officeDocument/2006/relationships" xmlns:m="http://schemas.openxmlformats.org/officeDocument/2006/math" xmlns:v="urn:schemas-microsoft-com:vml" xmlns:wp14="http://schemas.microsoft.com/office/word/2010/wordprocessingDrawing" xmlns:wp="http://schemas.openxmlformats.org/drawingml/2006/wordprocessingDrawing" xmlns:w10="urn:schemas-microsoft-com:office:word" xmlns:w="http://schemas.openxmlformats.org/wordprocessingml/2006/main" xmlns:w14="http://schemas.microsoft.com/office/word/2010/wordml" xmlns:w15="http://schemas.microsoft.com/office/word/2012/wordml" xmlns:w16cex="http://schemas.microsoft.com/office/word/2018/wordml/cex" xmlns:w16cid="http://schemas.microsoft.com/office/word/2016/wordml/cid" xmlns:w16="http://schemas.microsoft.com/office/word/2018/wordml" xmlns:w16sdtdh="http://schemas.microsoft.com/office/word/2020/wordml/sdtdatahash" xmlns:w16se="http://schemas.microsoft.com/office/word/2015/wordml/symex" xmlns:wpg="http://schemas.microsoft.com/office/word/2010/wordprocessingGroup" xmlns:wpi="http://schemas.microsoft.com/office/word/2010/wordprocessingInk" xmlns:wne="http://schemas.microsoft.com/office/word/2006/wordml" xmlns:wps="http://schemas.microsoft.com/office/word/2010/wordprocessingShape" mc:Ignorable="w14 w15 w16se w16cid w16 w16cex w16sdtdh wp14">
+<w:ftr xmlns:wpc="http://schemas.microsoft.com/office/word/2010/wordprocessingCanvas" xmlns:cx="http://schemas.microsoft.com/office/drawing/2014/chartex" xmlns:cx1="http://schemas.microsoft.com/office/drawing/2015/9/8/chartex" xmlns:cx2="http://schemas.microsoft.com/office/drawing/2015/10/21/chartex" xmlns:cx3="http://schemas.microsoft.com/office/drawing/2016/5/9/chartex" xmlns:cx4="http://schemas.microsoft.com/office/drawing/2016/5/10/chartex" xmlns:cx5="http://schemas.microsoft.com/office/drawing/2016/5/11/chartex" xmlns:cx6="http://schemas.microsoft.com/office/drawing/2016/5/12/chartex" xmlns:cx7="http://schemas.microsoft.com/office/drawing/2016/5/13/chartex" xmlns:cx8="http://schemas.microsoft.com/office/drawing/2016/5/14/chartex" xmlns:mc="http://schemas.openxmlformats.org/markup-compatibility/2006" xmlns:aink="http://schemas.microsoft.com/office/drawing/2016/ink" xmlns:am3d="http://schemas.microsoft.com/office/drawing/2017/model3d" xmlns:o="urn:schemas-microsoft-com:office:office" xmlns:r="http://schemas.openxmlformats.org/officeDocument/2006/relationships" xmlns:m="http://schemas.openxmlformats.org/officeDocument/2006/math" xmlns:v="urn:schemas-microsoft-com:vml" xmlns:wp14="http://schemas.microsoft.com/office/word/2010/wordprocessingDrawing" xmlns:wp="http://schemas.openxmlformats.org/drawingml/2006/wordprocessingDrawing" xmlns:w10="urn:schemas-microsoft-com:office:word" xmlns:w="http://schemas.openxmlformats.org/wordprocessingml/2006/main" xmlns:w14="http://schemas.microsoft.com/office/word/2010/wordml" xmlns:w15="http://schemas.microsoft.com/office/word/2012/wordml" xmlns:w16cid="http://schemas.microsoft.com/office/word/2016/wordml/cid" xmlns:w16se="http://schemas.microsoft.com/office/word/2015/wordml/symex" xmlns:wpg="http://schemas.microsoft.com/office/word/2010/wordprocessingGroup" xmlns:wpi="http://schemas.microsoft.com/office/word/2010/wordprocessingInk" xmlns:wne="http://schemas.microsoft.com/office/word/2006/wordml" xmlns:wps="http://schemas.microsoft.com/office/word/2010/wordprocessingShape" mc:Ignorable="w14 w15 w16se w16cid wp14">
   <w:p>
     <w:pPr>
       <w:pStyle w:val="Rodap"/>
@@ -3307,7 +3307,7 @@
 </file>
 
 <file path=word/footnotes.xml><?xml version="1.0" encoding="utf-8"?>
-<w:footnotes xmlns:wpc="http://schemas.microsoft.com/office/word/2010/wordprocessingCanvas" xmlns:cx="http://schemas.microsoft.com/office/drawing/2014/chartex" xmlns:cx1="http://schemas.microsoft.com/office/drawing/2015/9/8/chartex" xmlns:cx2="http://schemas.microsoft.com/office/drawing/2015/10/21/chartex" xmlns:cx3="http://schemas.microsoft.com/office/drawing/2016/5/9/chartex" xmlns:cx4="http://schemas.microsoft.com/office/drawing/2016/5/10/chartex" xmlns:cx5="http://schemas.microsoft.com/office/drawing/2016/5/11/chartex" xmlns:cx6="http://schemas.microsoft.com/office/drawing/2016/5/12/chartex" xmlns:cx7="http://schemas.microsoft.com/office/drawing/2016/5/13/chartex" xmlns:cx8="http://schemas.microsoft.com/office/drawing/2016/5/14/chartex" xmlns:mc="http://schemas.openxmlformats.org/markup-compatibility/2006" xmlns:aink="http://schemas.microsoft.com/office/drawing/2016/ink" xmlns:am3d="http://schemas.microsoft.com/office/drawing/2017/model3d" xmlns:o="urn:schemas-microsoft-com:office:office" xmlns:oel="http://schemas.microsoft.com/office/2019/extlst" xmlns:r="http://schemas.openxmlformats.org/officeDocument/2006/relationships" xmlns:m="http://schemas.openxmlformats.org/officeDocument/2006/math" xmlns:v="urn:schemas-microsoft-com:vml" xmlns:wp14="http://schemas.microsoft.com/office/word/2010/wordprocessingDrawing" xmlns:wp="http://schemas.openxmlformats.org/drawingml/2006/wordprocessingDrawing" xmlns:w10="urn:schemas-microsoft-com:office:word" xmlns:w="http://schemas.openxmlformats.org/wordprocessingml/2006/main" xmlns:w14="http://schemas.microsoft.com/office/word/2010/wordml" xmlns:w15="http://schemas.microsoft.com/office/word/2012/wordml" xmlns:w16cex="http://schemas.microsoft.com/office/word/2018/wordml/cex" xmlns:w16cid="http://schemas.microsoft.com/office/word/2016/wordml/cid" xmlns:w16="http://schemas.microsoft.com/office/word/2018/wordml" xmlns:w16sdtdh="http://schemas.microsoft.com/office/word/2020/wordml/sdtdatahash" xmlns:w16se="http://schemas.microsoft.com/office/word/2015/wordml/symex" xmlns:wpg="http://schemas.microsoft.com/office/word/2010/wordprocessingGroup" xmlns:wpi="http://schemas.microsoft.com/office/word/2010/wordprocessingInk" xmlns:wne="http://schemas.microsoft.com/office/word/2006/wordml" xmlns:wps="http://schemas.microsoft.com/office/word/2010/wordprocessingShape" mc:Ignorable="w14 w15 w16se w16cid w16 w16cex w16sdtdh wp14">
+<w:footnotes xmlns:wpc="http://schemas.microsoft.com/office/word/2010/wordprocessingCanvas" xmlns:cx="http://schemas.microsoft.com/office/drawing/2014/chartex" xmlns:cx1="http://schemas.microsoft.com/office/drawing/2015/9/8/chartex" xmlns:cx2="http://schemas.microsoft.com/office/drawing/2015/10/21/chartex" xmlns:cx3="http://schemas.microsoft.com/office/drawing/2016/5/9/chartex" xmlns:cx4="http://schemas.microsoft.com/office/drawing/2016/5/10/chartex" xmlns:cx5="http://schemas.microsoft.com/office/drawing/2016/5/11/chartex" xmlns:cx6="http://schemas.microsoft.com/office/drawing/2016/5/12/chartex" xmlns:cx7="http://schemas.microsoft.com/office/drawing/2016/5/13/chartex" xmlns:cx8="http://schemas.microsoft.com/office/drawing/2016/5/14/chartex" xmlns:mc="http://schemas.openxmlformats.org/markup-compatibility/2006" xmlns:aink="http://schemas.microsoft.com/office/drawing/2016/ink" xmlns:am3d="http://schemas.microsoft.com/office/drawing/2017/model3d" xmlns:o="urn:schemas-microsoft-com:office:office" xmlns:r="http://schemas.openxmlformats.org/officeDocument/2006/relationships" xmlns:m="http://schemas.openxmlformats.org/officeDocument/2006/math" xmlns:v="urn:schemas-microsoft-com:vml" xmlns:wp14="http://schemas.microsoft.com/office/word/2010/wordprocessingDrawing" xmlns:wp="http://schemas.openxmlformats.org/drawingml/2006/wordprocessingDrawing" xmlns:w10="urn:schemas-microsoft-com:office:word" xmlns:w="http://schemas.openxmlformats.org/wordprocessingml/2006/main" xmlns:w14="http://schemas.microsoft.com/office/word/2010/wordml" xmlns:w15="http://schemas.microsoft.com/office/word/2012/wordml" xmlns:w16cid="http://schemas.microsoft.com/office/word/2016/wordml/cid" xmlns:w16se="http://schemas.microsoft.com/office/word/2015/wordml/symex" xmlns:wpg="http://schemas.microsoft.com/office/word/2010/wordprocessingGroup" xmlns:wpi="http://schemas.microsoft.com/office/word/2010/wordprocessingInk" xmlns:wne="http://schemas.microsoft.com/office/word/2006/wordml" xmlns:wps="http://schemas.microsoft.com/office/word/2010/wordprocessingShape" mc:Ignorable="w14 w15 w16se w16cid wp14">
   <w:footnote w:type="separator" w:id="-1">
     <w:p>
       <w:pPr>
@@ -3332,7 +3332,7 @@
 </file>
 
 <file path=word/header1.xml><?xml version="1.0" encoding="utf-8"?>
-<w:hdr xmlns:wpc="http://schemas.microsoft.com/office/word/2010/wordprocessingCanvas" xmlns:cx="http://schemas.microsoft.com/office/drawing/2014/chartex" xmlns:cx1="http://schemas.microsoft.com/office/drawing/2015/9/8/chartex" xmlns:cx2="http://schemas.microsoft.com/office/drawing/2015/10/21/chartex" xmlns:cx3="http://schemas.microsoft.com/office/drawing/2016/5/9/chartex" xmlns:cx4="http://schemas.microsoft.com/office/drawing/2016/5/10/chartex" xmlns:cx5="http://schemas.microsoft.com/office/drawing/2016/5/11/chartex" xmlns:cx6="http://schemas.microsoft.com/office/drawing/2016/5/12/chartex" xmlns:cx7="http://schemas.microsoft.com/office/drawing/2016/5/13/chartex" xmlns:cx8="http://schemas.microsoft.com/office/drawing/2016/5/14/chartex" xmlns:mc="http://schemas.openxmlformats.org/markup-compatibility/2006" xmlns:aink="http://schemas.microsoft.com/office/drawing/2016/ink" xmlns:am3d="http://schemas.microsoft.com/office/drawing/2017/model3d" xmlns:o="urn:schemas-microsoft-com:office:office" xmlns:oel="http://schemas.microsoft.com/office/2019/extlst" xmlns:r="http://schemas.openxmlformats.org/officeDocument/2006/relationships" xmlns:m="http://schemas.openxmlformats.org/officeDocument/2006/math" xmlns:v="urn:schemas-microsoft-com:vml" xmlns:wp14="http://schemas.microsoft.com/office/word/2010/wordprocessingDrawing" xmlns:wp="http://schemas.openxmlformats.org/drawingml/2006/wordprocessingDrawing" xmlns:w10="urn:schemas-microsoft-com:office:word" xmlns:w="http://schemas.openxmlformats.org/wordprocessingml/2006/main" xmlns:w14="http://schemas.microsoft.com/office/word/2010/wordml" xmlns:w15="http://schemas.microsoft.com/office/word/2012/wordml" xmlns:w16cex="http://schemas.microsoft.com/office/word/2018/wordml/cex" xmlns:w16cid="http://schemas.microsoft.com/office/word/2016/wordml/cid" xmlns:w16="http://schemas.microsoft.com/office/word/2018/wordml" xmlns:w16sdtdh="http://schemas.microsoft.com/office/word/2020/wordml/sdtdatahash" xmlns:w16se="http://schemas.microsoft.com/office/word/2015/wordml/symex" xmlns:wpg="http://schemas.microsoft.com/office/word/2010/wordprocessingGroup" xmlns:wpi="http://schemas.microsoft.com/office/word/2010/wordprocessingInk" xmlns:wne="http://schemas.microsoft.com/office/word/2006/wordml" xmlns:wps="http://schemas.microsoft.com/office/word/2010/wordprocessingShape" mc:Ignorable="w14 w15 w16se w16cid w16 w16cex w16sdtdh wp14">
+<w:hdr xmlns:wpc="http://schemas.microsoft.com/office/word/2010/wordprocessingCanvas" xmlns:cx="http://schemas.microsoft.com/office/drawing/2014/chartex" xmlns:cx1="http://schemas.microsoft.com/office/drawing/2015/9/8/chartex" xmlns:cx2="http://schemas.microsoft.com/office/drawing/2015/10/21/chartex" xmlns:cx3="http://schemas.microsoft.com/office/drawing/2016/5/9/chartex" xmlns:cx4="http://schemas.microsoft.com/office/drawing/2016/5/10/chartex" xmlns:cx5="http://schemas.microsoft.com/office/drawing/2016/5/11/chartex" xmlns:cx6="http://schemas.microsoft.com/office/drawing/2016/5/12/chartex" xmlns:cx7="http://schemas.microsoft.com/office/drawing/2016/5/13/chartex" xmlns:cx8="http://schemas.microsoft.com/office/drawing/2016/5/14/chartex" xmlns:mc="http://schemas.openxmlformats.org/markup-compatibility/2006" xmlns:aink="http://schemas.microsoft.com/office/drawing/2016/ink" xmlns:am3d="http://schemas.microsoft.com/office/drawing/2017/model3d" xmlns:o="urn:schemas-microsoft-com:office:office" xmlns:r="http://schemas.openxmlformats.org/officeDocument/2006/relationships" xmlns:m="http://schemas.openxmlformats.org/officeDocument/2006/math" xmlns:v="urn:schemas-microsoft-com:vml" xmlns:wp14="http://schemas.microsoft.com/office/word/2010/wordprocessingDrawing" xmlns:wp="http://schemas.openxmlformats.org/drawingml/2006/wordprocessingDrawing" xmlns:w10="urn:schemas-microsoft-com:office:word" xmlns:w="http://schemas.openxmlformats.org/wordprocessingml/2006/main" xmlns:w14="http://schemas.microsoft.com/office/word/2010/wordml" xmlns:w15="http://schemas.microsoft.com/office/word/2012/wordml" xmlns:w16cid="http://schemas.microsoft.com/office/word/2016/wordml/cid" xmlns:w16se="http://schemas.microsoft.com/office/word/2015/wordml/symex" xmlns:wpg="http://schemas.microsoft.com/office/word/2010/wordprocessingGroup" xmlns:wpi="http://schemas.microsoft.com/office/word/2010/wordprocessingInk" xmlns:wne="http://schemas.microsoft.com/office/word/2006/wordml" xmlns:wps="http://schemas.microsoft.com/office/word/2010/wordprocessingShape" mc:Ignorable="w14 w15 w16se w16cid wp14">
   <w:p>
     <w:pPr>
       <w:pStyle w:val="Cabealho"/>
@@ -3342,7 +3342,7 @@
 </file>
 
 <file path=word/header2.xml><?xml version="1.0" encoding="utf-8"?>
-<w:hdr xmlns:wpc="http://schemas.microsoft.com/office/word/2010/wordprocessingCanvas" xmlns:cx="http://schemas.microsoft.com/office/drawing/2014/chartex" xmlns:cx1="http://schemas.microsoft.com/office/drawing/2015/9/8/chartex" xmlns:cx2="http://schemas.microsoft.com/office/drawing/2015/10/21/chartex" xmlns:cx3="http://schemas.microsoft.com/office/drawing/2016/5/9/chartex" xmlns:cx4="http://schemas.microsoft.com/office/drawing/2016/5/10/chartex" xmlns:cx5="http://schemas.microsoft.com/office/drawing/2016/5/11/chartex" xmlns:cx6="http://schemas.microsoft.com/office/drawing/2016/5/12/chartex" xmlns:cx7="http://schemas.microsoft.com/office/drawing/2016/5/13/chartex" xmlns:cx8="http://schemas.microsoft.com/office/drawing/2016/5/14/chartex" xmlns:mc="http://schemas.openxmlformats.org/markup-compatibility/2006" xmlns:aink="http://schemas.microsoft.com/office/drawing/2016/ink" xmlns:am3d="http://schemas.microsoft.com/office/drawing/2017/model3d" xmlns:o="urn:schemas-microsoft-com:office:office" xmlns:oel="http://schemas.microsoft.com/office/2019/extlst" xmlns:r="http://schemas.openxmlformats.org/officeDocument/2006/relationships" xmlns:m="http://schemas.openxmlformats.org/officeDocument/2006/math" xmlns:v="urn:schemas-microsoft-com:vml" xmlns:wp14="http://schemas.microsoft.com/office/word/2010/wordprocessingDrawing" xmlns:wp="http://schemas.openxmlformats.org/drawingml/2006/wordprocessingDrawing" xmlns:w10="urn:schemas-microsoft-com:office:word" xmlns:w="http://schemas.openxmlformats.org/wordprocessingml/2006/main" xmlns:w14="http://schemas.microsoft.com/office/word/2010/wordml" xmlns:w15="http://schemas.microsoft.com/office/word/2012/wordml" xmlns:w16cex="http://schemas.microsoft.com/office/word/2018/wordml/cex" xmlns:w16cid="http://schemas.microsoft.com/office/word/2016/wordml/cid" xmlns:w16="http://schemas.microsoft.com/office/word/2018/wordml" xmlns:w16sdtdh="http://schemas.microsoft.com/office/word/2020/wordml/sdtdatahash" xmlns:w16se="http://schemas.microsoft.com/office/word/2015/wordml/symex" xmlns:wpg="http://schemas.microsoft.com/office/word/2010/wordprocessingGroup" xmlns:wpi="http://schemas.microsoft.com/office/word/2010/wordprocessingInk" xmlns:wne="http://schemas.microsoft.com/office/word/2006/wordml" xmlns:wps="http://schemas.microsoft.com/office/word/2010/wordprocessingShape" mc:Ignorable="w14 w15 w16se w16cid w16 w16cex w16sdtdh wp14">
+<w:hdr xmlns:wpc="http://schemas.microsoft.com/office/word/2010/wordprocessingCanvas" xmlns:cx="http://schemas.microsoft.com/office/drawing/2014/chartex" xmlns:cx1="http://schemas.microsoft.com/office/drawing/2015/9/8/chartex" xmlns:cx2="http://schemas.microsoft.com/office/drawing/2015/10/21/chartex" xmlns:cx3="http://schemas.microsoft.com/office/drawing/2016/5/9/chartex" xmlns:cx4="http://schemas.microsoft.com/office/drawing/2016/5/10/chartex" xmlns:cx5="http://schemas.microsoft.com/office/drawing/2016/5/11/chartex" xmlns:cx6="http://schemas.microsoft.com/office/drawing/2016/5/12/chartex" xmlns:cx7="http://schemas.microsoft.com/office/drawing/2016/5/13/chartex" xmlns:cx8="http://schemas.microsoft.com/office/drawing/2016/5/14/chartex" xmlns:mc="http://schemas.openxmlformats.org/markup-compatibility/2006" xmlns:aink="http://schemas.microsoft.com/office/drawing/2016/ink" xmlns:am3d="http://schemas.microsoft.com/office/drawing/2017/model3d" xmlns:o="urn:schemas-microsoft-com:office:office" xmlns:r="http://schemas.openxmlformats.org/officeDocument/2006/relationships" xmlns:m="http://schemas.openxmlformats.org/officeDocument/2006/math" xmlns:v="urn:schemas-microsoft-com:vml" xmlns:wp14="http://schemas.microsoft.com/office/word/2010/wordprocessingDrawing" xmlns:wp="http://schemas.openxmlformats.org/drawingml/2006/wordprocessingDrawing" xmlns:w10="urn:schemas-microsoft-com:office:word" xmlns:w="http://schemas.openxmlformats.org/wordprocessingml/2006/main" xmlns:w14="http://schemas.microsoft.com/office/word/2010/wordml" xmlns:w15="http://schemas.microsoft.com/office/word/2012/wordml" xmlns:w16cid="http://schemas.microsoft.com/office/word/2016/wordml/cid" xmlns:w16se="http://schemas.microsoft.com/office/word/2015/wordml/symex" xmlns:wpg="http://schemas.microsoft.com/office/word/2010/wordprocessingGroup" xmlns:wpi="http://schemas.microsoft.com/office/word/2010/wordprocessingInk" xmlns:wne="http://schemas.microsoft.com/office/word/2006/wordml" xmlns:wps="http://schemas.microsoft.com/office/word/2010/wordprocessingShape" mc:Ignorable="w14 w15 w16se w16cid wp14">
   <w:p>
     <w:pPr>
       <w:pStyle w:val="Cabealho"/>
@@ -3352,7 +3352,7 @@
 </file>
 
 <file path=word/header3.xml><?xml version="1.0" encoding="utf-8"?>
-<w:hdr xmlns:wpc="http://schemas.microsoft.com/office/word/2010/wordprocessingCanvas" xmlns:cx="http://schemas.microsoft.com/office/drawing/2014/chartex" xmlns:cx1="http://schemas.microsoft.com/office/drawing/2015/9/8/chartex" xmlns:cx2="http://schemas.microsoft.com/office/drawing/2015/10/21/chartex" xmlns:cx3="http://schemas.microsoft.com/office/drawing/2016/5/9/chartex" xmlns:cx4="http://schemas.microsoft.com/office/drawing/2016/5/10/chartex" xmlns:cx5="http://schemas.microsoft.com/office/drawing/2016/5/11/chartex" xmlns:cx6="http://schemas.microsoft.com/office/drawing/2016/5/12/chartex" xmlns:cx7="http://schemas.microsoft.com/office/drawing/2016/5/13/chartex" xmlns:cx8="http://schemas.microsoft.com/office/drawing/2016/5/14/chartex" xmlns:mc="http://schemas.openxmlformats.org/markup-compatibility/2006" xmlns:aink="http://schemas.microsoft.com/office/drawing/2016/ink" xmlns:am3d="http://schemas.microsoft.com/office/drawing/2017/model3d" xmlns:o="urn:schemas-microsoft-com:office:office" xmlns:oel="http://schemas.microsoft.com/office/2019/extlst" xmlns:r="http://schemas.openxmlformats.org/officeDocument/2006/relationships" xmlns:m="http://schemas.openxmlformats.org/officeDocument/2006/math" xmlns:v="urn:schemas-microsoft-com:vml" xmlns:wp14="http://schemas.microsoft.com/office/word/2010/wordprocessingDrawing" xmlns:wp="http://schemas.openxmlformats.org/drawingml/2006/wordprocessingDrawing" xmlns:w10="urn:schemas-microsoft-com:office:word" xmlns:w="http://schemas.openxmlformats.org/wordprocessingml/2006/main" xmlns:w14="http://schemas.microsoft.com/office/word/2010/wordml" xmlns:w15="http://schemas.microsoft.com/office/word/2012/wordml" xmlns:w16cex="http://schemas.microsoft.com/office/word/2018/wordml/cex" xmlns:w16cid="http://schemas.microsoft.com/office/word/2016/wordml/cid" xmlns:w16="http://schemas.microsoft.com/office/word/2018/wordml" xmlns:w16sdtdh="http://schemas.microsoft.com/office/word/2020/wordml/sdtdatahash" xmlns:w16se="http://schemas.microsoft.com/office/word/2015/wordml/symex" xmlns:wpg="http://schemas.microsoft.com/office/word/2010/wordprocessingGroup" xmlns:wpi="http://schemas.microsoft.com/office/word/2010/wordprocessingInk" xmlns:wne="http://schemas.microsoft.com/office/word/2006/wordml" xmlns:wps="http://schemas.microsoft.com/office/word/2010/wordprocessingShape" mc:Ignorable="w14 w15 w16se w16cid w16 w16cex w16sdtdh wp14">
+<w:hdr xmlns:wpc="http://schemas.microsoft.com/office/word/2010/wordprocessingCanvas" xmlns:cx="http://schemas.microsoft.com/office/drawing/2014/chartex" xmlns:cx1="http://schemas.microsoft.com/office/drawing/2015/9/8/chartex" xmlns:cx2="http://schemas.microsoft.com/office/drawing/2015/10/21/chartex" xmlns:cx3="http://schemas.microsoft.com/office/drawing/2016/5/9/chartex" xmlns:cx4="http://schemas.microsoft.com/office/drawing/2016/5/10/chartex" xmlns:cx5="http://schemas.microsoft.com/office/drawing/2016/5/11/chartex" xmlns:cx6="http://schemas.microsoft.com/office/drawing/2016/5/12/chartex" xmlns:cx7="http://schemas.microsoft.com/office/drawing/2016/5/13/chartex" xmlns:cx8="http://schemas.microsoft.com/office/drawing/2016/5/14/chartex" xmlns:mc="http://schemas.openxmlformats.org/markup-compatibility/2006" xmlns:aink="http://schemas.microsoft.com/office/drawing/2016/ink" xmlns:am3d="http://schemas.microsoft.com/office/drawing/2017/model3d" xmlns:o="urn:schemas-microsoft-com:office:office" xmlns:r="http://schemas.openxmlformats.org/officeDocument/2006/relationships" xmlns:m="http://schemas.openxmlformats.org/officeDocument/2006/math" xmlns:v="urn:schemas-microsoft-com:vml" xmlns:wp14="http://schemas.microsoft.com/office/word/2010/wordprocessingDrawing" xmlns:wp="http://schemas.openxmlformats.org/drawingml/2006/wordprocessingDrawing" xmlns:w10="urn:schemas-microsoft-com:office:word" xmlns:w="http://schemas.openxmlformats.org/wordprocessingml/2006/main" xmlns:w14="http://schemas.microsoft.com/office/word/2010/wordml" xmlns:w15="http://schemas.microsoft.com/office/word/2012/wordml" xmlns:w16cid="http://schemas.microsoft.com/office/word/2016/wordml/cid" xmlns:w16se="http://schemas.microsoft.com/office/word/2015/wordml/symex" xmlns:wpg="http://schemas.microsoft.com/office/word/2010/wordprocessingGroup" xmlns:wpi="http://schemas.microsoft.com/office/word/2010/wordprocessingInk" xmlns:wne="http://schemas.microsoft.com/office/word/2006/wordml" xmlns:wps="http://schemas.microsoft.com/office/word/2010/wordprocessingShape" mc:Ignorable="w14 w15 w16se w16cid wp14">
   <w:p>
     <w:pPr>
       <w:pStyle w:val="Cabealho"/>
@@ -3362,7 +3362,7 @@
 </file>
 
 <file path=word/numbering.xml><?xml version="1.0" encoding="utf-8"?>
-<w:numbering xmlns:wpc="http://schemas.microsoft.com/office/word/2010/wordprocessingCanvas" xmlns:cx="http://schemas.microsoft.com/office/drawing/2014/chartex" xmlns:cx1="http://schemas.microsoft.com/office/drawing/2015/9/8/chartex" xmlns:cx2="http://schemas.microsoft.com/office/drawing/2015/10/21/chartex" xmlns:cx3="http://schemas.microsoft.com/office/drawing/2016/5/9/chartex" xmlns:cx4="http://schemas.microsoft.com/office/drawing/2016/5/10/chartex" xmlns:cx5="http://schemas.microsoft.com/office/drawing/2016/5/11/chartex" xmlns:cx6="http://schemas.microsoft.com/office/drawing/2016/5/12/chartex" xmlns:cx7="http://schemas.microsoft.com/office/drawing/2016/5/13/chartex" xmlns:cx8="http://schemas.microsoft.com/office/drawing/2016/5/14/chartex" xmlns:mc="http://schemas.openxmlformats.org/markup-compatibility/2006" xmlns:aink="http://schemas.microsoft.com/office/drawing/2016/ink" xmlns:am3d="http://schemas.microsoft.com/office/drawing/2017/model3d" xmlns:o="urn:schemas-microsoft-com:office:office" xmlns:oel="http://schemas.microsoft.com/office/2019/extlst" xmlns:r="http://schemas.openxmlformats.org/officeDocument/2006/relationships" xmlns:m="http://schemas.openxmlformats.org/officeDocument/2006/math" xmlns:v="urn:schemas-microsoft-com:vml" xmlns:wp14="http://schemas.microsoft.com/office/word/2010/wordprocessingDrawing" xmlns:wp="http://schemas.openxmlformats.org/drawingml/2006/wordprocessingDrawing" xmlns:w10="urn:schemas-microsoft-com:office:word" xmlns:w="http://schemas.openxmlformats.org/wordprocessingml/2006/main" xmlns:w14="http://schemas.microsoft.com/office/word/2010/wordml" xmlns:w15="http://schemas.microsoft.com/office/word/2012/wordml" xmlns:w16cex="http://schemas.microsoft.com/office/word/2018/wordml/cex" xmlns:w16cid="http://schemas.microsoft.com/office/word/2016/wordml/cid" xmlns:w16="http://schemas.microsoft.com/office/word/2018/wordml" xmlns:w16sdtdh="http://schemas.microsoft.com/office/word/2020/wordml/sdtdatahash" xmlns:w16se="http://schemas.microsoft.com/office/word/2015/wordml/symex" xmlns:wpg="http://schemas.microsoft.com/office/word/2010/wordprocessingGroup" xmlns:wpi="http://schemas.microsoft.com/office/word/2010/wordprocessingInk" xmlns:wne="http://schemas.microsoft.com/office/word/2006/wordml" xmlns:wps="http://schemas.microsoft.com/office/word/2010/wordprocessingShape" mc:Ignorable="w14 w15 w16se w16cid w16 w16cex w16sdtdh wp14">
+<w:numbering xmlns:wpc="http://schemas.microsoft.com/office/word/2010/wordprocessingCanvas" xmlns:cx="http://schemas.microsoft.com/office/drawing/2014/chartex" xmlns:cx1="http://schemas.microsoft.com/office/drawing/2015/9/8/chartex" xmlns:cx2="http://schemas.microsoft.com/office/drawing/2015/10/21/chartex" xmlns:cx3="http://schemas.microsoft.com/office/drawing/2016/5/9/chartex" xmlns:cx4="http://schemas.microsoft.com/office/drawing/2016/5/10/chartex" xmlns:cx5="http://schemas.microsoft.com/office/drawing/2016/5/11/chartex" xmlns:cx6="http://schemas.microsoft.com/office/drawing/2016/5/12/chartex" xmlns:cx7="http://schemas.microsoft.com/office/drawing/2016/5/13/chartex" xmlns:cx8="http://schemas.microsoft.com/office/drawing/2016/5/14/chartex" xmlns:mc="http://schemas.openxmlformats.org/markup-compatibility/2006" xmlns:aink="http://schemas.microsoft.com/office/drawing/2016/ink" xmlns:am3d="http://schemas.microsoft.com/office/drawing/2017/model3d" xmlns:o="urn:schemas-microsoft-com:office:office" xmlns:r="http://schemas.openxmlformats.org/officeDocument/2006/relationships" xmlns:m="http://schemas.openxmlformats.org/officeDocument/2006/math" xmlns:v="urn:schemas-microsoft-com:vml" xmlns:wp14="http://schemas.microsoft.com/office/word/2010/wordprocessingDrawing" xmlns:wp="http://schemas.openxmlformats.org/drawingml/2006/wordprocessingDrawing" xmlns:w10="urn:schemas-microsoft-com:office:word" xmlns:w="http://schemas.openxmlformats.org/wordprocessingml/2006/main" xmlns:w14="http://schemas.microsoft.com/office/word/2010/wordml" xmlns:w15="http://schemas.microsoft.com/office/word/2012/wordml" xmlns:w16cid="http://schemas.microsoft.com/office/word/2016/wordml/cid" xmlns:w16se="http://schemas.microsoft.com/office/word/2015/wordml/symex" xmlns:wpg="http://schemas.microsoft.com/office/word/2010/wordprocessingGroup" xmlns:wpi="http://schemas.microsoft.com/office/word/2010/wordprocessingInk" xmlns:wne="http://schemas.microsoft.com/office/word/2006/wordml" xmlns:wps="http://schemas.microsoft.com/office/word/2010/wordprocessingShape" mc:Ignorable="w14 w15 w16se w16cid wp14">
   <w:abstractNum w:abstractNumId="0" w15:restartNumberingAfterBreak="0">
     <w:nsid w:val="05C32938"/>
     <w:multiLevelType w:val="multilevel"/>
@@ -4728,47 +4728,47 @@
       </w:rPr>
     </w:lvl>
   </w:abstractNum>
-  <w:num w:numId="1" w16cid:durableId="1653634268">
+  <w:num w:numId="1">
     <w:abstractNumId w:val="3"/>
   </w:num>
-  <w:num w:numId="2" w16cid:durableId="1702631702">
+  <w:num w:numId="2">
     <w:abstractNumId w:val="8"/>
   </w:num>
-  <w:num w:numId="3" w16cid:durableId="2037927271">
+  <w:num w:numId="3">
     <w:abstractNumId w:val="4"/>
   </w:num>
-  <w:num w:numId="4" w16cid:durableId="1372531041">
+  <w:num w:numId="4">
     <w:abstractNumId w:val="2"/>
   </w:num>
-  <w:num w:numId="5" w16cid:durableId="918489286">
+  <w:num w:numId="5">
     <w:abstractNumId w:val="1"/>
   </w:num>
-  <w:num w:numId="6" w16cid:durableId="1926764129">
+  <w:num w:numId="6">
     <w:abstractNumId w:val="7"/>
   </w:num>
-  <w:num w:numId="7" w16cid:durableId="1537693304">
+  <w:num w:numId="7">
     <w:abstractNumId w:val="9"/>
   </w:num>
-  <w:num w:numId="8" w16cid:durableId="358547572">
+  <w:num w:numId="8">
     <w:abstractNumId w:val="6"/>
   </w:num>
-  <w:num w:numId="9" w16cid:durableId="1991983330">
+  <w:num w:numId="9">
     <w:abstractNumId w:val="10"/>
   </w:num>
-  <w:num w:numId="10" w16cid:durableId="1998608755">
+  <w:num w:numId="10">
     <w:abstractNumId w:val="0"/>
   </w:num>
-  <w:num w:numId="11" w16cid:durableId="317197931">
+  <w:num w:numId="11">
     <w:abstractNumId w:val="5"/>
   </w:num>
-  <w:num w:numId="12" w16cid:durableId="475486567">
+  <w:num w:numId="12">
     <w:abstractNumId w:val="11"/>
   </w:num>
 </w:numbering>
 </file>
 
 <file path=word/styles.xml><?xml version="1.0" encoding="utf-8"?>
-<w:styles xmlns:mc="http://schemas.openxmlformats.org/markup-compatibility/2006" xmlns:r="http://schemas.openxmlformats.org/officeDocument/2006/relationships" xmlns:w="http://schemas.openxmlformats.org/wordprocessingml/2006/main" xmlns:w14="http://schemas.microsoft.com/office/word/2010/wordml" xmlns:w15="http://schemas.microsoft.com/office/word/2012/wordml" xmlns:w16cex="http://schemas.microsoft.com/office/word/2018/wordml/cex" xmlns:w16cid="http://schemas.microsoft.com/office/word/2016/wordml/cid" xmlns:w16="http://schemas.microsoft.com/office/word/2018/wordml" xmlns:w16sdtdh="http://schemas.microsoft.com/office/word/2020/wordml/sdtdatahash" xmlns:w16se="http://schemas.microsoft.com/office/word/2015/wordml/symex" mc:Ignorable="w14 w15 w16se w16cid w16 w16cex w16sdtdh">
+<w:styles xmlns:mc="http://schemas.openxmlformats.org/markup-compatibility/2006" xmlns:r="http://schemas.openxmlformats.org/officeDocument/2006/relationships" xmlns:w="http://schemas.openxmlformats.org/wordprocessingml/2006/main" xmlns:w14="http://schemas.microsoft.com/office/word/2010/wordml" xmlns:w15="http://schemas.microsoft.com/office/word/2012/wordml" xmlns:w16cid="http://schemas.microsoft.com/office/word/2016/wordml/cid" xmlns:w16se="http://schemas.microsoft.com/office/word/2015/wordml/symex" mc:Ignorable="w14 w15 w16se w16cid">
   <w:docDefaults>
     <w:rPrDefault>
       <w:rPr>
@@ -4784,7 +4784,7 @@
       </w:pPr>
     </w:pPrDefault>
   </w:docDefaults>
-  <w:latentStyles w:defLockedState="0" w:defUIPriority="99" w:defSemiHidden="0" w:defUnhideWhenUsed="0" w:defQFormat="0" w:count="376">
+  <w:latentStyles w:defLockedState="0" w:defUIPriority="99" w:defSemiHidden="0" w:defUnhideWhenUsed="0" w:defQFormat="0" w:count="375">
     <w:lsdException w:name="Normal" w:uiPriority="0" w:qFormat="1"/>
     <w:lsdException w:name="heading 1" w:uiPriority="9" w:qFormat="1"/>
     <w:lsdException w:name="heading 2" w:semiHidden="1" w:uiPriority="9" w:unhideWhenUsed="1" w:qFormat="1"/>
@@ -5160,7 +5160,6 @@
     <w:lsdException w:name="Smart Hyperlink" w:semiHidden="1" w:unhideWhenUsed="1"/>
     <w:lsdException w:name="Hashtag" w:semiHidden="1" w:unhideWhenUsed="1"/>
     <w:lsdException w:name="Unresolved Mention" w:semiHidden="1" w:unhideWhenUsed="1"/>
-    <w:lsdException w:name="Smart Link" w:semiHidden="1" w:unhideWhenUsed="1"/>
   </w:latentStyles>
   <w:style w:type="paragraph" w:default="1" w:styleId="Normal">
     <w:name w:val="Normal"/>
@@ -5588,6 +5587,15 @@
 </file>
 
 <file path=customXml/item1.xml><?xml version="1.0" encoding="utf-8"?>
+<?mso-contentType ?>
+<FormTemplates xmlns="http://schemas.microsoft.com/sharepoint/v3/contenttype/forms">
+  <Display>DocumentLibraryForm</Display>
+  <Edit>DocumentLibraryForm</Edit>
+  <New>DocumentLibraryForm</New>
+</FormTemplates>
+</file>
+
+<file path=customXml/item2.xml><?xml version="1.0" encoding="utf-8"?>
 <ct:contentTypeSchema xmlns:ct="http://schemas.microsoft.com/office/2006/metadata/contentType" xmlns:ma="http://schemas.microsoft.com/office/2006/metadata/properties/metaAttributes" ct:_="" ma:_="" ma:contentTypeName="Documento" ma:contentTypeID="0x010100CE77925FD4AC7F4A83736BFBE024DF55" ma:contentTypeVersion="9" ma:contentTypeDescription="Crie um novo documento." ma:contentTypeScope="" ma:versionID="dc575df14bb4e1f81281fc087300f988">
   <xsd:schema xmlns:xsd="http://www.w3.org/2001/XMLSchema" xmlns:xs="http://www.w3.org/2001/XMLSchema" xmlns:p="http://schemas.microsoft.com/office/2006/metadata/properties" xmlns:ns2="f9b7d952-4ac2-417c-88fe-20796e80b3e1" xmlns:ns3="6f8915db-ed47-40d3-91b2-fcc4643880a1" targetNamespace="http://schemas.microsoft.com/office/2006/metadata/properties" ma:root="true" ma:fieldsID="4856062da50c82a688100588ff8c9934" ns2:_="" ns3:_="">
     <xsd:import namespace="f9b7d952-4ac2-417c-88fe-20796e80b3e1"/>
@@ -5770,16 +5778,15 @@
 </ct:contentTypeSchema>
 </file>
 
-<file path=customXml/item2.xml><?xml version="1.0" encoding="utf-8"?>
-<?mso-contentType ?>
-<FormTemplates xmlns="http://schemas.microsoft.com/sharepoint/v3/contenttype/forms">
-  <Display>DocumentLibraryForm</Display>
-  <Edit>DocumentLibraryForm</Edit>
-  <New>DocumentLibraryForm</New>
-</FormTemplates>
+<file path=customXml/itemProps1.xml><?xml version="1.0" encoding="utf-8"?>
+<ds:datastoreItem xmlns:ds="http://schemas.openxmlformats.org/officeDocument/2006/customXml" ds:itemID="{42B16A7F-7D9C-4C39-9DC1-196246B76FA6}">
+  <ds:schemaRefs>
+    <ds:schemaRef ds:uri="http://schemas.microsoft.com/sharepoint/v3/contenttype/forms"/>
+  </ds:schemaRefs>
+</ds:datastoreItem>
 </file>
 
-<file path=customXml/itemProps1.xml><?xml version="1.0" encoding="utf-8"?>
+<file path=customXml/itemProps2.xml><?xml version="1.0" encoding="utf-8"?>
 <ds:datastoreItem xmlns:ds="http://schemas.openxmlformats.org/officeDocument/2006/customXml" ds:itemID="{36B75658-EBB5-4C90-B9EC-A5C585C40C51}">
   <ds:schemaRefs>
     <ds:schemaRef ds:uri="http://schemas.microsoft.com/office/2006/metadata/contentType"/>
@@ -5796,12 +5803,4 @@
     <ds:schemaRef ds:uri="http://schemas.microsoft.com/internal/obd"/>
   </ds:schemaRefs>
 </ds:datastoreItem>
-</file>
-
-<file path=customXml/itemProps2.xml><?xml version="1.0" encoding="utf-8"?>
-<ds:datastoreItem xmlns:ds="http://schemas.openxmlformats.org/officeDocument/2006/customXml" ds:itemID="{42B16A7F-7D9C-4C39-9DC1-196246B76FA6}">
-  <ds:schemaRefs>
-    <ds:schemaRef ds:uri="http://schemas.microsoft.com/sharepoint/v3/contenttype/forms"/>
-  </ds:schemaRefs>
-</ds:datastoreItem>
 </file>
</xml_diff>

<commit_message>
Terminado briefing de design
</commit_message>
<xml_diff>
--- a/Matérias/Design/Atividades/Projeto Segurança da informação/Briefing.docx
+++ b/Matérias/Design/Atividades/Projeto Segurança da informação/Briefing.docx
@@ -1,6 +1,6 @@
 
 <file path=word/document.xml><?xml version="1.0" encoding="utf-8"?>
-<w:document xmlns:wpc="http://schemas.microsoft.com/office/word/2010/wordprocessingCanvas" xmlns:cx="http://schemas.microsoft.com/office/drawing/2014/chartex" xmlns:cx1="http://schemas.microsoft.com/office/drawing/2015/9/8/chartex" xmlns:cx2="http://schemas.microsoft.com/office/drawing/2015/10/21/chartex" xmlns:cx3="http://schemas.microsoft.com/office/drawing/2016/5/9/chartex" xmlns:cx4="http://schemas.microsoft.com/office/drawing/2016/5/10/chartex" xmlns:cx5="http://schemas.microsoft.com/office/drawing/2016/5/11/chartex" xmlns:cx6="http://schemas.microsoft.com/office/drawing/2016/5/12/chartex" xmlns:cx7="http://schemas.microsoft.com/office/drawing/2016/5/13/chartex" xmlns:cx8="http://schemas.microsoft.com/office/drawing/2016/5/14/chartex" xmlns:mc="http://schemas.openxmlformats.org/markup-compatibility/2006" xmlns:aink="http://schemas.microsoft.com/office/drawing/2016/ink" xmlns:am3d="http://schemas.microsoft.com/office/drawing/2017/model3d" xmlns:o="urn:schemas-microsoft-com:office:office" xmlns:r="http://schemas.openxmlformats.org/officeDocument/2006/relationships" xmlns:m="http://schemas.openxmlformats.org/officeDocument/2006/math" xmlns:v="urn:schemas-microsoft-com:vml" xmlns:wp14="http://schemas.microsoft.com/office/word/2010/wordprocessingDrawing" xmlns:wp="http://schemas.openxmlformats.org/drawingml/2006/wordprocessingDrawing" xmlns:w10="urn:schemas-microsoft-com:office:word" xmlns:w="http://schemas.openxmlformats.org/wordprocessingml/2006/main" xmlns:w14="http://schemas.microsoft.com/office/word/2010/wordml" xmlns:w15="http://schemas.microsoft.com/office/word/2012/wordml" xmlns:w16cid="http://schemas.microsoft.com/office/word/2016/wordml/cid" xmlns:w16se="http://schemas.microsoft.com/office/word/2015/wordml/symex" xmlns:wpg="http://schemas.microsoft.com/office/word/2010/wordprocessingGroup" xmlns:wpi="http://schemas.microsoft.com/office/word/2010/wordprocessingInk" xmlns:wne="http://schemas.microsoft.com/office/word/2006/wordml" xmlns:wps="http://schemas.microsoft.com/office/word/2010/wordprocessingShape" mc:Ignorable="w14 w15 w16se w16cid wp14">
+<w:document xmlns:wpc="http://schemas.microsoft.com/office/word/2010/wordprocessingCanvas" xmlns:cx="http://schemas.microsoft.com/office/drawing/2014/chartex" xmlns:cx1="http://schemas.microsoft.com/office/drawing/2015/9/8/chartex" xmlns:cx2="http://schemas.microsoft.com/office/drawing/2015/10/21/chartex" xmlns:cx3="http://schemas.microsoft.com/office/drawing/2016/5/9/chartex" xmlns:cx4="http://schemas.microsoft.com/office/drawing/2016/5/10/chartex" xmlns:cx5="http://schemas.microsoft.com/office/drawing/2016/5/11/chartex" xmlns:cx6="http://schemas.microsoft.com/office/drawing/2016/5/12/chartex" xmlns:cx7="http://schemas.microsoft.com/office/drawing/2016/5/13/chartex" xmlns:cx8="http://schemas.microsoft.com/office/drawing/2016/5/14/chartex" xmlns:mc="http://schemas.openxmlformats.org/markup-compatibility/2006" xmlns:aink="http://schemas.microsoft.com/office/drawing/2016/ink" xmlns:am3d="http://schemas.microsoft.com/office/drawing/2017/model3d" xmlns:o="urn:schemas-microsoft-com:office:office" xmlns:oel="http://schemas.microsoft.com/office/2019/extlst" xmlns:r="http://schemas.openxmlformats.org/officeDocument/2006/relationships" xmlns:m="http://schemas.openxmlformats.org/officeDocument/2006/math" xmlns:v="urn:schemas-microsoft-com:vml" xmlns:wp14="http://schemas.microsoft.com/office/word/2010/wordprocessingDrawing" xmlns:wp="http://schemas.openxmlformats.org/drawingml/2006/wordprocessingDrawing" xmlns:w10="urn:schemas-microsoft-com:office:word" xmlns:w="http://schemas.openxmlformats.org/wordprocessingml/2006/main" xmlns:w14="http://schemas.microsoft.com/office/word/2010/wordml" xmlns:w15="http://schemas.microsoft.com/office/word/2012/wordml" xmlns:w16cex="http://schemas.microsoft.com/office/word/2018/wordml/cex" xmlns:w16cid="http://schemas.microsoft.com/office/word/2016/wordml/cid" xmlns:w16="http://schemas.microsoft.com/office/word/2018/wordml" xmlns:w16sdtdh="http://schemas.microsoft.com/office/word/2020/wordml/sdtdatahash" xmlns:w16se="http://schemas.microsoft.com/office/word/2015/wordml/symex" xmlns:wpg="http://schemas.microsoft.com/office/word/2010/wordprocessingGroup" xmlns:wpi="http://schemas.microsoft.com/office/word/2010/wordprocessingInk" xmlns:wne="http://schemas.microsoft.com/office/word/2006/wordml" xmlns:wps="http://schemas.microsoft.com/office/word/2010/wordprocessingShape" mc:Ignorable="w14 w15 w16se w16cid w16 w16cex w16sdtdh wp14">
   <w:body>
     <w:p>
       <w:pPr>
@@ -1776,17 +1776,7 @@
           <w:sz w:val="24"/>
           <w:szCs w:val="24"/>
         </w:rPr>
-        <w:t>PSV (Plus Security Virtual</w:t>
-      </w:r>
-      <w:bookmarkStart w:id="0" w:name="_GoBack"/>
-      <w:bookmarkEnd w:id="0"/>
-      <w:r>
-        <w:rPr>
-          <w:rFonts w:ascii="Arial" w:hAnsi="Arial" w:cs="Arial"/>
-          <w:sz w:val="24"/>
-          <w:szCs w:val="24"/>
-        </w:rPr>
-        <w:t>)</w:t>
+        <w:t>PSV (Plus Security Virtual)</w:t>
       </w:r>
       <w:r>
         <w:rPr>
@@ -2231,20 +2221,12 @@
         <w:jc w:val="both"/>
         <w:rPr>
           <w:rFonts w:ascii="Arial" w:hAnsi="Arial" w:cs="Arial"/>
-          <w:sz w:val="24"/>
-          <w:szCs w:val="24"/>
-        </w:rPr>
-      </w:pPr>
-      <w:r>
-        <w:rPr>
-          <w:rFonts w:ascii="Arial" w:hAnsi="Arial" w:cs="Arial"/>
-          <w:b/>
-          <w:bCs/>
-          <w:sz w:val="24"/>
-          <w:szCs w:val="24"/>
-        </w:rPr>
-        <w:t>Ela (pessoa) ele(empresa)</w:t>
-      </w:r>
+          <w:b/>
+          <w:bCs/>
+          <w:sz w:val="24"/>
+          <w:szCs w:val="24"/>
+        </w:rPr>
+      </w:pPr>
     </w:p>
     <w:p>
       <w:pPr>
@@ -2283,6 +2265,68 @@
           <w:szCs w:val="24"/>
         </w:rPr>
       </w:pPr>
+      <w:r>
+        <w:rPr>
+          <w:rFonts w:ascii="Arial" w:hAnsi="Arial" w:cs="Arial"/>
+          <w:sz w:val="24"/>
+          <w:szCs w:val="24"/>
+        </w:rPr>
+        <w:t>• Grandes empresas com enormes banco</w:t>
+      </w:r>
+      <w:r>
+        <w:rPr>
+          <w:rFonts w:ascii="Arial" w:hAnsi="Arial" w:cs="Arial"/>
+          <w:sz w:val="24"/>
+          <w:szCs w:val="24"/>
+        </w:rPr>
+        <w:t>s</w:t>
+      </w:r>
+      <w:r>
+        <w:rPr>
+          <w:rFonts w:ascii="Arial" w:hAnsi="Arial" w:cs="Arial"/>
+          <w:sz w:val="24"/>
+          <w:szCs w:val="24"/>
+        </w:rPr>
+        <w:t xml:space="preserve"> de dados</w:t>
+      </w:r>
+    </w:p>
+    <w:p>
+      <w:pPr>
+        <w:spacing w:line="360" w:lineRule="auto"/>
+        <w:jc w:val="both"/>
+        <w:rPr>
+          <w:rFonts w:ascii="Arial" w:hAnsi="Arial" w:cs="Arial"/>
+          <w:sz w:val="24"/>
+          <w:szCs w:val="24"/>
+        </w:rPr>
+      </w:pPr>
+      <w:r>
+        <w:rPr>
+          <w:rFonts w:ascii="Arial" w:hAnsi="Arial" w:cs="Arial"/>
+          <w:sz w:val="24"/>
+          <w:szCs w:val="24"/>
+        </w:rPr>
+        <w:t xml:space="preserve">• Microempresários que querem manter </w:t>
+      </w:r>
+      <w:r>
+        <w:rPr>
+          <w:rFonts w:ascii="Arial" w:hAnsi="Arial" w:cs="Arial"/>
+          <w:sz w:val="24"/>
+          <w:szCs w:val="24"/>
+        </w:rPr>
+        <w:t>os dados de seus clientes seguros.</w:t>
+      </w:r>
+    </w:p>
+    <w:p>
+      <w:pPr>
+        <w:spacing w:line="360" w:lineRule="auto"/>
+        <w:jc w:val="both"/>
+        <w:rPr>
+          <w:rFonts w:ascii="Arial" w:hAnsi="Arial" w:cs="Arial"/>
+          <w:sz w:val="24"/>
+          <w:szCs w:val="24"/>
+        </w:rPr>
+      </w:pPr>
     </w:p>
     <w:p>
       <w:pPr>
@@ -2313,6 +2357,25 @@
           <w:szCs w:val="24"/>
         </w:rPr>
       </w:pPr>
+      <w:r>
+        <w:rPr>
+          <w:rFonts w:ascii="Arial" w:hAnsi="Arial" w:cs="Arial"/>
+          <w:sz w:val="24"/>
+          <w:szCs w:val="24"/>
+        </w:rPr>
+        <w:t>• Contratar uma empresa de segurança da informação com profissionais de qualidade e serviços atualizados e de eficiência.</w:t>
+      </w:r>
+    </w:p>
+    <w:p>
+      <w:pPr>
+        <w:spacing w:line="360" w:lineRule="auto"/>
+        <w:jc w:val="both"/>
+        <w:rPr>
+          <w:rFonts w:ascii="Arial" w:hAnsi="Arial" w:cs="Arial"/>
+          <w:sz w:val="24"/>
+          <w:szCs w:val="24"/>
+        </w:rPr>
+      </w:pPr>
     </w:p>
     <w:p>
       <w:pPr>
@@ -2343,6 +2406,44 @@
           <w:szCs w:val="24"/>
         </w:rPr>
       </w:pPr>
+      <w:r>
+        <w:rPr>
+          <w:rFonts w:ascii="Arial" w:hAnsi="Arial" w:cs="Arial"/>
+          <w:sz w:val="24"/>
+          <w:szCs w:val="24"/>
+        </w:rPr>
+        <w:t xml:space="preserve">• Mundo muito inseguro virtualmente </w:t>
+      </w:r>
+    </w:p>
+    <w:p>
+      <w:pPr>
+        <w:spacing w:line="360" w:lineRule="auto"/>
+        <w:jc w:val="both"/>
+        <w:rPr>
+          <w:rFonts w:ascii="Arial" w:hAnsi="Arial" w:cs="Arial"/>
+          <w:sz w:val="24"/>
+          <w:szCs w:val="24"/>
+        </w:rPr>
+      </w:pPr>
+      <w:r>
+        <w:rPr>
+          <w:rFonts w:ascii="Arial" w:hAnsi="Arial" w:cs="Arial"/>
+          <w:sz w:val="24"/>
+          <w:szCs w:val="24"/>
+        </w:rPr>
+        <w:t>• Vazamentos constantes de dados</w:t>
+      </w:r>
+    </w:p>
+    <w:p>
+      <w:pPr>
+        <w:spacing w:line="360" w:lineRule="auto"/>
+        <w:jc w:val="both"/>
+        <w:rPr>
+          <w:rFonts w:ascii="Arial" w:hAnsi="Arial" w:cs="Arial"/>
+          <w:sz w:val="24"/>
+          <w:szCs w:val="24"/>
+        </w:rPr>
+      </w:pPr>
     </w:p>
     <w:p>
       <w:pPr>
@@ -2373,6 +2474,58 @@
           <w:szCs w:val="24"/>
         </w:rPr>
       </w:pPr>
+      <w:r>
+        <w:rPr>
+          <w:rFonts w:ascii="Arial" w:hAnsi="Arial" w:cs="Arial"/>
+          <w:sz w:val="24"/>
+          <w:szCs w:val="24"/>
+        </w:rPr>
+        <w:t xml:space="preserve">• </w:t>
+      </w:r>
+      <w:r>
+        <w:rPr>
+          <w:rFonts w:ascii="Arial" w:hAnsi="Arial" w:cs="Arial"/>
+          <w:sz w:val="24"/>
+          <w:szCs w:val="24"/>
+        </w:rPr>
+        <w:t xml:space="preserve">Ela valoriza </w:t>
+      </w:r>
+      <w:r>
+        <w:rPr>
+          <w:rFonts w:ascii="Arial" w:hAnsi="Arial" w:cs="Arial"/>
+          <w:sz w:val="24"/>
+          <w:szCs w:val="24"/>
+        </w:rPr>
+        <w:t>um serviço rápido e que prometa a segurança dos ativos.</w:t>
+      </w:r>
+      <w:r>
+        <w:rPr>
+          <w:rFonts w:ascii="Arial" w:hAnsi="Arial" w:cs="Arial"/>
+          <w:sz w:val="24"/>
+          <w:szCs w:val="24"/>
+        </w:rPr>
+        <w:tab/>
+        <w:t xml:space="preserve"> </w:t>
+      </w:r>
+    </w:p>
+    <w:p>
+      <w:pPr>
+        <w:spacing w:line="360" w:lineRule="auto"/>
+        <w:jc w:val="both"/>
+        <w:rPr>
+          <w:rFonts w:ascii="Arial" w:hAnsi="Arial" w:cs="Arial"/>
+          <w:sz w:val="24"/>
+          <w:szCs w:val="24"/>
+        </w:rPr>
+      </w:pPr>
+      <w:r>
+        <w:rPr>
+          <w:rFonts w:ascii="Arial" w:hAnsi="Arial" w:cs="Arial"/>
+          <w:sz w:val="24"/>
+          <w:szCs w:val="24"/>
+        </w:rPr>
+        <w:tab/>
+      </w:r>
     </w:p>
     <w:p>
       <w:pPr>
@@ -2403,6 +2556,25 @@
           <w:szCs w:val="24"/>
         </w:rPr>
       </w:pPr>
+      <w:r>
+        <w:rPr>
+          <w:rFonts w:ascii="Arial" w:hAnsi="Arial" w:cs="Arial"/>
+          <w:sz w:val="24"/>
+          <w:szCs w:val="24"/>
+        </w:rPr>
+        <w:t xml:space="preserve">• Procura novas empresas para garantir a segurança de seus dados. </w:t>
+      </w:r>
+    </w:p>
+    <w:p>
+      <w:pPr>
+        <w:spacing w:line="360" w:lineRule="auto"/>
+        <w:jc w:val="both"/>
+        <w:rPr>
+          <w:rFonts w:ascii="Arial" w:hAnsi="Arial" w:cs="Arial"/>
+          <w:sz w:val="24"/>
+          <w:szCs w:val="24"/>
+        </w:rPr>
+      </w:pPr>
     </w:p>
     <w:p>
       <w:pPr>
@@ -2433,24 +2605,90 @@
           <w:szCs w:val="24"/>
         </w:rPr>
       </w:pPr>
-    </w:p>
-    <w:p>
-      <w:pPr>
-        <w:spacing w:line="360" w:lineRule="auto"/>
-        <w:jc w:val="both"/>
-        <w:rPr>
-          <w:rFonts w:ascii="Arial" w:hAnsi="Arial" w:cs="Arial"/>
-          <w:sz w:val="24"/>
-          <w:szCs w:val="24"/>
-        </w:rPr>
-      </w:pPr>
-      <w:r>
-        <w:rPr>
-          <w:rFonts w:ascii="Arial" w:hAnsi="Arial" w:cs="Arial"/>
-          <w:sz w:val="24"/>
-          <w:szCs w:val="24"/>
-        </w:rPr>
+      <w:r>
+        <w:rPr>
+          <w:rFonts w:ascii="Arial" w:hAnsi="Arial" w:cs="Arial"/>
+          <w:sz w:val="24"/>
+          <w:szCs w:val="24"/>
+        </w:rPr>
+        <w:t>• Que precisa garantir a segurança dos dados de seus clientes.</w:t>
+      </w:r>
+    </w:p>
+    <w:p>
+      <w:pPr>
+        <w:spacing w:line="360" w:lineRule="auto"/>
+        <w:jc w:val="both"/>
+        <w:rPr>
+          <w:rFonts w:ascii="Arial" w:hAnsi="Arial" w:cs="Arial"/>
+          <w:sz w:val="24"/>
+          <w:szCs w:val="24"/>
+        </w:rPr>
+      </w:pPr>
+      <w:r>
+        <w:rPr>
+          <w:rFonts w:ascii="Arial" w:hAnsi="Arial" w:cs="Arial"/>
+          <w:sz w:val="24"/>
+          <w:szCs w:val="24"/>
+        </w:rPr>
+        <w:t>• Que o mundo está muito inseguro tecnologicamente atualmente.</w:t>
+      </w:r>
+    </w:p>
+    <w:p>
+      <w:pPr>
+        <w:spacing w:line="360" w:lineRule="auto"/>
+        <w:jc w:val="both"/>
+        <w:rPr>
+          <w:rFonts w:ascii="Arial" w:hAnsi="Arial" w:cs="Arial"/>
+          <w:sz w:val="24"/>
+          <w:szCs w:val="24"/>
+        </w:rPr>
+      </w:pPr>
+      <w:r>
+        <w:rPr>
+          <w:rFonts w:ascii="Arial" w:hAnsi="Arial" w:cs="Arial"/>
+          <w:sz w:val="24"/>
+          <w:szCs w:val="24"/>
+        </w:rPr>
+        <w:lastRenderedPageBreak/>
         <w:t>O que ela pensa e sente?</w:t>
+      </w:r>
+    </w:p>
+    <w:p>
+      <w:pPr>
+        <w:spacing w:line="360" w:lineRule="auto"/>
+        <w:jc w:val="both"/>
+        <w:rPr>
+          <w:rFonts w:ascii="Arial" w:hAnsi="Arial" w:cs="Arial"/>
+          <w:sz w:val="24"/>
+          <w:szCs w:val="24"/>
+        </w:rPr>
+      </w:pPr>
+      <w:r>
+        <w:rPr>
+          <w:rFonts w:ascii="Arial" w:hAnsi="Arial" w:cs="Arial"/>
+          <w:sz w:val="24"/>
+          <w:szCs w:val="24"/>
+        </w:rPr>
+        <w:t>• Clientes preocupados com vazamentos de informações</w:t>
+      </w:r>
+    </w:p>
+    <w:p>
+      <w:pPr>
+        <w:spacing w:line="360" w:lineRule="auto"/>
+        <w:jc w:val="both"/>
+        <w:rPr>
+          <w:rFonts w:ascii="Arial" w:hAnsi="Arial" w:cs="Arial"/>
+          <w:sz w:val="24"/>
+          <w:szCs w:val="24"/>
+        </w:rPr>
+      </w:pPr>
+      <w:r>
+        <w:rPr>
+          <w:rFonts w:ascii="Arial" w:hAnsi="Arial" w:cs="Arial"/>
+          <w:sz w:val="24"/>
+          <w:szCs w:val="24"/>
+        </w:rPr>
+        <w:t>• Ansiedade em um mundo muito virtualizado</w:t>
       </w:r>
     </w:p>
     <w:p>
@@ -2702,293 +2940,267 @@
           <w:sz w:val="24"/>
           <w:szCs w:val="24"/>
         </w:rPr>
+        <w:t xml:space="preserve">9° Portifólio </w:t>
+      </w:r>
+    </w:p>
+    <w:p>
+      <w:pPr>
+        <w:spacing w:line="360" w:lineRule="auto"/>
+        <w:jc w:val="both"/>
+        <w:rPr>
+          <w:rFonts w:ascii="Arial" w:hAnsi="Arial" w:cs="Arial"/>
+          <w:color w:val="000000" w:themeColor="text1"/>
+          <w:sz w:val="24"/>
+          <w:szCs w:val="24"/>
+        </w:rPr>
+      </w:pPr>
+      <w:r>
+        <w:rPr>
+          <w:rFonts w:ascii="Arial" w:hAnsi="Arial" w:cs="Arial"/>
+          <w:color w:val="000000" w:themeColor="text1"/>
+          <w:sz w:val="24"/>
+          <w:szCs w:val="24"/>
+        </w:rPr>
+        <w:t>Não há</w:t>
+      </w:r>
+    </w:p>
+    <w:p>
+      <w:pPr>
+        <w:spacing w:line="360" w:lineRule="auto"/>
+        <w:jc w:val="both"/>
+        <w:rPr>
+          <w:rFonts w:ascii="Arial" w:hAnsi="Arial" w:cs="Arial"/>
+          <w:color w:val="000000" w:themeColor="text1"/>
+          <w:sz w:val="24"/>
+          <w:szCs w:val="24"/>
+        </w:rPr>
+      </w:pPr>
+    </w:p>
+    <w:p>
+      <w:pPr>
+        <w:spacing w:line="360" w:lineRule="auto"/>
+        <w:jc w:val="both"/>
+        <w:rPr>
+          <w:rFonts w:ascii="Arial" w:hAnsi="Arial" w:cs="Arial"/>
+          <w:b/>
+          <w:bCs/>
+          <w:color w:val="000000" w:themeColor="text1"/>
+          <w:sz w:val="24"/>
+          <w:szCs w:val="24"/>
+        </w:rPr>
+      </w:pPr>
+      <w:r>
+        <w:rPr>
+          <w:rFonts w:ascii="Arial" w:hAnsi="Arial" w:cs="Arial"/>
+          <w:b/>
+          <w:bCs/>
+          <w:color w:val="000000" w:themeColor="text1"/>
+          <w:sz w:val="24"/>
+          <w:szCs w:val="24"/>
+        </w:rPr>
+        <w:t>10° Objeção</w:t>
+      </w:r>
+    </w:p>
+    <w:p>
+      <w:pPr>
+        <w:spacing w:line="360" w:lineRule="auto"/>
+        <w:ind w:firstLine="708"/>
+        <w:jc w:val="both"/>
+        <w:rPr>
+          <w:rFonts w:ascii="Arial" w:hAnsi="Arial" w:cs="Arial"/>
+          <w:color w:val="000000" w:themeColor="text1"/>
+          <w:sz w:val="24"/>
+          <w:szCs w:val="24"/>
+        </w:rPr>
+      </w:pPr>
+      <w:r>
+        <w:rPr>
+          <w:rFonts w:ascii="Arial" w:hAnsi="Arial" w:cs="Arial"/>
+          <w:color w:val="000000" w:themeColor="text1"/>
+          <w:sz w:val="24"/>
+          <w:szCs w:val="24"/>
+        </w:rPr>
+        <w:t xml:space="preserve">Desconfiança da empresa em proteger produtos de alto valor, como informações sensíveis dos usuários, e dependendo da quantidade de informações lentidão ao acessá-las </w:t>
+      </w:r>
+    </w:p>
+    <w:p>
+      <w:pPr>
+        <w:spacing w:line="360" w:lineRule="auto"/>
+        <w:jc w:val="both"/>
+        <w:rPr>
+          <w:rFonts w:ascii="Arial" w:hAnsi="Arial" w:cs="Arial"/>
+          <w:b/>
+          <w:bCs/>
+          <w:color w:val="000000" w:themeColor="text1"/>
+          <w:sz w:val="24"/>
+          <w:szCs w:val="24"/>
+        </w:rPr>
+      </w:pPr>
+    </w:p>
+    <w:p>
+      <w:pPr>
+        <w:spacing w:line="360" w:lineRule="auto"/>
+        <w:jc w:val="both"/>
+        <w:rPr>
+          <w:rFonts w:ascii="Arial" w:hAnsi="Arial" w:cs="Arial"/>
+          <w:b/>
+          <w:bCs/>
+          <w:color w:val="000000" w:themeColor="text1"/>
+          <w:sz w:val="24"/>
+          <w:szCs w:val="24"/>
+        </w:rPr>
+      </w:pPr>
+      <w:r>
+        <w:rPr>
+          <w:rFonts w:ascii="Arial" w:hAnsi="Arial" w:cs="Arial"/>
+          <w:b/>
+          <w:bCs/>
+          <w:color w:val="000000" w:themeColor="text1"/>
+          <w:sz w:val="24"/>
+          <w:szCs w:val="24"/>
+        </w:rPr>
+        <w:t>11° Concorrentes</w:t>
+      </w:r>
+    </w:p>
+    <w:p>
+      <w:pPr>
+        <w:spacing w:line="360" w:lineRule="auto"/>
+        <w:jc w:val="both"/>
+        <w:rPr>
+          <w:rFonts w:ascii="Arial" w:hAnsi="Arial" w:cs="Arial"/>
+          <w:color w:val="000000" w:themeColor="text1"/>
+          <w:sz w:val="24"/>
+          <w:szCs w:val="24"/>
+        </w:rPr>
+      </w:pPr>
+      <w:r>
+        <w:rPr>
+          <w:color w:val="000000" w:themeColor="text1"/>
+          <w:sz w:val="24"/>
+          <w:szCs w:val="24"/>
+        </w:rPr>
+        <w:t>ExpressVPN para criação de VPNs</w:t>
+      </w:r>
+      <w:r>
+        <w:rPr>
+          <w:rFonts w:ascii="Arial" w:hAnsi="Arial" w:cs="Arial"/>
+          <w:color w:val="000000" w:themeColor="text1"/>
+          <w:sz w:val="24"/>
+          <w:szCs w:val="24"/>
+        </w:rPr>
+        <w:t xml:space="preserve"> e InfraOps de segurança da informação são as principais concorrentes.</w:t>
+      </w:r>
+    </w:p>
+    <w:p>
+      <w:pPr>
+        <w:spacing w:line="360" w:lineRule="auto"/>
+        <w:jc w:val="both"/>
+        <w:rPr>
+          <w:rFonts w:ascii="Arial" w:hAnsi="Arial" w:cs="Arial"/>
+          <w:b/>
+          <w:bCs/>
+          <w:color w:val="000000" w:themeColor="text1"/>
+          <w:sz w:val="24"/>
+          <w:szCs w:val="24"/>
+        </w:rPr>
+      </w:pPr>
+    </w:p>
+    <w:p>
+      <w:pPr>
+        <w:spacing w:line="360" w:lineRule="auto"/>
+        <w:jc w:val="both"/>
+        <w:rPr>
+          <w:rFonts w:ascii="Arial" w:hAnsi="Arial" w:cs="Arial"/>
+          <w:b/>
+          <w:bCs/>
+          <w:color w:val="000000" w:themeColor="text1"/>
+          <w:sz w:val="24"/>
+          <w:szCs w:val="24"/>
+        </w:rPr>
+      </w:pPr>
+      <w:r>
+        <w:rPr>
+          <w:rFonts w:ascii="Arial" w:hAnsi="Arial" w:cs="Arial"/>
+          <w:b/>
+          <w:bCs/>
+          <w:color w:val="000000" w:themeColor="text1"/>
+          <w:sz w:val="24"/>
+          <w:szCs w:val="24"/>
+        </w:rPr>
+        <w:t>12° Cronograma</w:t>
+      </w:r>
+      <w:r>
+        <w:rPr>
+          <w:rFonts w:ascii="Arial" w:hAnsi="Arial" w:cs="Arial"/>
+          <w:b/>
+          <w:bCs/>
+          <w:color w:val="000000" w:themeColor="text1"/>
+          <w:sz w:val="24"/>
+          <w:szCs w:val="24"/>
+        </w:rPr>
+        <w:t xml:space="preserve">: </w:t>
+      </w:r>
+      <w:r>
+        <w:rPr>
+          <w:rFonts w:ascii="Arial" w:hAnsi="Arial" w:cs="Arial"/>
+          <w:color w:val="000000" w:themeColor="text1"/>
+          <w:sz w:val="24"/>
+          <w:szCs w:val="24"/>
+        </w:rPr>
+        <w:t>Planilha separada</w:t>
+      </w:r>
+    </w:p>
+    <w:p>
+      <w:pPr>
+        <w:spacing w:line="360" w:lineRule="auto"/>
+        <w:jc w:val="both"/>
+        <w:rPr>
+          <w:rFonts w:ascii="Arial" w:hAnsi="Arial" w:cs="Arial"/>
+          <w:b/>
+          <w:bCs/>
+          <w:color w:val="000000" w:themeColor="text1"/>
+          <w:sz w:val="24"/>
+          <w:szCs w:val="24"/>
+        </w:rPr>
+      </w:pPr>
+    </w:p>
+    <w:p>
+      <w:pPr>
+        <w:spacing w:line="360" w:lineRule="auto"/>
+        <w:jc w:val="both"/>
+        <w:rPr>
+          <w:rFonts w:ascii="Arial" w:hAnsi="Arial" w:cs="Arial"/>
+          <w:b/>
+          <w:bCs/>
+          <w:color w:val="000000" w:themeColor="text1"/>
+          <w:sz w:val="24"/>
+          <w:szCs w:val="24"/>
+        </w:rPr>
+      </w:pPr>
+    </w:p>
+    <w:p>
+      <w:pPr>
+        <w:spacing w:line="360" w:lineRule="auto"/>
+        <w:jc w:val="both"/>
+        <w:rPr>
+          <w:rFonts w:ascii="Arial" w:hAnsi="Arial" w:cs="Arial"/>
+          <w:b/>
+          <w:bCs/>
+          <w:color w:val="000000" w:themeColor="text1"/>
+          <w:sz w:val="24"/>
+          <w:szCs w:val="24"/>
+        </w:rPr>
+      </w:pPr>
+      <w:r>
+        <w:rPr>
+          <w:rFonts w:ascii="Arial" w:hAnsi="Arial" w:cs="Arial"/>
+          <w:b/>
+          <w:bCs/>
+          <w:color w:val="000000" w:themeColor="text1"/>
+          <w:sz w:val="24"/>
+          <w:szCs w:val="24"/>
+        </w:rPr>
         <w:lastRenderedPageBreak/>
-        <w:t xml:space="preserve">9° Portifólio </w:t>
-      </w:r>
-    </w:p>
-    <w:p>
-      <w:pPr>
-        <w:spacing w:line="360" w:lineRule="auto"/>
-        <w:jc w:val="both"/>
-        <w:rPr>
-          <w:rFonts w:ascii="Arial" w:hAnsi="Arial" w:cs="Arial"/>
-          <w:color w:val="000000" w:themeColor="text1"/>
-          <w:sz w:val="24"/>
-          <w:szCs w:val="24"/>
-        </w:rPr>
-      </w:pPr>
-      <w:r>
-        <w:rPr>
-          <w:rFonts w:ascii="Arial" w:hAnsi="Arial" w:cs="Arial"/>
-          <w:color w:val="000000" w:themeColor="text1"/>
-          <w:sz w:val="24"/>
-          <w:szCs w:val="24"/>
-        </w:rPr>
-        <w:t>Não há</w:t>
-      </w:r>
-    </w:p>
-    <w:p>
-      <w:pPr>
-        <w:spacing w:line="360" w:lineRule="auto"/>
-        <w:jc w:val="both"/>
-        <w:rPr>
-          <w:rFonts w:ascii="Arial" w:hAnsi="Arial" w:cs="Arial"/>
-          <w:color w:val="000000" w:themeColor="text1"/>
-          <w:sz w:val="24"/>
-          <w:szCs w:val="24"/>
-        </w:rPr>
-      </w:pPr>
-    </w:p>
-    <w:p>
-      <w:pPr>
-        <w:spacing w:line="360" w:lineRule="auto"/>
-        <w:jc w:val="both"/>
-        <w:rPr>
-          <w:rFonts w:ascii="Arial" w:hAnsi="Arial" w:cs="Arial"/>
-          <w:b/>
-          <w:bCs/>
-          <w:color w:val="000000" w:themeColor="text1"/>
-          <w:sz w:val="24"/>
-          <w:szCs w:val="24"/>
-        </w:rPr>
-      </w:pPr>
-      <w:r>
-        <w:rPr>
-          <w:rFonts w:ascii="Arial" w:hAnsi="Arial" w:cs="Arial"/>
-          <w:b/>
-          <w:bCs/>
-          <w:color w:val="000000" w:themeColor="text1"/>
-          <w:sz w:val="24"/>
-          <w:szCs w:val="24"/>
-        </w:rPr>
-        <w:t>10° Objeção</w:t>
-      </w:r>
-    </w:p>
-    <w:p>
-      <w:pPr>
-        <w:spacing w:line="360" w:lineRule="auto"/>
-        <w:ind w:firstLine="708"/>
-        <w:jc w:val="both"/>
-        <w:rPr>
-          <w:rFonts w:ascii="Arial" w:hAnsi="Arial" w:cs="Arial"/>
-          <w:color w:val="000000" w:themeColor="text1"/>
-          <w:sz w:val="24"/>
-          <w:szCs w:val="24"/>
-        </w:rPr>
-      </w:pPr>
-      <w:r>
-        <w:rPr>
-          <w:rFonts w:ascii="Arial" w:hAnsi="Arial" w:cs="Arial"/>
-          <w:color w:val="000000" w:themeColor="text1"/>
-          <w:sz w:val="24"/>
-          <w:szCs w:val="24"/>
-        </w:rPr>
-        <w:t xml:space="preserve">Desconfiança da empresa em proteger produtos de alto valor, como informações sensíveis dos usuários, e dependendo da quantidade de informações lentidão ao acessá-las </w:t>
-      </w:r>
-    </w:p>
-    <w:p>
-      <w:pPr>
-        <w:spacing w:line="360" w:lineRule="auto"/>
-        <w:jc w:val="both"/>
-        <w:rPr>
-          <w:rFonts w:ascii="Arial" w:hAnsi="Arial" w:cs="Arial"/>
-          <w:b/>
-          <w:bCs/>
-          <w:color w:val="000000" w:themeColor="text1"/>
-          <w:sz w:val="24"/>
-          <w:szCs w:val="24"/>
-        </w:rPr>
-      </w:pPr>
-    </w:p>
-    <w:p>
-      <w:pPr>
-        <w:spacing w:line="360" w:lineRule="auto"/>
-        <w:jc w:val="both"/>
-        <w:rPr>
-          <w:rFonts w:ascii="Arial" w:hAnsi="Arial" w:cs="Arial"/>
-          <w:b/>
-          <w:bCs/>
-          <w:color w:val="000000" w:themeColor="text1"/>
-          <w:sz w:val="24"/>
-          <w:szCs w:val="24"/>
-        </w:rPr>
-      </w:pPr>
-      <w:r>
-        <w:rPr>
-          <w:rFonts w:ascii="Arial" w:hAnsi="Arial" w:cs="Arial"/>
-          <w:b/>
-          <w:bCs/>
-          <w:color w:val="000000" w:themeColor="text1"/>
-          <w:sz w:val="24"/>
-          <w:szCs w:val="24"/>
-        </w:rPr>
-        <w:t>11° Concorrentes</w:t>
-      </w:r>
-    </w:p>
-    <w:p>
-      <w:pPr>
-        <w:spacing w:line="360" w:lineRule="auto"/>
-        <w:jc w:val="both"/>
-        <w:rPr>
-          <w:rFonts w:ascii="Arial" w:hAnsi="Arial" w:cs="Arial"/>
-          <w:color w:val="000000" w:themeColor="text1"/>
-          <w:sz w:val="24"/>
-          <w:szCs w:val="24"/>
-        </w:rPr>
-      </w:pPr>
-      <w:proofErr w:type="spellStart"/>
-      <w:r>
-        <w:rPr>
-          <w:color w:val="000000" w:themeColor="text1"/>
-          <w:sz w:val="24"/>
-          <w:szCs w:val="24"/>
-        </w:rPr>
-        <w:t>ExpressVPN</w:t>
-      </w:r>
-      <w:proofErr w:type="spellEnd"/>
-      <w:r>
-        <w:rPr>
-          <w:color w:val="000000" w:themeColor="text1"/>
-          <w:sz w:val="24"/>
-          <w:szCs w:val="24"/>
-        </w:rPr>
-        <w:t xml:space="preserve"> para criação de </w:t>
-      </w:r>
-      <w:proofErr w:type="spellStart"/>
-      <w:r>
-        <w:rPr>
-          <w:color w:val="000000" w:themeColor="text1"/>
-          <w:sz w:val="24"/>
-          <w:szCs w:val="24"/>
-        </w:rPr>
-        <w:t>VPNs</w:t>
-      </w:r>
-      <w:proofErr w:type="spellEnd"/>
-      <w:r>
-        <w:rPr>
-          <w:rFonts w:ascii="Arial" w:hAnsi="Arial" w:cs="Arial"/>
-          <w:color w:val="000000" w:themeColor="text1"/>
-          <w:sz w:val="24"/>
-          <w:szCs w:val="24"/>
-        </w:rPr>
-        <w:t xml:space="preserve"> e </w:t>
-      </w:r>
-      <w:proofErr w:type="spellStart"/>
-      <w:r>
-        <w:rPr>
-          <w:rFonts w:ascii="Arial" w:hAnsi="Arial" w:cs="Arial"/>
-          <w:color w:val="000000" w:themeColor="text1"/>
-          <w:sz w:val="24"/>
-          <w:szCs w:val="24"/>
-        </w:rPr>
-        <w:t>InfraOps</w:t>
-      </w:r>
-      <w:proofErr w:type="spellEnd"/>
-      <w:r>
-        <w:rPr>
-          <w:rFonts w:ascii="Arial" w:hAnsi="Arial" w:cs="Arial"/>
-          <w:color w:val="000000" w:themeColor="text1"/>
-          <w:sz w:val="24"/>
-          <w:szCs w:val="24"/>
-        </w:rPr>
-        <w:t xml:space="preserve"> de segurança da informação são as principais concorrentes.</w:t>
-      </w:r>
-    </w:p>
-    <w:p>
-      <w:pPr>
-        <w:spacing w:line="360" w:lineRule="auto"/>
-        <w:jc w:val="both"/>
-        <w:rPr>
-          <w:rFonts w:ascii="Arial" w:hAnsi="Arial" w:cs="Arial"/>
-          <w:b/>
-          <w:bCs/>
-          <w:color w:val="000000" w:themeColor="text1"/>
-          <w:sz w:val="24"/>
-          <w:szCs w:val="24"/>
-        </w:rPr>
-      </w:pPr>
-    </w:p>
-    <w:p>
-      <w:pPr>
-        <w:spacing w:line="360" w:lineRule="auto"/>
-        <w:jc w:val="both"/>
-        <w:rPr>
-          <w:rFonts w:ascii="Arial" w:hAnsi="Arial" w:cs="Arial"/>
-          <w:b/>
-          <w:bCs/>
-          <w:color w:val="000000" w:themeColor="text1"/>
-          <w:sz w:val="24"/>
-          <w:szCs w:val="24"/>
-        </w:rPr>
-      </w:pPr>
-      <w:r>
-        <w:rPr>
-          <w:rFonts w:ascii="Arial" w:hAnsi="Arial" w:cs="Arial"/>
-          <w:b/>
-          <w:bCs/>
-          <w:color w:val="000000" w:themeColor="text1"/>
-          <w:sz w:val="24"/>
-          <w:szCs w:val="24"/>
-        </w:rPr>
-        <w:t>12° Cronograma</w:t>
-      </w:r>
-      <w:r>
-        <w:rPr>
-          <w:rFonts w:ascii="Arial" w:hAnsi="Arial" w:cs="Arial"/>
-          <w:b/>
-          <w:bCs/>
-          <w:color w:val="000000" w:themeColor="text1"/>
-          <w:sz w:val="24"/>
-          <w:szCs w:val="24"/>
-        </w:rPr>
-        <w:t xml:space="preserve">: </w:t>
-      </w:r>
-      <w:r>
-        <w:rPr>
-          <w:rFonts w:ascii="Arial" w:hAnsi="Arial" w:cs="Arial"/>
-          <w:color w:val="000000" w:themeColor="text1"/>
-          <w:sz w:val="24"/>
-          <w:szCs w:val="24"/>
-        </w:rPr>
-        <w:t>Planilha separada</w:t>
-      </w:r>
-    </w:p>
-    <w:p>
-      <w:pPr>
-        <w:spacing w:line="360" w:lineRule="auto"/>
-        <w:jc w:val="both"/>
-        <w:rPr>
-          <w:rFonts w:ascii="Arial" w:hAnsi="Arial" w:cs="Arial"/>
-          <w:b/>
-          <w:bCs/>
-          <w:color w:val="000000" w:themeColor="text1"/>
-          <w:sz w:val="24"/>
-          <w:szCs w:val="24"/>
-        </w:rPr>
-      </w:pPr>
-    </w:p>
-    <w:p>
-      <w:pPr>
-        <w:spacing w:line="360" w:lineRule="auto"/>
-        <w:jc w:val="both"/>
-        <w:rPr>
-          <w:rFonts w:ascii="Arial" w:hAnsi="Arial" w:cs="Arial"/>
-          <w:b/>
-          <w:bCs/>
-          <w:color w:val="000000" w:themeColor="text1"/>
-          <w:sz w:val="24"/>
-          <w:szCs w:val="24"/>
-        </w:rPr>
-      </w:pPr>
-      <w:r>
-        <w:rPr>
-          <w:rFonts w:ascii="Arial" w:hAnsi="Arial" w:cs="Arial"/>
-          <w:b/>
-          <w:bCs/>
-          <w:color w:val="000000" w:themeColor="text1"/>
-          <w:sz w:val="24"/>
-          <w:szCs w:val="24"/>
-        </w:rPr>
         <w:t>13°Preferencias pessoais</w:t>
       </w:r>
     </w:p>
@@ -3177,7 +3389,7 @@
                     <pic:cNvPicPr/>
                   </pic:nvPicPr>
                   <pic:blipFill>
-                    <a:blip r:embed="rId9" cstate="print">
+                    <a:blip r:embed="rId10" cstate="print">
                       <a:extLst>
                         <a:ext uri="{28A0092B-C50C-407E-A947-70E740481C1C}">
                           <a14:useLocalDpi xmlns:a14="http://schemas.microsoft.com/office/drawing/2010/main" val="0"/>
@@ -3236,12 +3448,12 @@
       </w:pPr>
     </w:p>
     <w:sectPr>
-      <w:headerReference w:type="even" r:id="rId10"/>
-      <w:headerReference w:type="default" r:id="rId11"/>
-      <w:footerReference w:type="even" r:id="rId12"/>
-      <w:footerReference w:type="default" r:id="rId13"/>
-      <w:headerReference w:type="first" r:id="rId14"/>
-      <w:footerReference w:type="first" r:id="rId15"/>
+      <w:headerReference w:type="even" r:id="rId11"/>
+      <w:headerReference w:type="default" r:id="rId12"/>
+      <w:footerReference w:type="even" r:id="rId13"/>
+      <w:footerReference w:type="default" r:id="rId14"/>
+      <w:headerReference w:type="first" r:id="rId15"/>
+      <w:footerReference w:type="first" r:id="rId16"/>
       <w:pgSz w:w="11906" w:h="16838"/>
       <w:pgMar w:top="1417" w:right="1701" w:bottom="1417" w:left="1701" w:header="708" w:footer="708" w:gutter="0"/>
       <w:cols w:space="708"/>
@@ -3252,7 +3464,7 @@
 </file>
 
 <file path=word/endnotes.xml><?xml version="1.0" encoding="utf-8"?>
-<w:endnotes xmlns:wpc="http://schemas.microsoft.com/office/word/2010/wordprocessingCanvas" xmlns:cx="http://schemas.microsoft.com/office/drawing/2014/chartex" xmlns:cx1="http://schemas.microsoft.com/office/drawing/2015/9/8/chartex" xmlns:cx2="http://schemas.microsoft.com/office/drawing/2015/10/21/chartex" xmlns:cx3="http://schemas.microsoft.com/office/drawing/2016/5/9/chartex" xmlns:cx4="http://schemas.microsoft.com/office/drawing/2016/5/10/chartex" xmlns:cx5="http://schemas.microsoft.com/office/drawing/2016/5/11/chartex" xmlns:cx6="http://schemas.microsoft.com/office/drawing/2016/5/12/chartex" xmlns:cx7="http://schemas.microsoft.com/office/drawing/2016/5/13/chartex" xmlns:cx8="http://schemas.microsoft.com/office/drawing/2016/5/14/chartex" xmlns:mc="http://schemas.openxmlformats.org/markup-compatibility/2006" xmlns:aink="http://schemas.microsoft.com/office/drawing/2016/ink" xmlns:am3d="http://schemas.microsoft.com/office/drawing/2017/model3d" xmlns:o="urn:schemas-microsoft-com:office:office" xmlns:r="http://schemas.openxmlformats.org/officeDocument/2006/relationships" xmlns:m="http://schemas.openxmlformats.org/officeDocument/2006/math" xmlns:v="urn:schemas-microsoft-com:vml" xmlns:wp14="http://schemas.microsoft.com/office/word/2010/wordprocessingDrawing" xmlns:wp="http://schemas.openxmlformats.org/drawingml/2006/wordprocessingDrawing" xmlns:w10="urn:schemas-microsoft-com:office:word" xmlns:w="http://schemas.openxmlformats.org/wordprocessingml/2006/main" xmlns:w14="http://schemas.microsoft.com/office/word/2010/wordml" xmlns:w15="http://schemas.microsoft.com/office/word/2012/wordml" xmlns:w16cid="http://schemas.microsoft.com/office/word/2016/wordml/cid" xmlns:w16se="http://schemas.microsoft.com/office/word/2015/wordml/symex" xmlns:wpg="http://schemas.microsoft.com/office/word/2010/wordprocessingGroup" xmlns:wpi="http://schemas.microsoft.com/office/word/2010/wordprocessingInk" xmlns:wne="http://schemas.microsoft.com/office/word/2006/wordml" xmlns:wps="http://schemas.microsoft.com/office/word/2010/wordprocessingShape" mc:Ignorable="w14 w15 w16se w16cid wp14">
+<w:endnotes xmlns:wpc="http://schemas.microsoft.com/office/word/2010/wordprocessingCanvas" xmlns:cx="http://schemas.microsoft.com/office/drawing/2014/chartex" xmlns:cx1="http://schemas.microsoft.com/office/drawing/2015/9/8/chartex" xmlns:cx2="http://schemas.microsoft.com/office/drawing/2015/10/21/chartex" xmlns:cx3="http://schemas.microsoft.com/office/drawing/2016/5/9/chartex" xmlns:cx4="http://schemas.microsoft.com/office/drawing/2016/5/10/chartex" xmlns:cx5="http://schemas.microsoft.com/office/drawing/2016/5/11/chartex" xmlns:cx6="http://schemas.microsoft.com/office/drawing/2016/5/12/chartex" xmlns:cx7="http://schemas.microsoft.com/office/drawing/2016/5/13/chartex" xmlns:cx8="http://schemas.microsoft.com/office/drawing/2016/5/14/chartex" xmlns:mc="http://schemas.openxmlformats.org/markup-compatibility/2006" xmlns:aink="http://schemas.microsoft.com/office/drawing/2016/ink" xmlns:am3d="http://schemas.microsoft.com/office/drawing/2017/model3d" xmlns:o="urn:schemas-microsoft-com:office:office" xmlns:oel="http://schemas.microsoft.com/office/2019/extlst" xmlns:r="http://schemas.openxmlformats.org/officeDocument/2006/relationships" xmlns:m="http://schemas.openxmlformats.org/officeDocument/2006/math" xmlns:v="urn:schemas-microsoft-com:vml" xmlns:wp14="http://schemas.microsoft.com/office/word/2010/wordprocessingDrawing" xmlns:wp="http://schemas.openxmlformats.org/drawingml/2006/wordprocessingDrawing" xmlns:w10="urn:schemas-microsoft-com:office:word" xmlns:w="http://schemas.openxmlformats.org/wordprocessingml/2006/main" xmlns:w14="http://schemas.microsoft.com/office/word/2010/wordml" xmlns:w15="http://schemas.microsoft.com/office/word/2012/wordml" xmlns:w16cex="http://schemas.microsoft.com/office/word/2018/wordml/cex" xmlns:w16cid="http://schemas.microsoft.com/office/word/2016/wordml/cid" xmlns:w16="http://schemas.microsoft.com/office/word/2018/wordml" xmlns:w16sdtdh="http://schemas.microsoft.com/office/word/2020/wordml/sdtdatahash" xmlns:w16se="http://schemas.microsoft.com/office/word/2015/wordml/symex" xmlns:wpg="http://schemas.microsoft.com/office/word/2010/wordprocessingGroup" xmlns:wpi="http://schemas.microsoft.com/office/word/2010/wordprocessingInk" xmlns:wne="http://schemas.microsoft.com/office/word/2006/wordml" xmlns:wps="http://schemas.microsoft.com/office/word/2010/wordprocessingShape" mc:Ignorable="w14 w15 w16se w16cid w16 w16cex w16sdtdh wp14">
   <w:endnote w:type="separator" w:id="-1">
     <w:p>
       <w:pPr>
@@ -3277,7 +3489,7 @@
 </file>
 
 <file path=word/footer1.xml><?xml version="1.0" encoding="utf-8"?>
-<w:ftr xmlns:wpc="http://schemas.microsoft.com/office/word/2010/wordprocessingCanvas" xmlns:cx="http://schemas.microsoft.com/office/drawing/2014/chartex" xmlns:cx1="http://schemas.microsoft.com/office/drawing/2015/9/8/chartex" xmlns:cx2="http://schemas.microsoft.com/office/drawing/2015/10/21/chartex" xmlns:cx3="http://schemas.microsoft.com/office/drawing/2016/5/9/chartex" xmlns:cx4="http://schemas.microsoft.com/office/drawing/2016/5/10/chartex" xmlns:cx5="http://schemas.microsoft.com/office/drawing/2016/5/11/chartex" xmlns:cx6="http://schemas.microsoft.com/office/drawing/2016/5/12/chartex" xmlns:cx7="http://schemas.microsoft.com/office/drawing/2016/5/13/chartex" xmlns:cx8="http://schemas.microsoft.com/office/drawing/2016/5/14/chartex" xmlns:mc="http://schemas.openxmlformats.org/markup-compatibility/2006" xmlns:aink="http://schemas.microsoft.com/office/drawing/2016/ink" xmlns:am3d="http://schemas.microsoft.com/office/drawing/2017/model3d" xmlns:o="urn:schemas-microsoft-com:office:office" xmlns:r="http://schemas.openxmlformats.org/officeDocument/2006/relationships" xmlns:m="http://schemas.openxmlformats.org/officeDocument/2006/math" xmlns:v="urn:schemas-microsoft-com:vml" xmlns:wp14="http://schemas.microsoft.com/office/word/2010/wordprocessingDrawing" xmlns:wp="http://schemas.openxmlformats.org/drawingml/2006/wordprocessingDrawing" xmlns:w10="urn:schemas-microsoft-com:office:word" xmlns:w="http://schemas.openxmlformats.org/wordprocessingml/2006/main" xmlns:w14="http://schemas.microsoft.com/office/word/2010/wordml" xmlns:w15="http://schemas.microsoft.com/office/word/2012/wordml" xmlns:w16cid="http://schemas.microsoft.com/office/word/2016/wordml/cid" xmlns:w16se="http://schemas.microsoft.com/office/word/2015/wordml/symex" xmlns:wpg="http://schemas.microsoft.com/office/word/2010/wordprocessingGroup" xmlns:wpi="http://schemas.microsoft.com/office/word/2010/wordprocessingInk" xmlns:wne="http://schemas.microsoft.com/office/word/2006/wordml" xmlns:wps="http://schemas.microsoft.com/office/word/2010/wordprocessingShape" mc:Ignorable="w14 w15 w16se w16cid wp14">
+<w:ftr xmlns:wpc="http://schemas.microsoft.com/office/word/2010/wordprocessingCanvas" xmlns:cx="http://schemas.microsoft.com/office/drawing/2014/chartex" xmlns:cx1="http://schemas.microsoft.com/office/drawing/2015/9/8/chartex" xmlns:cx2="http://schemas.microsoft.com/office/drawing/2015/10/21/chartex" xmlns:cx3="http://schemas.microsoft.com/office/drawing/2016/5/9/chartex" xmlns:cx4="http://schemas.microsoft.com/office/drawing/2016/5/10/chartex" xmlns:cx5="http://schemas.microsoft.com/office/drawing/2016/5/11/chartex" xmlns:cx6="http://schemas.microsoft.com/office/drawing/2016/5/12/chartex" xmlns:cx7="http://schemas.microsoft.com/office/drawing/2016/5/13/chartex" xmlns:cx8="http://schemas.microsoft.com/office/drawing/2016/5/14/chartex" xmlns:mc="http://schemas.openxmlformats.org/markup-compatibility/2006" xmlns:aink="http://schemas.microsoft.com/office/drawing/2016/ink" xmlns:am3d="http://schemas.microsoft.com/office/drawing/2017/model3d" xmlns:o="urn:schemas-microsoft-com:office:office" xmlns:oel="http://schemas.microsoft.com/office/2019/extlst" xmlns:r="http://schemas.openxmlformats.org/officeDocument/2006/relationships" xmlns:m="http://schemas.openxmlformats.org/officeDocument/2006/math" xmlns:v="urn:schemas-microsoft-com:vml" xmlns:wp14="http://schemas.microsoft.com/office/word/2010/wordprocessingDrawing" xmlns:wp="http://schemas.openxmlformats.org/drawingml/2006/wordprocessingDrawing" xmlns:w10="urn:schemas-microsoft-com:office:word" xmlns:w="http://schemas.openxmlformats.org/wordprocessingml/2006/main" xmlns:w14="http://schemas.microsoft.com/office/word/2010/wordml" xmlns:w15="http://schemas.microsoft.com/office/word/2012/wordml" xmlns:w16cex="http://schemas.microsoft.com/office/word/2018/wordml/cex" xmlns:w16cid="http://schemas.microsoft.com/office/word/2016/wordml/cid" xmlns:w16="http://schemas.microsoft.com/office/word/2018/wordml" xmlns:w16sdtdh="http://schemas.microsoft.com/office/word/2020/wordml/sdtdatahash" xmlns:w16se="http://schemas.microsoft.com/office/word/2015/wordml/symex" xmlns:wpg="http://schemas.microsoft.com/office/word/2010/wordprocessingGroup" xmlns:wpi="http://schemas.microsoft.com/office/word/2010/wordprocessingInk" xmlns:wne="http://schemas.microsoft.com/office/word/2006/wordml" xmlns:wps="http://schemas.microsoft.com/office/word/2010/wordprocessingShape" mc:Ignorable="w14 w15 w16se w16cid w16 w16cex w16sdtdh wp14">
   <w:p>
     <w:pPr>
       <w:pStyle w:val="Rodap"/>
@@ -3287,7 +3499,7 @@
 </file>
 
 <file path=word/footer2.xml><?xml version="1.0" encoding="utf-8"?>
-<w:ftr xmlns:wpc="http://schemas.microsoft.com/office/word/2010/wordprocessingCanvas" xmlns:cx="http://schemas.microsoft.com/office/drawing/2014/chartex" xmlns:cx1="http://schemas.microsoft.com/office/drawing/2015/9/8/chartex" xmlns:cx2="http://schemas.microsoft.com/office/drawing/2015/10/21/chartex" xmlns:cx3="http://schemas.microsoft.com/office/drawing/2016/5/9/chartex" xmlns:cx4="http://schemas.microsoft.com/office/drawing/2016/5/10/chartex" xmlns:cx5="http://schemas.microsoft.com/office/drawing/2016/5/11/chartex" xmlns:cx6="http://schemas.microsoft.com/office/drawing/2016/5/12/chartex" xmlns:cx7="http://schemas.microsoft.com/office/drawing/2016/5/13/chartex" xmlns:cx8="http://schemas.microsoft.com/office/drawing/2016/5/14/chartex" xmlns:mc="http://schemas.openxmlformats.org/markup-compatibility/2006" xmlns:aink="http://schemas.microsoft.com/office/drawing/2016/ink" xmlns:am3d="http://schemas.microsoft.com/office/drawing/2017/model3d" xmlns:o="urn:schemas-microsoft-com:office:office" xmlns:r="http://schemas.openxmlformats.org/officeDocument/2006/relationships" xmlns:m="http://schemas.openxmlformats.org/officeDocument/2006/math" xmlns:v="urn:schemas-microsoft-com:vml" xmlns:wp14="http://schemas.microsoft.com/office/word/2010/wordprocessingDrawing" xmlns:wp="http://schemas.openxmlformats.org/drawingml/2006/wordprocessingDrawing" xmlns:w10="urn:schemas-microsoft-com:office:word" xmlns:w="http://schemas.openxmlformats.org/wordprocessingml/2006/main" xmlns:w14="http://schemas.microsoft.com/office/word/2010/wordml" xmlns:w15="http://schemas.microsoft.com/office/word/2012/wordml" xmlns:w16cid="http://schemas.microsoft.com/office/word/2016/wordml/cid" xmlns:w16se="http://schemas.microsoft.com/office/word/2015/wordml/symex" xmlns:wpg="http://schemas.microsoft.com/office/word/2010/wordprocessingGroup" xmlns:wpi="http://schemas.microsoft.com/office/word/2010/wordprocessingInk" xmlns:wne="http://schemas.microsoft.com/office/word/2006/wordml" xmlns:wps="http://schemas.microsoft.com/office/word/2010/wordprocessingShape" mc:Ignorable="w14 w15 w16se w16cid wp14">
+<w:ftr xmlns:wpc="http://schemas.microsoft.com/office/word/2010/wordprocessingCanvas" xmlns:cx="http://schemas.microsoft.com/office/drawing/2014/chartex" xmlns:cx1="http://schemas.microsoft.com/office/drawing/2015/9/8/chartex" xmlns:cx2="http://schemas.microsoft.com/office/drawing/2015/10/21/chartex" xmlns:cx3="http://schemas.microsoft.com/office/drawing/2016/5/9/chartex" xmlns:cx4="http://schemas.microsoft.com/office/drawing/2016/5/10/chartex" xmlns:cx5="http://schemas.microsoft.com/office/drawing/2016/5/11/chartex" xmlns:cx6="http://schemas.microsoft.com/office/drawing/2016/5/12/chartex" xmlns:cx7="http://schemas.microsoft.com/office/drawing/2016/5/13/chartex" xmlns:cx8="http://schemas.microsoft.com/office/drawing/2016/5/14/chartex" xmlns:mc="http://schemas.openxmlformats.org/markup-compatibility/2006" xmlns:aink="http://schemas.microsoft.com/office/drawing/2016/ink" xmlns:am3d="http://schemas.microsoft.com/office/drawing/2017/model3d" xmlns:o="urn:schemas-microsoft-com:office:office" xmlns:oel="http://schemas.microsoft.com/office/2019/extlst" xmlns:r="http://schemas.openxmlformats.org/officeDocument/2006/relationships" xmlns:m="http://schemas.openxmlformats.org/officeDocument/2006/math" xmlns:v="urn:schemas-microsoft-com:vml" xmlns:wp14="http://schemas.microsoft.com/office/word/2010/wordprocessingDrawing" xmlns:wp="http://schemas.openxmlformats.org/drawingml/2006/wordprocessingDrawing" xmlns:w10="urn:schemas-microsoft-com:office:word" xmlns:w="http://schemas.openxmlformats.org/wordprocessingml/2006/main" xmlns:w14="http://schemas.microsoft.com/office/word/2010/wordml" xmlns:w15="http://schemas.microsoft.com/office/word/2012/wordml" xmlns:w16cex="http://schemas.microsoft.com/office/word/2018/wordml/cex" xmlns:w16cid="http://schemas.microsoft.com/office/word/2016/wordml/cid" xmlns:w16="http://schemas.microsoft.com/office/word/2018/wordml" xmlns:w16sdtdh="http://schemas.microsoft.com/office/word/2020/wordml/sdtdatahash" xmlns:w16se="http://schemas.microsoft.com/office/word/2015/wordml/symex" xmlns:wpg="http://schemas.microsoft.com/office/word/2010/wordprocessingGroup" xmlns:wpi="http://schemas.microsoft.com/office/word/2010/wordprocessingInk" xmlns:wne="http://schemas.microsoft.com/office/word/2006/wordml" xmlns:wps="http://schemas.microsoft.com/office/word/2010/wordprocessingShape" mc:Ignorable="w14 w15 w16se w16cid w16 w16cex w16sdtdh wp14">
   <w:p>
     <w:pPr>
       <w:pStyle w:val="Rodap"/>
@@ -3297,7 +3509,7 @@
 </file>
 
 <file path=word/footer3.xml><?xml version="1.0" encoding="utf-8"?>
-<w:ftr xmlns:wpc="http://schemas.microsoft.com/office/word/2010/wordprocessingCanvas" xmlns:cx="http://schemas.microsoft.com/office/drawing/2014/chartex" xmlns:cx1="http://schemas.microsoft.com/office/drawing/2015/9/8/chartex" xmlns:cx2="http://schemas.microsoft.com/office/drawing/2015/10/21/chartex" xmlns:cx3="http://schemas.microsoft.com/office/drawing/2016/5/9/chartex" xmlns:cx4="http://schemas.microsoft.com/office/drawing/2016/5/10/chartex" xmlns:cx5="http://schemas.microsoft.com/office/drawing/2016/5/11/chartex" xmlns:cx6="http://schemas.microsoft.com/office/drawing/2016/5/12/chartex" xmlns:cx7="http://schemas.microsoft.com/office/drawing/2016/5/13/chartex" xmlns:cx8="http://schemas.microsoft.com/office/drawing/2016/5/14/chartex" xmlns:mc="http://schemas.openxmlformats.org/markup-compatibility/2006" xmlns:aink="http://schemas.microsoft.com/office/drawing/2016/ink" xmlns:am3d="http://schemas.microsoft.com/office/drawing/2017/model3d" xmlns:o="urn:schemas-microsoft-com:office:office" xmlns:r="http://schemas.openxmlformats.org/officeDocument/2006/relationships" xmlns:m="http://schemas.openxmlformats.org/officeDocument/2006/math" xmlns:v="urn:schemas-microsoft-com:vml" xmlns:wp14="http://schemas.microsoft.com/office/word/2010/wordprocessingDrawing" xmlns:wp="http://schemas.openxmlformats.org/drawingml/2006/wordprocessingDrawing" xmlns:w10="urn:schemas-microsoft-com:office:word" xmlns:w="http://schemas.openxmlformats.org/wordprocessingml/2006/main" xmlns:w14="http://schemas.microsoft.com/office/word/2010/wordml" xmlns:w15="http://schemas.microsoft.com/office/word/2012/wordml" xmlns:w16cid="http://schemas.microsoft.com/office/word/2016/wordml/cid" xmlns:w16se="http://schemas.microsoft.com/office/word/2015/wordml/symex" xmlns:wpg="http://schemas.microsoft.com/office/word/2010/wordprocessingGroup" xmlns:wpi="http://schemas.microsoft.com/office/word/2010/wordprocessingInk" xmlns:wne="http://schemas.microsoft.com/office/word/2006/wordml" xmlns:wps="http://schemas.microsoft.com/office/word/2010/wordprocessingShape" mc:Ignorable="w14 w15 w16se w16cid wp14">
+<w:ftr xmlns:wpc="http://schemas.microsoft.com/office/word/2010/wordprocessingCanvas" xmlns:cx="http://schemas.microsoft.com/office/drawing/2014/chartex" xmlns:cx1="http://schemas.microsoft.com/office/drawing/2015/9/8/chartex" xmlns:cx2="http://schemas.microsoft.com/office/drawing/2015/10/21/chartex" xmlns:cx3="http://schemas.microsoft.com/office/drawing/2016/5/9/chartex" xmlns:cx4="http://schemas.microsoft.com/office/drawing/2016/5/10/chartex" xmlns:cx5="http://schemas.microsoft.com/office/drawing/2016/5/11/chartex" xmlns:cx6="http://schemas.microsoft.com/office/drawing/2016/5/12/chartex" xmlns:cx7="http://schemas.microsoft.com/office/drawing/2016/5/13/chartex" xmlns:cx8="http://schemas.microsoft.com/office/drawing/2016/5/14/chartex" xmlns:mc="http://schemas.openxmlformats.org/markup-compatibility/2006" xmlns:aink="http://schemas.microsoft.com/office/drawing/2016/ink" xmlns:am3d="http://schemas.microsoft.com/office/drawing/2017/model3d" xmlns:o="urn:schemas-microsoft-com:office:office" xmlns:oel="http://schemas.microsoft.com/office/2019/extlst" xmlns:r="http://schemas.openxmlformats.org/officeDocument/2006/relationships" xmlns:m="http://schemas.openxmlformats.org/officeDocument/2006/math" xmlns:v="urn:schemas-microsoft-com:vml" xmlns:wp14="http://schemas.microsoft.com/office/word/2010/wordprocessingDrawing" xmlns:wp="http://schemas.openxmlformats.org/drawingml/2006/wordprocessingDrawing" xmlns:w10="urn:schemas-microsoft-com:office:word" xmlns:w="http://schemas.openxmlformats.org/wordprocessingml/2006/main" xmlns:w14="http://schemas.microsoft.com/office/word/2010/wordml" xmlns:w15="http://schemas.microsoft.com/office/word/2012/wordml" xmlns:w16cex="http://schemas.microsoft.com/office/word/2018/wordml/cex" xmlns:w16cid="http://schemas.microsoft.com/office/word/2016/wordml/cid" xmlns:w16="http://schemas.microsoft.com/office/word/2018/wordml" xmlns:w16sdtdh="http://schemas.microsoft.com/office/word/2020/wordml/sdtdatahash" xmlns:w16se="http://schemas.microsoft.com/office/word/2015/wordml/symex" xmlns:wpg="http://schemas.microsoft.com/office/word/2010/wordprocessingGroup" xmlns:wpi="http://schemas.microsoft.com/office/word/2010/wordprocessingInk" xmlns:wne="http://schemas.microsoft.com/office/word/2006/wordml" xmlns:wps="http://schemas.microsoft.com/office/word/2010/wordprocessingShape" mc:Ignorable="w14 w15 w16se w16cid w16 w16cex w16sdtdh wp14">
   <w:p>
     <w:pPr>
       <w:pStyle w:val="Rodap"/>
@@ -3307,7 +3519,7 @@
 </file>
 
 <file path=word/footnotes.xml><?xml version="1.0" encoding="utf-8"?>
-<w:footnotes xmlns:wpc="http://schemas.microsoft.com/office/word/2010/wordprocessingCanvas" xmlns:cx="http://schemas.microsoft.com/office/drawing/2014/chartex" xmlns:cx1="http://schemas.microsoft.com/office/drawing/2015/9/8/chartex" xmlns:cx2="http://schemas.microsoft.com/office/drawing/2015/10/21/chartex" xmlns:cx3="http://schemas.microsoft.com/office/drawing/2016/5/9/chartex" xmlns:cx4="http://schemas.microsoft.com/office/drawing/2016/5/10/chartex" xmlns:cx5="http://schemas.microsoft.com/office/drawing/2016/5/11/chartex" xmlns:cx6="http://schemas.microsoft.com/office/drawing/2016/5/12/chartex" xmlns:cx7="http://schemas.microsoft.com/office/drawing/2016/5/13/chartex" xmlns:cx8="http://schemas.microsoft.com/office/drawing/2016/5/14/chartex" xmlns:mc="http://schemas.openxmlformats.org/markup-compatibility/2006" xmlns:aink="http://schemas.microsoft.com/office/drawing/2016/ink" xmlns:am3d="http://schemas.microsoft.com/office/drawing/2017/model3d" xmlns:o="urn:schemas-microsoft-com:office:office" xmlns:r="http://schemas.openxmlformats.org/officeDocument/2006/relationships" xmlns:m="http://schemas.openxmlformats.org/officeDocument/2006/math" xmlns:v="urn:schemas-microsoft-com:vml" xmlns:wp14="http://schemas.microsoft.com/office/word/2010/wordprocessingDrawing" xmlns:wp="http://schemas.openxmlformats.org/drawingml/2006/wordprocessingDrawing" xmlns:w10="urn:schemas-microsoft-com:office:word" xmlns:w="http://schemas.openxmlformats.org/wordprocessingml/2006/main" xmlns:w14="http://schemas.microsoft.com/office/word/2010/wordml" xmlns:w15="http://schemas.microsoft.com/office/word/2012/wordml" xmlns:w16cid="http://schemas.microsoft.com/office/word/2016/wordml/cid" xmlns:w16se="http://schemas.microsoft.com/office/word/2015/wordml/symex" xmlns:wpg="http://schemas.microsoft.com/office/word/2010/wordprocessingGroup" xmlns:wpi="http://schemas.microsoft.com/office/word/2010/wordprocessingInk" xmlns:wne="http://schemas.microsoft.com/office/word/2006/wordml" xmlns:wps="http://schemas.microsoft.com/office/word/2010/wordprocessingShape" mc:Ignorable="w14 w15 w16se w16cid wp14">
+<w:footnotes xmlns:wpc="http://schemas.microsoft.com/office/word/2010/wordprocessingCanvas" xmlns:cx="http://schemas.microsoft.com/office/drawing/2014/chartex" xmlns:cx1="http://schemas.microsoft.com/office/drawing/2015/9/8/chartex" xmlns:cx2="http://schemas.microsoft.com/office/drawing/2015/10/21/chartex" xmlns:cx3="http://schemas.microsoft.com/office/drawing/2016/5/9/chartex" xmlns:cx4="http://schemas.microsoft.com/office/drawing/2016/5/10/chartex" xmlns:cx5="http://schemas.microsoft.com/office/drawing/2016/5/11/chartex" xmlns:cx6="http://schemas.microsoft.com/office/drawing/2016/5/12/chartex" xmlns:cx7="http://schemas.microsoft.com/office/drawing/2016/5/13/chartex" xmlns:cx8="http://schemas.microsoft.com/office/drawing/2016/5/14/chartex" xmlns:mc="http://schemas.openxmlformats.org/markup-compatibility/2006" xmlns:aink="http://schemas.microsoft.com/office/drawing/2016/ink" xmlns:am3d="http://schemas.microsoft.com/office/drawing/2017/model3d" xmlns:o="urn:schemas-microsoft-com:office:office" xmlns:oel="http://schemas.microsoft.com/office/2019/extlst" xmlns:r="http://schemas.openxmlformats.org/officeDocument/2006/relationships" xmlns:m="http://schemas.openxmlformats.org/officeDocument/2006/math" xmlns:v="urn:schemas-microsoft-com:vml" xmlns:wp14="http://schemas.microsoft.com/office/word/2010/wordprocessingDrawing" xmlns:wp="http://schemas.openxmlformats.org/drawingml/2006/wordprocessingDrawing" xmlns:w10="urn:schemas-microsoft-com:office:word" xmlns:w="http://schemas.openxmlformats.org/wordprocessingml/2006/main" xmlns:w14="http://schemas.microsoft.com/office/word/2010/wordml" xmlns:w15="http://schemas.microsoft.com/office/word/2012/wordml" xmlns:w16cex="http://schemas.microsoft.com/office/word/2018/wordml/cex" xmlns:w16cid="http://schemas.microsoft.com/office/word/2016/wordml/cid" xmlns:w16="http://schemas.microsoft.com/office/word/2018/wordml" xmlns:w16sdtdh="http://schemas.microsoft.com/office/word/2020/wordml/sdtdatahash" xmlns:w16se="http://schemas.microsoft.com/office/word/2015/wordml/symex" xmlns:wpg="http://schemas.microsoft.com/office/word/2010/wordprocessingGroup" xmlns:wpi="http://schemas.microsoft.com/office/word/2010/wordprocessingInk" xmlns:wne="http://schemas.microsoft.com/office/word/2006/wordml" xmlns:wps="http://schemas.microsoft.com/office/word/2010/wordprocessingShape" mc:Ignorable="w14 w15 w16se w16cid w16 w16cex w16sdtdh wp14">
   <w:footnote w:type="separator" w:id="-1">
     <w:p>
       <w:pPr>
@@ -3332,7 +3544,7 @@
 </file>
 
 <file path=word/header1.xml><?xml version="1.0" encoding="utf-8"?>
-<w:hdr xmlns:wpc="http://schemas.microsoft.com/office/word/2010/wordprocessingCanvas" xmlns:cx="http://schemas.microsoft.com/office/drawing/2014/chartex" xmlns:cx1="http://schemas.microsoft.com/office/drawing/2015/9/8/chartex" xmlns:cx2="http://schemas.microsoft.com/office/drawing/2015/10/21/chartex" xmlns:cx3="http://schemas.microsoft.com/office/drawing/2016/5/9/chartex" xmlns:cx4="http://schemas.microsoft.com/office/drawing/2016/5/10/chartex" xmlns:cx5="http://schemas.microsoft.com/office/drawing/2016/5/11/chartex" xmlns:cx6="http://schemas.microsoft.com/office/drawing/2016/5/12/chartex" xmlns:cx7="http://schemas.microsoft.com/office/drawing/2016/5/13/chartex" xmlns:cx8="http://schemas.microsoft.com/office/drawing/2016/5/14/chartex" xmlns:mc="http://schemas.openxmlformats.org/markup-compatibility/2006" xmlns:aink="http://schemas.microsoft.com/office/drawing/2016/ink" xmlns:am3d="http://schemas.microsoft.com/office/drawing/2017/model3d" xmlns:o="urn:schemas-microsoft-com:office:office" xmlns:r="http://schemas.openxmlformats.org/officeDocument/2006/relationships" xmlns:m="http://schemas.openxmlformats.org/officeDocument/2006/math" xmlns:v="urn:schemas-microsoft-com:vml" xmlns:wp14="http://schemas.microsoft.com/office/word/2010/wordprocessingDrawing" xmlns:wp="http://schemas.openxmlformats.org/drawingml/2006/wordprocessingDrawing" xmlns:w10="urn:schemas-microsoft-com:office:word" xmlns:w="http://schemas.openxmlformats.org/wordprocessingml/2006/main" xmlns:w14="http://schemas.microsoft.com/office/word/2010/wordml" xmlns:w15="http://schemas.microsoft.com/office/word/2012/wordml" xmlns:w16cid="http://schemas.microsoft.com/office/word/2016/wordml/cid" xmlns:w16se="http://schemas.microsoft.com/office/word/2015/wordml/symex" xmlns:wpg="http://schemas.microsoft.com/office/word/2010/wordprocessingGroup" xmlns:wpi="http://schemas.microsoft.com/office/word/2010/wordprocessingInk" xmlns:wne="http://schemas.microsoft.com/office/word/2006/wordml" xmlns:wps="http://schemas.microsoft.com/office/word/2010/wordprocessingShape" mc:Ignorable="w14 w15 w16se w16cid wp14">
+<w:hdr xmlns:wpc="http://schemas.microsoft.com/office/word/2010/wordprocessingCanvas" xmlns:cx="http://schemas.microsoft.com/office/drawing/2014/chartex" xmlns:cx1="http://schemas.microsoft.com/office/drawing/2015/9/8/chartex" xmlns:cx2="http://schemas.microsoft.com/office/drawing/2015/10/21/chartex" xmlns:cx3="http://schemas.microsoft.com/office/drawing/2016/5/9/chartex" xmlns:cx4="http://schemas.microsoft.com/office/drawing/2016/5/10/chartex" xmlns:cx5="http://schemas.microsoft.com/office/drawing/2016/5/11/chartex" xmlns:cx6="http://schemas.microsoft.com/office/drawing/2016/5/12/chartex" xmlns:cx7="http://schemas.microsoft.com/office/drawing/2016/5/13/chartex" xmlns:cx8="http://schemas.microsoft.com/office/drawing/2016/5/14/chartex" xmlns:mc="http://schemas.openxmlformats.org/markup-compatibility/2006" xmlns:aink="http://schemas.microsoft.com/office/drawing/2016/ink" xmlns:am3d="http://schemas.microsoft.com/office/drawing/2017/model3d" xmlns:o="urn:schemas-microsoft-com:office:office" xmlns:oel="http://schemas.microsoft.com/office/2019/extlst" xmlns:r="http://schemas.openxmlformats.org/officeDocument/2006/relationships" xmlns:m="http://schemas.openxmlformats.org/officeDocument/2006/math" xmlns:v="urn:schemas-microsoft-com:vml" xmlns:wp14="http://schemas.microsoft.com/office/word/2010/wordprocessingDrawing" xmlns:wp="http://schemas.openxmlformats.org/drawingml/2006/wordprocessingDrawing" xmlns:w10="urn:schemas-microsoft-com:office:word" xmlns:w="http://schemas.openxmlformats.org/wordprocessingml/2006/main" xmlns:w14="http://schemas.microsoft.com/office/word/2010/wordml" xmlns:w15="http://schemas.microsoft.com/office/word/2012/wordml" xmlns:w16cex="http://schemas.microsoft.com/office/word/2018/wordml/cex" xmlns:w16cid="http://schemas.microsoft.com/office/word/2016/wordml/cid" xmlns:w16="http://schemas.microsoft.com/office/word/2018/wordml" xmlns:w16sdtdh="http://schemas.microsoft.com/office/word/2020/wordml/sdtdatahash" xmlns:w16se="http://schemas.microsoft.com/office/word/2015/wordml/symex" xmlns:wpg="http://schemas.microsoft.com/office/word/2010/wordprocessingGroup" xmlns:wpi="http://schemas.microsoft.com/office/word/2010/wordprocessingInk" xmlns:wne="http://schemas.microsoft.com/office/word/2006/wordml" xmlns:wps="http://schemas.microsoft.com/office/word/2010/wordprocessingShape" mc:Ignorable="w14 w15 w16se w16cid w16 w16cex w16sdtdh wp14">
   <w:p>
     <w:pPr>
       <w:pStyle w:val="Cabealho"/>
@@ -3342,7 +3554,7 @@
 </file>
 
 <file path=word/header2.xml><?xml version="1.0" encoding="utf-8"?>
-<w:hdr xmlns:wpc="http://schemas.microsoft.com/office/word/2010/wordprocessingCanvas" xmlns:cx="http://schemas.microsoft.com/office/drawing/2014/chartex" xmlns:cx1="http://schemas.microsoft.com/office/drawing/2015/9/8/chartex" xmlns:cx2="http://schemas.microsoft.com/office/drawing/2015/10/21/chartex" xmlns:cx3="http://schemas.microsoft.com/office/drawing/2016/5/9/chartex" xmlns:cx4="http://schemas.microsoft.com/office/drawing/2016/5/10/chartex" xmlns:cx5="http://schemas.microsoft.com/office/drawing/2016/5/11/chartex" xmlns:cx6="http://schemas.microsoft.com/office/drawing/2016/5/12/chartex" xmlns:cx7="http://schemas.microsoft.com/office/drawing/2016/5/13/chartex" xmlns:cx8="http://schemas.microsoft.com/office/drawing/2016/5/14/chartex" xmlns:mc="http://schemas.openxmlformats.org/markup-compatibility/2006" xmlns:aink="http://schemas.microsoft.com/office/drawing/2016/ink" xmlns:am3d="http://schemas.microsoft.com/office/drawing/2017/model3d" xmlns:o="urn:schemas-microsoft-com:office:office" xmlns:r="http://schemas.openxmlformats.org/officeDocument/2006/relationships" xmlns:m="http://schemas.openxmlformats.org/officeDocument/2006/math" xmlns:v="urn:schemas-microsoft-com:vml" xmlns:wp14="http://schemas.microsoft.com/office/word/2010/wordprocessingDrawing" xmlns:wp="http://schemas.openxmlformats.org/drawingml/2006/wordprocessingDrawing" xmlns:w10="urn:schemas-microsoft-com:office:word" xmlns:w="http://schemas.openxmlformats.org/wordprocessingml/2006/main" xmlns:w14="http://schemas.microsoft.com/office/word/2010/wordml" xmlns:w15="http://schemas.microsoft.com/office/word/2012/wordml" xmlns:w16cid="http://schemas.microsoft.com/office/word/2016/wordml/cid" xmlns:w16se="http://schemas.microsoft.com/office/word/2015/wordml/symex" xmlns:wpg="http://schemas.microsoft.com/office/word/2010/wordprocessingGroup" xmlns:wpi="http://schemas.microsoft.com/office/word/2010/wordprocessingInk" xmlns:wne="http://schemas.microsoft.com/office/word/2006/wordml" xmlns:wps="http://schemas.microsoft.com/office/word/2010/wordprocessingShape" mc:Ignorable="w14 w15 w16se w16cid wp14">
+<w:hdr xmlns:wpc="http://schemas.microsoft.com/office/word/2010/wordprocessingCanvas" xmlns:cx="http://schemas.microsoft.com/office/drawing/2014/chartex" xmlns:cx1="http://schemas.microsoft.com/office/drawing/2015/9/8/chartex" xmlns:cx2="http://schemas.microsoft.com/office/drawing/2015/10/21/chartex" xmlns:cx3="http://schemas.microsoft.com/office/drawing/2016/5/9/chartex" xmlns:cx4="http://schemas.microsoft.com/office/drawing/2016/5/10/chartex" xmlns:cx5="http://schemas.microsoft.com/office/drawing/2016/5/11/chartex" xmlns:cx6="http://schemas.microsoft.com/office/drawing/2016/5/12/chartex" xmlns:cx7="http://schemas.microsoft.com/office/drawing/2016/5/13/chartex" xmlns:cx8="http://schemas.microsoft.com/office/drawing/2016/5/14/chartex" xmlns:mc="http://schemas.openxmlformats.org/markup-compatibility/2006" xmlns:aink="http://schemas.microsoft.com/office/drawing/2016/ink" xmlns:am3d="http://schemas.microsoft.com/office/drawing/2017/model3d" xmlns:o="urn:schemas-microsoft-com:office:office" xmlns:oel="http://schemas.microsoft.com/office/2019/extlst" xmlns:r="http://schemas.openxmlformats.org/officeDocument/2006/relationships" xmlns:m="http://schemas.openxmlformats.org/officeDocument/2006/math" xmlns:v="urn:schemas-microsoft-com:vml" xmlns:wp14="http://schemas.microsoft.com/office/word/2010/wordprocessingDrawing" xmlns:wp="http://schemas.openxmlformats.org/drawingml/2006/wordprocessingDrawing" xmlns:w10="urn:schemas-microsoft-com:office:word" xmlns:w="http://schemas.openxmlformats.org/wordprocessingml/2006/main" xmlns:w14="http://schemas.microsoft.com/office/word/2010/wordml" xmlns:w15="http://schemas.microsoft.com/office/word/2012/wordml" xmlns:w16cex="http://schemas.microsoft.com/office/word/2018/wordml/cex" xmlns:w16cid="http://schemas.microsoft.com/office/word/2016/wordml/cid" xmlns:w16="http://schemas.microsoft.com/office/word/2018/wordml" xmlns:w16sdtdh="http://schemas.microsoft.com/office/word/2020/wordml/sdtdatahash" xmlns:w16se="http://schemas.microsoft.com/office/word/2015/wordml/symex" xmlns:wpg="http://schemas.microsoft.com/office/word/2010/wordprocessingGroup" xmlns:wpi="http://schemas.microsoft.com/office/word/2010/wordprocessingInk" xmlns:wne="http://schemas.microsoft.com/office/word/2006/wordml" xmlns:wps="http://schemas.microsoft.com/office/word/2010/wordprocessingShape" mc:Ignorable="w14 w15 w16se w16cid w16 w16cex w16sdtdh wp14">
   <w:p>
     <w:pPr>
       <w:pStyle w:val="Cabealho"/>
@@ -3352,7 +3564,7 @@
 </file>
 
 <file path=word/header3.xml><?xml version="1.0" encoding="utf-8"?>
-<w:hdr xmlns:wpc="http://schemas.microsoft.com/office/word/2010/wordprocessingCanvas" xmlns:cx="http://schemas.microsoft.com/office/drawing/2014/chartex" xmlns:cx1="http://schemas.microsoft.com/office/drawing/2015/9/8/chartex" xmlns:cx2="http://schemas.microsoft.com/office/drawing/2015/10/21/chartex" xmlns:cx3="http://schemas.microsoft.com/office/drawing/2016/5/9/chartex" xmlns:cx4="http://schemas.microsoft.com/office/drawing/2016/5/10/chartex" xmlns:cx5="http://schemas.microsoft.com/office/drawing/2016/5/11/chartex" xmlns:cx6="http://schemas.microsoft.com/office/drawing/2016/5/12/chartex" xmlns:cx7="http://schemas.microsoft.com/office/drawing/2016/5/13/chartex" xmlns:cx8="http://schemas.microsoft.com/office/drawing/2016/5/14/chartex" xmlns:mc="http://schemas.openxmlformats.org/markup-compatibility/2006" xmlns:aink="http://schemas.microsoft.com/office/drawing/2016/ink" xmlns:am3d="http://schemas.microsoft.com/office/drawing/2017/model3d" xmlns:o="urn:schemas-microsoft-com:office:office" xmlns:r="http://schemas.openxmlformats.org/officeDocument/2006/relationships" xmlns:m="http://schemas.openxmlformats.org/officeDocument/2006/math" xmlns:v="urn:schemas-microsoft-com:vml" xmlns:wp14="http://schemas.microsoft.com/office/word/2010/wordprocessingDrawing" xmlns:wp="http://schemas.openxmlformats.org/drawingml/2006/wordprocessingDrawing" xmlns:w10="urn:schemas-microsoft-com:office:word" xmlns:w="http://schemas.openxmlformats.org/wordprocessingml/2006/main" xmlns:w14="http://schemas.microsoft.com/office/word/2010/wordml" xmlns:w15="http://schemas.microsoft.com/office/word/2012/wordml" xmlns:w16cid="http://schemas.microsoft.com/office/word/2016/wordml/cid" xmlns:w16se="http://schemas.microsoft.com/office/word/2015/wordml/symex" xmlns:wpg="http://schemas.microsoft.com/office/word/2010/wordprocessingGroup" xmlns:wpi="http://schemas.microsoft.com/office/word/2010/wordprocessingInk" xmlns:wne="http://schemas.microsoft.com/office/word/2006/wordml" xmlns:wps="http://schemas.microsoft.com/office/word/2010/wordprocessingShape" mc:Ignorable="w14 w15 w16se w16cid wp14">
+<w:hdr xmlns:wpc="http://schemas.microsoft.com/office/word/2010/wordprocessingCanvas" xmlns:cx="http://schemas.microsoft.com/office/drawing/2014/chartex" xmlns:cx1="http://schemas.microsoft.com/office/drawing/2015/9/8/chartex" xmlns:cx2="http://schemas.microsoft.com/office/drawing/2015/10/21/chartex" xmlns:cx3="http://schemas.microsoft.com/office/drawing/2016/5/9/chartex" xmlns:cx4="http://schemas.microsoft.com/office/drawing/2016/5/10/chartex" xmlns:cx5="http://schemas.microsoft.com/office/drawing/2016/5/11/chartex" xmlns:cx6="http://schemas.microsoft.com/office/drawing/2016/5/12/chartex" xmlns:cx7="http://schemas.microsoft.com/office/drawing/2016/5/13/chartex" xmlns:cx8="http://schemas.microsoft.com/office/drawing/2016/5/14/chartex" xmlns:mc="http://schemas.openxmlformats.org/markup-compatibility/2006" xmlns:aink="http://schemas.microsoft.com/office/drawing/2016/ink" xmlns:am3d="http://schemas.microsoft.com/office/drawing/2017/model3d" xmlns:o="urn:schemas-microsoft-com:office:office" xmlns:oel="http://schemas.microsoft.com/office/2019/extlst" xmlns:r="http://schemas.openxmlformats.org/officeDocument/2006/relationships" xmlns:m="http://schemas.openxmlformats.org/officeDocument/2006/math" xmlns:v="urn:schemas-microsoft-com:vml" xmlns:wp14="http://schemas.microsoft.com/office/word/2010/wordprocessingDrawing" xmlns:wp="http://schemas.openxmlformats.org/drawingml/2006/wordprocessingDrawing" xmlns:w10="urn:schemas-microsoft-com:office:word" xmlns:w="http://schemas.openxmlformats.org/wordprocessingml/2006/main" xmlns:w14="http://schemas.microsoft.com/office/word/2010/wordml" xmlns:w15="http://schemas.microsoft.com/office/word/2012/wordml" xmlns:w16cex="http://schemas.microsoft.com/office/word/2018/wordml/cex" xmlns:w16cid="http://schemas.microsoft.com/office/word/2016/wordml/cid" xmlns:w16="http://schemas.microsoft.com/office/word/2018/wordml" xmlns:w16sdtdh="http://schemas.microsoft.com/office/word/2020/wordml/sdtdatahash" xmlns:w16se="http://schemas.microsoft.com/office/word/2015/wordml/symex" xmlns:wpg="http://schemas.microsoft.com/office/word/2010/wordprocessingGroup" xmlns:wpi="http://schemas.microsoft.com/office/word/2010/wordprocessingInk" xmlns:wne="http://schemas.microsoft.com/office/word/2006/wordml" xmlns:wps="http://schemas.microsoft.com/office/word/2010/wordprocessingShape" mc:Ignorable="w14 w15 w16se w16cid w16 w16cex w16sdtdh wp14">
   <w:p>
     <w:pPr>
       <w:pStyle w:val="Cabealho"/>
@@ -3362,7 +3574,7 @@
 </file>
 
 <file path=word/numbering.xml><?xml version="1.0" encoding="utf-8"?>
-<w:numbering xmlns:wpc="http://schemas.microsoft.com/office/word/2010/wordprocessingCanvas" xmlns:cx="http://schemas.microsoft.com/office/drawing/2014/chartex" xmlns:cx1="http://schemas.microsoft.com/office/drawing/2015/9/8/chartex" xmlns:cx2="http://schemas.microsoft.com/office/drawing/2015/10/21/chartex" xmlns:cx3="http://schemas.microsoft.com/office/drawing/2016/5/9/chartex" xmlns:cx4="http://schemas.microsoft.com/office/drawing/2016/5/10/chartex" xmlns:cx5="http://schemas.microsoft.com/office/drawing/2016/5/11/chartex" xmlns:cx6="http://schemas.microsoft.com/office/drawing/2016/5/12/chartex" xmlns:cx7="http://schemas.microsoft.com/office/drawing/2016/5/13/chartex" xmlns:cx8="http://schemas.microsoft.com/office/drawing/2016/5/14/chartex" xmlns:mc="http://schemas.openxmlformats.org/markup-compatibility/2006" xmlns:aink="http://schemas.microsoft.com/office/drawing/2016/ink" xmlns:am3d="http://schemas.microsoft.com/office/drawing/2017/model3d" xmlns:o="urn:schemas-microsoft-com:office:office" xmlns:r="http://schemas.openxmlformats.org/officeDocument/2006/relationships" xmlns:m="http://schemas.openxmlformats.org/officeDocument/2006/math" xmlns:v="urn:schemas-microsoft-com:vml" xmlns:wp14="http://schemas.microsoft.com/office/word/2010/wordprocessingDrawing" xmlns:wp="http://schemas.openxmlformats.org/drawingml/2006/wordprocessingDrawing" xmlns:w10="urn:schemas-microsoft-com:office:word" xmlns:w="http://schemas.openxmlformats.org/wordprocessingml/2006/main" xmlns:w14="http://schemas.microsoft.com/office/word/2010/wordml" xmlns:w15="http://schemas.microsoft.com/office/word/2012/wordml" xmlns:w16cid="http://schemas.microsoft.com/office/word/2016/wordml/cid" xmlns:w16se="http://schemas.microsoft.com/office/word/2015/wordml/symex" xmlns:wpg="http://schemas.microsoft.com/office/word/2010/wordprocessingGroup" xmlns:wpi="http://schemas.microsoft.com/office/word/2010/wordprocessingInk" xmlns:wne="http://schemas.microsoft.com/office/word/2006/wordml" xmlns:wps="http://schemas.microsoft.com/office/word/2010/wordprocessingShape" mc:Ignorable="w14 w15 w16se w16cid wp14">
+<w:numbering xmlns:wpc="http://schemas.microsoft.com/office/word/2010/wordprocessingCanvas" xmlns:cx="http://schemas.microsoft.com/office/drawing/2014/chartex" xmlns:cx1="http://schemas.microsoft.com/office/drawing/2015/9/8/chartex" xmlns:cx2="http://schemas.microsoft.com/office/drawing/2015/10/21/chartex" xmlns:cx3="http://schemas.microsoft.com/office/drawing/2016/5/9/chartex" xmlns:cx4="http://schemas.microsoft.com/office/drawing/2016/5/10/chartex" xmlns:cx5="http://schemas.microsoft.com/office/drawing/2016/5/11/chartex" xmlns:cx6="http://schemas.microsoft.com/office/drawing/2016/5/12/chartex" xmlns:cx7="http://schemas.microsoft.com/office/drawing/2016/5/13/chartex" xmlns:cx8="http://schemas.microsoft.com/office/drawing/2016/5/14/chartex" xmlns:mc="http://schemas.openxmlformats.org/markup-compatibility/2006" xmlns:aink="http://schemas.microsoft.com/office/drawing/2016/ink" xmlns:am3d="http://schemas.microsoft.com/office/drawing/2017/model3d" xmlns:o="urn:schemas-microsoft-com:office:office" xmlns:oel="http://schemas.microsoft.com/office/2019/extlst" xmlns:r="http://schemas.openxmlformats.org/officeDocument/2006/relationships" xmlns:m="http://schemas.openxmlformats.org/officeDocument/2006/math" xmlns:v="urn:schemas-microsoft-com:vml" xmlns:wp14="http://schemas.microsoft.com/office/word/2010/wordprocessingDrawing" xmlns:wp="http://schemas.openxmlformats.org/drawingml/2006/wordprocessingDrawing" xmlns:w10="urn:schemas-microsoft-com:office:word" xmlns:w="http://schemas.openxmlformats.org/wordprocessingml/2006/main" xmlns:w14="http://schemas.microsoft.com/office/word/2010/wordml" xmlns:w15="http://schemas.microsoft.com/office/word/2012/wordml" xmlns:w16cex="http://schemas.microsoft.com/office/word/2018/wordml/cex" xmlns:w16cid="http://schemas.microsoft.com/office/word/2016/wordml/cid" xmlns:w16="http://schemas.microsoft.com/office/word/2018/wordml" xmlns:w16sdtdh="http://schemas.microsoft.com/office/word/2020/wordml/sdtdatahash" xmlns:w16se="http://schemas.microsoft.com/office/word/2015/wordml/symex" xmlns:wpg="http://schemas.microsoft.com/office/word/2010/wordprocessingGroup" xmlns:wpi="http://schemas.microsoft.com/office/word/2010/wordprocessingInk" xmlns:wne="http://schemas.microsoft.com/office/word/2006/wordml" xmlns:wps="http://schemas.microsoft.com/office/word/2010/wordprocessingShape" mc:Ignorable="w14 w15 w16se w16cid w16 w16cex w16sdtdh wp14">
   <w:abstractNum w:abstractNumId="0" w15:restartNumberingAfterBreak="0">
     <w:nsid w:val="05C32938"/>
     <w:multiLevelType w:val="multilevel"/>
@@ -4728,47 +4940,47 @@
       </w:rPr>
     </w:lvl>
   </w:abstractNum>
-  <w:num w:numId="1">
+  <w:num w:numId="1" w16cid:durableId="2104254627">
     <w:abstractNumId w:val="3"/>
   </w:num>
-  <w:num w:numId="2">
+  <w:num w:numId="2" w16cid:durableId="665019575">
     <w:abstractNumId w:val="8"/>
   </w:num>
-  <w:num w:numId="3">
+  <w:num w:numId="3" w16cid:durableId="151986872">
     <w:abstractNumId w:val="4"/>
   </w:num>
-  <w:num w:numId="4">
+  <w:num w:numId="4" w16cid:durableId="1561789285">
     <w:abstractNumId w:val="2"/>
   </w:num>
-  <w:num w:numId="5">
+  <w:num w:numId="5" w16cid:durableId="2094663023">
     <w:abstractNumId w:val="1"/>
   </w:num>
-  <w:num w:numId="6">
+  <w:num w:numId="6" w16cid:durableId="1135831801">
     <w:abstractNumId w:val="7"/>
   </w:num>
-  <w:num w:numId="7">
+  <w:num w:numId="7" w16cid:durableId="1893343112">
     <w:abstractNumId w:val="9"/>
   </w:num>
-  <w:num w:numId="8">
+  <w:num w:numId="8" w16cid:durableId="1747845893">
     <w:abstractNumId w:val="6"/>
   </w:num>
-  <w:num w:numId="9">
+  <w:num w:numId="9" w16cid:durableId="283005619">
     <w:abstractNumId w:val="10"/>
   </w:num>
-  <w:num w:numId="10">
+  <w:num w:numId="10" w16cid:durableId="9109782">
     <w:abstractNumId w:val="0"/>
   </w:num>
-  <w:num w:numId="11">
+  <w:num w:numId="11" w16cid:durableId="866990733">
     <w:abstractNumId w:val="5"/>
   </w:num>
-  <w:num w:numId="12">
+  <w:num w:numId="12" w16cid:durableId="1836455713">
     <w:abstractNumId w:val="11"/>
   </w:num>
 </w:numbering>
 </file>
 
 <file path=word/styles.xml><?xml version="1.0" encoding="utf-8"?>
-<w:styles xmlns:mc="http://schemas.openxmlformats.org/markup-compatibility/2006" xmlns:r="http://schemas.openxmlformats.org/officeDocument/2006/relationships" xmlns:w="http://schemas.openxmlformats.org/wordprocessingml/2006/main" xmlns:w14="http://schemas.microsoft.com/office/word/2010/wordml" xmlns:w15="http://schemas.microsoft.com/office/word/2012/wordml" xmlns:w16cid="http://schemas.microsoft.com/office/word/2016/wordml/cid" xmlns:w16se="http://schemas.microsoft.com/office/word/2015/wordml/symex" mc:Ignorable="w14 w15 w16se w16cid">
+<w:styles xmlns:mc="http://schemas.openxmlformats.org/markup-compatibility/2006" xmlns:r="http://schemas.openxmlformats.org/officeDocument/2006/relationships" xmlns:w="http://schemas.openxmlformats.org/wordprocessingml/2006/main" xmlns:w14="http://schemas.microsoft.com/office/word/2010/wordml" xmlns:w15="http://schemas.microsoft.com/office/word/2012/wordml" xmlns:w16cex="http://schemas.microsoft.com/office/word/2018/wordml/cex" xmlns:w16cid="http://schemas.microsoft.com/office/word/2016/wordml/cid" xmlns:w16="http://schemas.microsoft.com/office/word/2018/wordml" xmlns:w16sdtdh="http://schemas.microsoft.com/office/word/2020/wordml/sdtdatahash" xmlns:w16se="http://schemas.microsoft.com/office/word/2015/wordml/symex" mc:Ignorable="w14 w15 w16se w16cid w16 w16cex w16sdtdh">
   <w:docDefaults>
     <w:rPrDefault>
       <w:rPr>
@@ -4784,7 +4996,7 @@
       </w:pPr>
     </w:pPrDefault>
   </w:docDefaults>
-  <w:latentStyles w:defLockedState="0" w:defUIPriority="99" w:defSemiHidden="0" w:defUnhideWhenUsed="0" w:defQFormat="0" w:count="375">
+  <w:latentStyles w:defLockedState="0" w:defUIPriority="99" w:defSemiHidden="0" w:defUnhideWhenUsed="0" w:defQFormat="0" w:count="376">
     <w:lsdException w:name="Normal" w:uiPriority="0" w:qFormat="1"/>
     <w:lsdException w:name="heading 1" w:uiPriority="9" w:qFormat="1"/>
     <w:lsdException w:name="heading 2" w:semiHidden="1" w:uiPriority="9" w:unhideWhenUsed="1" w:qFormat="1"/>
@@ -4890,7 +5102,6 @@
     <w:lsdException w:name="HTML Sample" w:semiHidden="1" w:unhideWhenUsed="1"/>
     <w:lsdException w:name="HTML Typewriter" w:semiHidden="1" w:unhideWhenUsed="1"/>
     <w:lsdException w:name="HTML Variable" w:semiHidden="1" w:unhideWhenUsed="1"/>
-    <w:lsdException w:name="Normal Table" w:semiHidden="1" w:unhideWhenUsed="1"/>
     <w:lsdException w:name="annotation subject" w:semiHidden="1" w:unhideWhenUsed="1"/>
     <w:lsdException w:name="No List" w:semiHidden="1" w:unhideWhenUsed="1"/>
     <w:lsdException w:name="Outline List 1" w:semiHidden="1" w:unhideWhenUsed="1"/>
@@ -4937,10 +5148,8 @@
     <w:lsdException w:name="Table Subtle 2" w:semiHidden="1" w:unhideWhenUsed="1"/>
     <w:lsdException w:name="Table Web 1" w:semiHidden="1" w:unhideWhenUsed="1"/>
     <w:lsdException w:name="Table Web 2" w:semiHidden="1" w:unhideWhenUsed="1"/>
-    <w:lsdException w:name="Table Web 3" w:semiHidden="1" w:unhideWhenUsed="1"/>
     <w:lsdException w:name="Balloon Text" w:semiHidden="1" w:unhideWhenUsed="1"/>
     <w:lsdException w:name="Table Grid" w:uiPriority="59"/>
-    <w:lsdException w:name="Table Theme" w:semiHidden="1" w:unhideWhenUsed="1"/>
     <w:lsdException w:name="Placeholder Text" w:semiHidden="1"/>
     <w:lsdException w:name="No Spacing" w:uiPriority="1" w:qFormat="1"/>
     <w:lsdException w:name="Light Shading" w:uiPriority="60"/>
@@ -5160,6 +5369,7 @@
     <w:lsdException w:name="Smart Hyperlink" w:semiHidden="1" w:unhideWhenUsed="1"/>
     <w:lsdException w:name="Hashtag" w:semiHidden="1" w:unhideWhenUsed="1"/>
     <w:lsdException w:name="Unresolved Mention" w:semiHidden="1" w:unhideWhenUsed="1"/>
+    <w:lsdException w:name="Smart Link" w:semiHidden="1" w:unhideWhenUsed="1"/>
   </w:latentStyles>
   <w:style w:type="paragraph" w:default="1" w:styleId="Normal">
     <w:name w:val="Normal"/>
@@ -5587,15 +5797,6 @@
 </file>
 
 <file path=customXml/item1.xml><?xml version="1.0" encoding="utf-8"?>
-<?mso-contentType ?>
-<FormTemplates xmlns="http://schemas.microsoft.com/sharepoint/v3/contenttype/forms">
-  <Display>DocumentLibraryForm</Display>
-  <Edit>DocumentLibraryForm</Edit>
-  <New>DocumentLibraryForm</New>
-</FormTemplates>
-</file>
-
-<file path=customXml/item2.xml><?xml version="1.0" encoding="utf-8"?>
 <ct:contentTypeSchema xmlns:ct="http://schemas.microsoft.com/office/2006/metadata/contentType" xmlns:ma="http://schemas.microsoft.com/office/2006/metadata/properties/metaAttributes" ct:_="" ma:_="" ma:contentTypeName="Documento" ma:contentTypeID="0x010100CE77925FD4AC7F4A83736BFBE024DF55" ma:contentTypeVersion="9" ma:contentTypeDescription="Crie um novo documento." ma:contentTypeScope="" ma:versionID="dc575df14bb4e1f81281fc087300f988">
   <xsd:schema xmlns:xsd="http://www.w3.org/2001/XMLSchema" xmlns:xs="http://www.w3.org/2001/XMLSchema" xmlns:p="http://schemas.microsoft.com/office/2006/metadata/properties" xmlns:ns2="f9b7d952-4ac2-417c-88fe-20796e80b3e1" xmlns:ns3="6f8915db-ed47-40d3-91b2-fcc4643880a1" targetNamespace="http://schemas.microsoft.com/office/2006/metadata/properties" ma:root="true" ma:fieldsID="4856062da50c82a688100588ff8c9934" ns2:_="" ns3:_="">
     <xsd:import namespace="f9b7d952-4ac2-417c-88fe-20796e80b3e1"/>
@@ -5778,15 +5979,20 @@
 </ct:contentTypeSchema>
 </file>
 
-<file path=customXml/itemProps1.xml><?xml version="1.0" encoding="utf-8"?>
-<ds:datastoreItem xmlns:ds="http://schemas.openxmlformats.org/officeDocument/2006/customXml" ds:itemID="{42B16A7F-7D9C-4C39-9DC1-196246B76FA6}">
-  <ds:schemaRefs>
-    <ds:schemaRef ds:uri="http://schemas.microsoft.com/sharepoint/v3/contenttype/forms"/>
-  </ds:schemaRefs>
-</ds:datastoreItem>
+<file path=customXml/item2.xml><?xml version="1.0" encoding="utf-8"?>
+<?mso-contentType ?>
+<FormTemplates xmlns="http://schemas.microsoft.com/sharepoint/v3/contenttype/forms">
+  <Display>DocumentLibraryForm</Display>
+  <Edit>DocumentLibraryForm</Edit>
+  <New>DocumentLibraryForm</New>
+</FormTemplates>
 </file>
 
-<file path=customXml/itemProps2.xml><?xml version="1.0" encoding="utf-8"?>
+<file path=customXml/item3.xml><?xml version="1.0" encoding="utf-8"?>
+<b:Sources xmlns:b="http://schemas.openxmlformats.org/officeDocument/2006/bibliography" xmlns="http://schemas.openxmlformats.org/officeDocument/2006/bibliography" SelectedStyle="\APASixthEditionOfficeOnline.xsl" StyleName="APA" Version="6"/>
+</file>
+
+<file path=customXml/itemProps1.xml><?xml version="1.0" encoding="utf-8"?>
 <ds:datastoreItem xmlns:ds="http://schemas.openxmlformats.org/officeDocument/2006/customXml" ds:itemID="{36B75658-EBB5-4C90-B9EC-A5C585C40C51}">
   <ds:schemaRefs>
     <ds:schemaRef ds:uri="http://schemas.microsoft.com/office/2006/metadata/contentType"/>
@@ -5803,4 +6009,20 @@
     <ds:schemaRef ds:uri="http://schemas.microsoft.com/internal/obd"/>
   </ds:schemaRefs>
 </ds:datastoreItem>
+</file>
+
+<file path=customXml/itemProps2.xml><?xml version="1.0" encoding="utf-8"?>
+<ds:datastoreItem xmlns:ds="http://schemas.openxmlformats.org/officeDocument/2006/customXml" ds:itemID="{42B16A7F-7D9C-4C39-9DC1-196246B76FA6}">
+  <ds:schemaRefs>
+    <ds:schemaRef ds:uri="http://schemas.microsoft.com/sharepoint/v3/contenttype/forms"/>
+  </ds:schemaRefs>
+</ds:datastoreItem>
+</file>
+
+<file path=customXml/itemProps3.xml><?xml version="1.0" encoding="utf-8"?>
+<ds:datastoreItem xmlns:ds="http://schemas.openxmlformats.org/officeDocument/2006/customXml" ds:itemID="{18A96725-26CF-4F89-B53D-A0E600A1242A}">
+  <ds:schemaRefs>
+    <ds:schemaRef ds:uri="http://schemas.openxmlformats.org/officeDocument/2006/bibliography"/>
+  </ds:schemaRefs>
+</ds:datastoreItem>
 </file>
</xml_diff>